<commit_message>
Protokoll Lesson learned, tracked time
</commit_message>
<xml_diff>
--- a/SWEN2_Protokol_final.docx
+++ b/SWEN2_Protokol_final.docx
@@ -1127,7 +1127,25 @@
           <w:color w:val="EE0000"/>
           <w:lang w:val="de-DE"/>
         </w:rPr>
-        <w:t>Hier UML Klassendiagramm einfügen</w:t>
+        <w:t xml:space="preserve">Hier </w:t>
+      </w:r>
+      <w:proofErr w:type="gramStart"/>
+      <w:r>
+        <w:rPr>
+          <w:rFonts w:ascii="Calibri" w:hAnsi="Calibri" w:cs="Calibri"/>
+          <w:color w:val="EE0000"/>
+          <w:lang w:val="de-DE"/>
+        </w:rPr>
+        <w:t>UML Klassendiagramm</w:t>
+      </w:r>
+      <w:proofErr w:type="gramEnd"/>
+      <w:r>
+        <w:rPr>
+          <w:rFonts w:ascii="Calibri" w:hAnsi="Calibri" w:cs="Calibri"/>
+          <w:color w:val="EE0000"/>
+          <w:lang w:val="de-DE"/>
+        </w:rPr>
+        <w:t xml:space="preserve"> einfügen</w:t>
       </w:r>
     </w:p>
     <w:p>
@@ -1961,13 +1979,7 @@
         <w:rPr>
           <w:rFonts w:ascii="Calibri" w:hAnsi="Calibri" w:cs="Calibri"/>
         </w:rPr>
-        <w:t>Z</w:t>
-      </w:r>
-      <w:r>
-        <w:rPr>
-          <w:rFonts w:ascii="Calibri" w:hAnsi="Calibri" w:cs="Calibri"/>
-        </w:rPr>
-        <w:t xml:space="preserve">eigt alle Tourdaten: Name, Distanz, Beschreibung, Route (als </w:t>
+        <w:t xml:space="preserve">Zeigt alle Tourdaten: Name, Distanz, Beschreibung, Route (als </w:t>
       </w:r>
       <w:proofErr w:type="spellStart"/>
       <w:r>
@@ -2100,19 +2112,7 @@
         <w:rPr>
           <w:rFonts w:ascii="Calibri" w:hAnsi="Calibri" w:cs="Calibri"/>
         </w:rPr>
-        <w:t xml:space="preserve">Liefert eine zufällige Tourauswahl </w:t>
-      </w:r>
-      <w:r>
-        <w:rPr>
-          <w:rFonts w:ascii="Calibri" w:hAnsi="Calibri" w:cs="Calibri"/>
-        </w:rPr>
-        <w:t>und ist unser</w:t>
-      </w:r>
-      <w:r>
-        <w:rPr>
-          <w:rFonts w:ascii="Calibri" w:hAnsi="Calibri" w:cs="Calibri"/>
-        </w:rPr>
-        <w:t xml:space="preserve"> </w:t>
+        <w:t xml:space="preserve">Liefert eine zufällige Tourauswahl und ist unser </w:t>
       </w:r>
       <w:proofErr w:type="spellStart"/>
       <w:r>
@@ -2799,7 +2799,7 @@
         </w:numPr>
         <w:rPr>
           <w:rFonts w:ascii="Calibri" w:hAnsi="Calibri" w:cs="Calibri"/>
-          <w:lang w:val="de-DE"/>
+          <w:lang w:val="en-US"/>
         </w:rPr>
       </w:pPr>
       <w:r>
@@ -2825,12 +2825,12 @@
           <w:color w:val="0F4761" w:themeColor="accent1" w:themeShade="BF"/>
           <w:sz w:val="40"/>
           <w:szCs w:val="40"/>
-          <w:lang w:val="de-DE"/>
-        </w:rPr>
-      </w:pPr>
-      <w:r>
-        <w:rPr>
-          <w:lang w:val="de-DE"/>
+          <w:lang w:val="en-US"/>
+        </w:rPr>
+      </w:pPr>
+      <w:r>
+        <w:rPr>
+          <w:lang w:val="en-US"/>
         </w:rPr>
         <w:br w:type="page"/>
       </w:r>
@@ -3496,38 +3496,261 @@
     </w:p>
     <w:p>
       <w:pPr>
-        <w:rPr>
-          <w:rFonts w:ascii="Calibri" w:hAnsi="Calibri" w:cs="Calibri"/>
-          <w:color w:val="EE0000"/>
-          <w:lang w:val="en-US"/>
-        </w:rPr>
-      </w:pPr>
-      <w:r>
-        <w:rPr>
-          <w:rFonts w:ascii="Calibri" w:hAnsi="Calibri" w:cs="Calibri"/>
-          <w:color w:val="EE0000"/>
-          <w:lang w:val="en-US"/>
-        </w:rPr>
-        <w:t xml:space="preserve">Lessons learned </w:t>
-      </w:r>
-      <w:proofErr w:type="spellStart"/>
-      <w:r>
-        <w:rPr>
-          <w:rFonts w:ascii="Calibri" w:hAnsi="Calibri" w:cs="Calibri"/>
-          <w:color w:val="EE0000"/>
-          <w:lang w:val="en-US"/>
-        </w:rPr>
-        <w:t>einfügen</w:t>
-      </w:r>
-      <w:proofErr w:type="spellEnd"/>
-    </w:p>
-    <w:p>
-      <w:pPr>
-        <w:rPr>
-          <w:rFonts w:ascii="Calibri" w:hAnsi="Calibri" w:cs="Calibri"/>
-          <w:lang w:val="en-US"/>
-        </w:rPr>
-      </w:pPr>
+        <w:numPr>
+          <w:ilvl w:val="0"/>
+          <w:numId w:val="22"/>
+        </w:numPr>
+        <w:rPr>
+          <w:rFonts w:ascii="Calibri" w:hAnsi="Calibri" w:cs="Calibri"/>
+          <w:lang w:val="de-DE"/>
+        </w:rPr>
+      </w:pPr>
+      <w:r>
+        <w:rPr>
+          <w:rFonts w:ascii="Calibri" w:hAnsi="Calibri" w:cs="Calibri"/>
+          <w:lang w:val="de-DE"/>
+        </w:rPr>
+        <w:t xml:space="preserve">Hibernate reduziert </w:t>
+      </w:r>
+      <w:r>
+        <w:rPr>
+          <w:rFonts w:ascii="Calibri" w:hAnsi="Calibri" w:cs="Calibri"/>
+          <w:lang w:val="de-DE"/>
+        </w:rPr>
+        <w:t>Aufwand</w:t>
+      </w:r>
+      <w:r>
+        <w:rPr>
+          <w:rFonts w:ascii="Calibri" w:hAnsi="Calibri" w:cs="Calibri"/>
+          <w:lang w:val="de-DE"/>
+        </w:rPr>
+        <w:t>, aber erfordert korrektes Mapping.</w:t>
+      </w:r>
+    </w:p>
+    <w:p>
+      <w:pPr>
+        <w:ind w:left="720"/>
+        <w:rPr>
+          <w:rFonts w:ascii="Calibri" w:hAnsi="Calibri" w:cs="Calibri"/>
+          <w:lang w:val="de-DE"/>
+        </w:rPr>
+      </w:pPr>
+      <w:r>
+        <w:rPr>
+          <w:rFonts w:ascii="Calibri" w:hAnsi="Calibri" w:cs="Calibri"/>
+          <w:lang w:val="de-DE"/>
+        </w:rPr>
+        <w:t xml:space="preserve">Die automatische Speicherung und das Laden von Objekten </w:t>
+      </w:r>
+      <w:r>
+        <w:rPr>
+          <w:rFonts w:ascii="Calibri" w:hAnsi="Calibri" w:cs="Calibri"/>
+          <w:lang w:val="de-DE"/>
+        </w:rPr>
+        <w:t>funktionierten</w:t>
+      </w:r>
+      <w:r>
+        <w:rPr>
+          <w:rFonts w:ascii="Calibri" w:hAnsi="Calibri" w:cs="Calibri"/>
+          <w:lang w:val="de-DE"/>
+        </w:rPr>
+        <w:t xml:space="preserve"> gut – aber nur mit richtig gesetzten Annotationen</w:t>
+      </w:r>
+    </w:p>
+    <w:p>
+      <w:pPr>
+        <w:numPr>
+          <w:ilvl w:val="0"/>
+          <w:numId w:val="22"/>
+        </w:numPr>
+        <w:rPr>
+          <w:rFonts w:ascii="Calibri" w:hAnsi="Calibri" w:cs="Calibri"/>
+          <w:lang w:val="de-DE"/>
+        </w:rPr>
+      </w:pPr>
+      <w:r>
+        <w:rPr>
+          <w:rFonts w:ascii="Calibri" w:hAnsi="Calibri" w:cs="Calibri"/>
+          <w:lang w:val="de-DE"/>
+        </w:rPr>
+        <w:t>FXML erleichtert UI-Entwicklung, ist aber</w:t>
+      </w:r>
+      <w:r>
+        <w:rPr>
+          <w:rFonts w:ascii="Calibri" w:hAnsi="Calibri" w:cs="Calibri"/>
+          <w:lang w:val="de-DE"/>
+        </w:rPr>
+        <w:t xml:space="preserve"> leicht</w:t>
+      </w:r>
+      <w:r>
+        <w:rPr>
+          <w:rFonts w:ascii="Calibri" w:hAnsi="Calibri" w:cs="Calibri"/>
+          <w:lang w:val="de-DE"/>
+        </w:rPr>
+        <w:t xml:space="preserve"> fehleranfällig.</w:t>
+      </w:r>
+    </w:p>
+    <w:p>
+      <w:pPr>
+        <w:ind w:left="720"/>
+        <w:rPr>
+          <w:rFonts w:ascii="Calibri" w:hAnsi="Calibri" w:cs="Calibri"/>
+          <w:lang w:val="de-DE"/>
+        </w:rPr>
+      </w:pPr>
+      <w:r>
+        <w:rPr>
+          <w:rFonts w:ascii="Calibri" w:hAnsi="Calibri" w:cs="Calibri"/>
+          <w:lang w:val="de-DE"/>
+        </w:rPr>
+        <w:t>Ein falscher Controller-Name oder Tippfehler im XML führt schnell zu Laufzeitfehlern.</w:t>
+      </w:r>
+      <w:r>
+        <w:rPr>
+          <w:rFonts w:ascii="Calibri" w:hAnsi="Calibri" w:cs="Calibri"/>
+          <w:lang w:val="de-DE"/>
+        </w:rPr>
+        <w:t xml:space="preserve"> Vor allem bei den Namen haben wir teilweise ewig nach dem Fehler gesucht.</w:t>
+      </w:r>
+    </w:p>
+    <w:p>
+      <w:pPr>
+        <w:numPr>
+          <w:ilvl w:val="0"/>
+          <w:numId w:val="22"/>
+        </w:numPr>
+        <w:rPr>
+          <w:rFonts w:ascii="Calibri" w:hAnsi="Calibri" w:cs="Calibri"/>
+          <w:lang w:val="de-DE"/>
+        </w:rPr>
+      </w:pPr>
+      <w:r>
+        <w:rPr>
+          <w:rFonts w:ascii="Calibri" w:hAnsi="Calibri" w:cs="Calibri"/>
+          <w:lang w:val="de-DE"/>
+        </w:rPr>
+        <w:t>Leaflet.js und OpenRouteService waren fehleranfällig und schwer zu integrieren.</w:t>
+      </w:r>
+    </w:p>
+    <w:p>
+      <w:pPr>
+        <w:ind w:left="720"/>
+        <w:rPr>
+          <w:rFonts w:ascii="Calibri" w:hAnsi="Calibri" w:cs="Calibri"/>
+          <w:lang w:val="de-DE"/>
+        </w:rPr>
+      </w:pPr>
+      <w:r>
+        <w:rPr>
+          <w:rFonts w:ascii="Calibri" w:hAnsi="Calibri" w:cs="Calibri"/>
+          <w:lang w:val="de-DE"/>
+        </w:rPr>
+        <w:t>Es hab</w:t>
+      </w:r>
+      <w:r>
+        <w:rPr>
+          <w:rFonts w:ascii="Calibri" w:hAnsi="Calibri" w:cs="Calibri"/>
+          <w:lang w:val="de-DE"/>
+        </w:rPr>
+        <w:t xml:space="preserve"> viele Bugs in der Ansicht – z. B. falsche Kartendarstellung, </w:t>
+      </w:r>
+      <w:r>
+        <w:rPr>
+          <w:rFonts w:ascii="Calibri" w:hAnsi="Calibri" w:cs="Calibri"/>
+          <w:lang w:val="de-DE"/>
+        </w:rPr>
+        <w:t>Route wird nicht geladen, Route wird nicht angezeigt, die Karte ist nicht ganz sichtbar usw.</w:t>
+      </w:r>
+    </w:p>
+    <w:p>
+      <w:pPr>
+        <w:numPr>
+          <w:ilvl w:val="0"/>
+          <w:numId w:val="22"/>
+        </w:numPr>
+        <w:rPr>
+          <w:rFonts w:ascii="Calibri" w:hAnsi="Calibri" w:cs="Calibri"/>
+          <w:lang w:val="de-DE"/>
+        </w:rPr>
+      </w:pPr>
+      <w:r>
+        <w:rPr>
+          <w:rFonts w:ascii="Calibri" w:hAnsi="Calibri" w:cs="Calibri"/>
+        </w:rPr>
+        <w:t>Screenshot-Erstellung mit html2canvas</w:t>
+      </w:r>
+      <w:r>
+        <w:rPr>
+          <w:rFonts w:ascii="Calibri" w:hAnsi="Calibri" w:cs="Calibri"/>
+        </w:rPr>
+        <w:t xml:space="preserve"> ist verzögert</w:t>
+      </w:r>
+    </w:p>
+    <w:p>
+      <w:pPr>
+        <w:pStyle w:val="ListParagraph"/>
+        <w:rPr>
+          <w:rFonts w:ascii="Calibri" w:hAnsi="Calibri" w:cs="Calibri"/>
+          <w:lang w:val="de-DE"/>
+        </w:rPr>
+      </w:pPr>
+      <w:r>
+        <w:rPr>
+          <w:rFonts w:ascii="Calibri" w:hAnsi="Calibri" w:cs="Calibri"/>
+        </w:rPr>
+        <w:t>Wir mussten lernen, dass der Screenshot verzögert generiert wird und haben anfangs den Dialog zu früh geschlossen, bevor der Screenshot fertig war. Dadurch entstanden unvollständige oder leere Kartenbilder.</w:t>
+      </w:r>
+    </w:p>
+    <w:p>
+      <w:pPr>
+        <w:numPr>
+          <w:ilvl w:val="0"/>
+          <w:numId w:val="22"/>
+        </w:numPr>
+        <w:rPr>
+          <w:rFonts w:ascii="Calibri" w:hAnsi="Calibri" w:cs="Calibri"/>
+          <w:lang w:val="de-DE"/>
+        </w:rPr>
+      </w:pPr>
+      <w:r>
+        <w:rPr>
+          <w:rFonts w:ascii="Calibri" w:hAnsi="Calibri" w:cs="Calibri"/>
+        </w:rPr>
+        <w:t>I</w:t>
+      </w:r>
+      <w:r>
+        <w:rPr>
+          <w:rFonts w:ascii="Calibri" w:hAnsi="Calibri" w:cs="Calibri"/>
+        </w:rPr>
+        <w:t>mport/Export über JSON war eine robuste Lösung.</w:t>
+      </w:r>
+    </w:p>
+    <w:p>
+      <w:pPr>
+        <w:ind w:left="720"/>
+        <w:rPr>
+          <w:rFonts w:ascii="Calibri" w:hAnsi="Calibri" w:cs="Calibri"/>
+          <w:lang w:val="de-DE"/>
+        </w:rPr>
+      </w:pPr>
+      <w:r>
+        <w:rPr>
+          <w:rFonts w:ascii="Calibri" w:hAnsi="Calibri" w:cs="Calibri"/>
+        </w:rPr>
+        <w:t>Anfangs haben wir versucht auch das Importieren und Exportieren mit PDFs zu machen, haben das aber</w:t>
+      </w:r>
+      <w:r>
+        <w:rPr>
+          <w:rFonts w:ascii="Calibri" w:hAnsi="Calibri" w:cs="Calibri"/>
+        </w:rPr>
+        <w:t xml:space="preserve"> verworfen, weil der Import zu aufwändig war. JSON war einfacher zu handhaben</w:t>
+      </w:r>
+      <w:r>
+        <w:rPr>
+          <w:rFonts w:ascii="Calibri" w:hAnsi="Calibri" w:cs="Calibri"/>
+        </w:rPr>
+        <w:t>.</w:t>
+      </w:r>
     </w:p>
     <w:p>
       <w:pPr>
@@ -3549,43 +3772,274 @@
     </w:p>
     <w:p>
       <w:pPr>
-        <w:ind w:left="360"/>
-        <w:rPr>
-          <w:rFonts w:ascii="Calibri" w:hAnsi="Calibri" w:cs="Calibri"/>
-          <w:color w:val="EE0000"/>
+        <w:numPr>
+          <w:ilvl w:val="0"/>
+          <w:numId w:val="22"/>
+        </w:numPr>
+        <w:rPr>
+          <w:lang w:val="de-DE"/>
+        </w:rPr>
+      </w:pPr>
+      <w:r>
+        <w:rPr>
+          <w:rFonts w:ascii="Calibri" w:hAnsi="Calibri" w:cs="Calibri"/>
+          <w:lang w:val="de-DE"/>
+        </w:rPr>
+        <w:t>Frontend (UI</w:t>
+      </w:r>
+      <w:r>
+        <w:rPr>
+          <w:rFonts w:ascii="Calibri" w:hAnsi="Calibri" w:cs="Calibri"/>
+          <w:lang w:val="de-DE"/>
+        </w:rPr>
+        <w:t xml:space="preserve">, </w:t>
+      </w:r>
+      <w:r>
+        <w:rPr>
+          <w:rFonts w:ascii="Calibri" w:hAnsi="Calibri" w:cs="Calibri"/>
+          <w:lang w:val="de-DE"/>
+        </w:rPr>
+        <w:t>Karten</w:t>
+      </w:r>
+      <w:r>
+        <w:rPr>
+          <w:rFonts w:ascii="Calibri" w:hAnsi="Calibri" w:cs="Calibri"/>
+          <w:lang w:val="de-DE"/>
+        </w:rPr>
+        <w:t xml:space="preserve">, </w:t>
+      </w:r>
+      <w:r>
+        <w:rPr>
+          <w:rFonts w:ascii="Calibri" w:hAnsi="Calibri" w:cs="Calibri"/>
+          <w:lang w:val="de-DE"/>
+        </w:rPr>
+        <w:t>MVVM</w:t>
+      </w:r>
+      <w:r>
+        <w:rPr>
+          <w:rFonts w:ascii="Calibri" w:hAnsi="Calibri" w:cs="Calibri"/>
+          <w:lang w:val="de-DE"/>
+        </w:rPr>
+        <w:t xml:space="preserve">, </w:t>
+      </w:r>
+      <w:r>
+        <w:rPr>
+          <w:rFonts w:ascii="Calibri" w:hAnsi="Calibri" w:cs="Calibri"/>
+          <w:lang w:val="de-DE"/>
+        </w:rPr>
+        <w:t>Controller</w:t>
+      </w:r>
+      <w:r>
+        <w:rPr>
+          <w:rFonts w:ascii="Calibri" w:hAnsi="Calibri" w:cs="Calibri"/>
+          <w:lang w:val="de-DE"/>
+        </w:rPr>
+        <w:t>)</w:t>
+      </w:r>
+      <w:r>
+        <w:rPr>
+          <w:rFonts w:ascii="Calibri" w:hAnsi="Calibri" w:cs="Calibri"/>
+          <w:lang w:val="de-DE"/>
+        </w:rPr>
+        <w:t xml:space="preserve">: </w:t>
+      </w:r>
+      <w:r>
+        <w:rPr>
+          <w:rFonts w:ascii="Calibri" w:hAnsi="Calibri" w:cs="Calibri"/>
+          <w:lang w:val="de-DE"/>
+        </w:rPr>
+        <w:t>4</w:t>
+      </w:r>
+      <w:r>
+        <w:rPr>
+          <w:rFonts w:ascii="Calibri" w:hAnsi="Calibri" w:cs="Calibri"/>
+          <w:lang w:val="de-DE"/>
+        </w:rPr>
+        <w:t>5</w:t>
+      </w:r>
+      <w:r>
+        <w:rPr>
+          <w:rFonts w:ascii="Calibri" w:hAnsi="Calibri" w:cs="Calibri"/>
+          <w:lang w:val="de-DE"/>
+        </w:rPr>
+        <w:t xml:space="preserve"> S</w:t>
+      </w:r>
+      <w:r>
+        <w:rPr>
+          <w:rFonts w:ascii="Calibri" w:hAnsi="Calibri" w:cs="Calibri"/>
+          <w:lang w:val="de-DE"/>
+        </w:rPr>
+        <w:t>tunden</w:t>
+      </w:r>
+    </w:p>
+    <w:p>
+      <w:pPr>
+        <w:numPr>
+          <w:ilvl w:val="0"/>
+          <w:numId w:val="22"/>
+        </w:numPr>
+        <w:rPr>
           <w:lang w:val="en-US"/>
         </w:rPr>
       </w:pPr>
       <w:r>
         <w:rPr>
-          <w:rFonts w:ascii="Calibri" w:hAnsi="Calibri" w:cs="Calibri"/>
-          <w:color w:val="EE0000"/>
           <w:lang w:val="en-US"/>
         </w:rPr>
-        <w:t xml:space="preserve">Tiem Tabel learned </w:t>
+        <w:t>Backend (DB</w:t>
+      </w:r>
+      <w:r>
+        <w:rPr>
+          <w:lang w:val="en-US"/>
+        </w:rPr>
+        <w:t xml:space="preserve">, </w:t>
+      </w:r>
+      <w:r>
+        <w:rPr>
+          <w:lang w:val="en-US"/>
+        </w:rPr>
+        <w:t>Repo</w:t>
+      </w:r>
+      <w:r>
+        <w:rPr>
+          <w:lang w:val="en-US"/>
+        </w:rPr>
+        <w:t xml:space="preserve">, </w:t>
+      </w:r>
+      <w:r>
+        <w:rPr>
+          <w:lang w:val="en-US"/>
+        </w:rPr>
+        <w:t>Service</w:t>
+      </w:r>
+      <w:r>
+        <w:rPr>
+          <w:lang w:val="en-US"/>
+        </w:rPr>
+        <w:t xml:space="preserve">, Route </w:t>
+      </w:r>
+      <w:r>
+        <w:rPr>
+          <w:lang w:val="en-US"/>
+        </w:rPr>
+        <w:t>API</w:t>
+      </w:r>
+      <w:r>
+        <w:rPr>
+          <w:lang w:val="en-US"/>
+        </w:rPr>
+        <w:t>,</w:t>
+      </w:r>
+      <w:r>
+        <w:rPr>
+          <w:lang w:val="en-US"/>
+        </w:rPr>
+        <w:t xml:space="preserve"> JSON</w:t>
+      </w:r>
+      <w:r>
+        <w:rPr>
+          <w:lang w:val="en-US"/>
+        </w:rPr>
+        <w:t>,</w:t>
+      </w:r>
+      <w:r>
+        <w:rPr>
+          <w:lang w:val="en-US"/>
+        </w:rPr>
+        <w:t xml:space="preserve"> PDF)</w:t>
+      </w:r>
+      <w:r>
+        <w:rPr>
+          <w:lang w:val="en-US"/>
+        </w:rPr>
+        <w:t xml:space="preserve">: 35 </w:t>
       </w:r>
       <w:proofErr w:type="spellStart"/>
       <w:r>
         <w:rPr>
-          <w:rFonts w:ascii="Calibri" w:hAnsi="Calibri" w:cs="Calibri"/>
-          <w:color w:val="EE0000"/>
           <w:lang w:val="en-US"/>
         </w:rPr>
-        <w:t>einfügen</w:t>
+        <w:t>Stunden</w:t>
       </w:r>
       <w:proofErr w:type="spellEnd"/>
     </w:p>
     <w:p>
       <w:pPr>
-        <w:rPr>
-          <w:lang w:val="en-US"/>
-        </w:rPr>
-      </w:pPr>
-    </w:p>
-    <w:p>
-      <w:pPr>
-        <w:rPr>
-          <w:lang w:val="en-US"/>
+        <w:numPr>
+          <w:ilvl w:val="0"/>
+          <w:numId w:val="22"/>
+        </w:numPr>
+        <w:rPr>
+          <w:lang w:val="de-DE"/>
+        </w:rPr>
+      </w:pPr>
+      <w:r>
+        <w:rPr>
+          <w:lang w:val="de-DE"/>
+        </w:rPr>
+        <w:t>Sonstiges</w:t>
+      </w:r>
+      <w:r>
+        <w:rPr>
+          <w:lang w:val="de-DE"/>
+        </w:rPr>
+        <w:t xml:space="preserve"> (Logging, </w:t>
+      </w:r>
+      <w:r>
+        <w:rPr>
+          <w:lang w:val="de-DE"/>
+        </w:rPr>
+        <w:t>Helper Klass</w:t>
+      </w:r>
+      <w:r>
+        <w:rPr>
+          <w:lang w:val="de-DE"/>
+        </w:rPr>
+        <w:t xml:space="preserve">en, </w:t>
+      </w:r>
+      <w:proofErr w:type="spellStart"/>
+      <w:r>
+        <w:rPr>
+          <w:lang w:val="de-DE"/>
+        </w:rPr>
+        <w:t>Config</w:t>
+      </w:r>
+      <w:proofErr w:type="spellEnd"/>
+      <w:r>
+        <w:rPr>
+          <w:lang w:val="de-DE"/>
+        </w:rPr>
+        <w:t xml:space="preserve">, </w:t>
+      </w:r>
+      <w:r>
+        <w:rPr>
+          <w:lang w:val="de-DE"/>
+        </w:rPr>
+        <w:t>usw.):</w:t>
+      </w:r>
+      <w:r>
+        <w:rPr>
+          <w:lang w:val="de-DE"/>
+        </w:rPr>
+        <w:t xml:space="preserve"> </w:t>
+      </w:r>
+      <w:r>
+        <w:rPr>
+          <w:lang w:val="de-DE"/>
+        </w:rPr>
+        <w:t>10</w:t>
+      </w:r>
+      <w:r>
+        <w:rPr>
+          <w:lang w:val="de-DE"/>
+        </w:rPr>
+        <w:t xml:space="preserve"> Stunden</w:t>
+      </w:r>
+    </w:p>
+    <w:p>
+      <w:pPr>
+        <w:rPr>
+          <w:lang w:val="de-DE"/>
         </w:rPr>
       </w:pPr>
     </w:p>
@@ -3919,6 +4373,119 @@
 <file path=word/numbering.xml><?xml version="1.0" encoding="utf-8"?>
 <w:numbering xmlns:wpc="http://schemas.microsoft.com/office/word/2010/wordprocessingCanvas" xmlns:cx="http://schemas.microsoft.com/office/drawing/2014/chartex" xmlns:cx1="http://schemas.microsoft.com/office/drawing/2015/9/8/chartex" xmlns:cx2="http://schemas.microsoft.com/office/drawing/2015/10/21/chartex" xmlns:cx3="http://schemas.microsoft.com/office/drawing/2016/5/9/chartex" xmlns:cx4="http://schemas.microsoft.com/office/drawing/2016/5/10/chartex" xmlns:cx5="http://schemas.microsoft.com/office/drawing/2016/5/11/chartex" xmlns:cx6="http://schemas.microsoft.com/office/drawing/2016/5/12/chartex" xmlns:cx7="http://schemas.microsoft.com/office/drawing/2016/5/13/chartex" xmlns:cx8="http://schemas.microsoft.com/office/drawing/2016/5/14/chartex" xmlns:mc="http://schemas.openxmlformats.org/markup-compatibility/2006" xmlns:aink="http://schemas.microsoft.com/office/drawing/2016/ink" xmlns:am3d="http://schemas.microsoft.com/office/drawing/2017/model3d" xmlns:o="urn:schemas-microsoft-com:office:office" xmlns:oel="http://schemas.microsoft.com/office/2019/extlst" xmlns:r="http://schemas.openxmlformats.org/officeDocument/2006/relationships" xmlns:m="http://schemas.openxmlformats.org/officeDocument/2006/math" xmlns:v="urn:schemas-microsoft-com:vml" xmlns:wp14="http://schemas.microsoft.com/office/word/2010/wordprocessingDrawing" xmlns:wp="http://schemas.openxmlformats.org/drawingml/2006/wordprocessingDrawing" xmlns:w10="urn:schemas-microsoft-com:office:word" xmlns:w="http://schemas.openxmlformats.org/wordprocessingml/2006/main" xmlns:w14="http://schemas.microsoft.com/office/word/2010/wordml" xmlns:w15="http://schemas.microsoft.com/office/word/2012/wordml" xmlns:w16cex="http://schemas.microsoft.com/office/word/2018/wordml/cex" xmlns:w16cid="http://schemas.microsoft.com/office/word/2016/wordml/cid" xmlns:w16="http://schemas.microsoft.com/office/word/2018/wordml" xmlns:w16du="http://schemas.microsoft.com/office/word/2023/wordml/word16du" xmlns:w16sdtdh="http://schemas.microsoft.com/office/word/2020/wordml/sdtdatahash" xmlns:w16sdtfl="http://schemas.microsoft.com/office/word/2024/wordml/sdtformatlock" xmlns:w16se="http://schemas.microsoft.com/office/word/2015/wordml/symex" xmlns:wpg="http://schemas.microsoft.com/office/word/2010/wordprocessingGroup" xmlns:wpi="http://schemas.microsoft.com/office/word/2010/wordprocessingInk" xmlns:wne="http://schemas.microsoft.com/office/word/2006/wordml" xmlns:wps="http://schemas.microsoft.com/office/word/2010/wordprocessingShape" mc:Ignorable="w14 w15 w16se w16cid w16 w16cex w16sdtdh w16sdtfl w16du wp14">
   <w:abstractNum w:abstractNumId="0" w15:restartNumberingAfterBreak="0">
+    <w:nsid w:val="02EC4FB1"/>
+    <w:multiLevelType w:val="hybridMultilevel"/>
+    <w:tmpl w:val="22EAB428"/>
+    <w:lvl w:ilvl="0" w:tplc="04070001">
+      <w:start w:val="1"/>
+      <w:numFmt w:val="bullet"/>
+      <w:lvlText w:val=""/>
+      <w:lvlJc w:val="left"/>
+      <w:pPr>
+        <w:ind w:left="720" w:hanging="360"/>
+      </w:pPr>
+      <w:rPr>
+        <w:rFonts w:ascii="Symbol" w:hAnsi="Symbol" w:hint="default"/>
+      </w:rPr>
+    </w:lvl>
+    <w:lvl w:ilvl="1" w:tplc="04070003" w:tentative="1">
+      <w:start w:val="1"/>
+      <w:numFmt w:val="bullet"/>
+      <w:lvlText w:val="o"/>
+      <w:lvlJc w:val="left"/>
+      <w:pPr>
+        <w:ind w:left="1440" w:hanging="360"/>
+      </w:pPr>
+      <w:rPr>
+        <w:rFonts w:ascii="Courier New" w:hAnsi="Courier New" w:cs="Courier New" w:hint="default"/>
+      </w:rPr>
+    </w:lvl>
+    <w:lvl w:ilvl="2" w:tplc="04070005" w:tentative="1">
+      <w:start w:val="1"/>
+      <w:numFmt w:val="bullet"/>
+      <w:lvlText w:val=""/>
+      <w:lvlJc w:val="left"/>
+      <w:pPr>
+        <w:ind w:left="2160" w:hanging="360"/>
+      </w:pPr>
+      <w:rPr>
+        <w:rFonts w:ascii="Wingdings" w:hAnsi="Wingdings" w:hint="default"/>
+      </w:rPr>
+    </w:lvl>
+    <w:lvl w:ilvl="3" w:tplc="04070001" w:tentative="1">
+      <w:start w:val="1"/>
+      <w:numFmt w:val="bullet"/>
+      <w:lvlText w:val=""/>
+      <w:lvlJc w:val="left"/>
+      <w:pPr>
+        <w:ind w:left="2880" w:hanging="360"/>
+      </w:pPr>
+      <w:rPr>
+        <w:rFonts w:ascii="Symbol" w:hAnsi="Symbol" w:hint="default"/>
+      </w:rPr>
+    </w:lvl>
+    <w:lvl w:ilvl="4" w:tplc="04070003" w:tentative="1">
+      <w:start w:val="1"/>
+      <w:numFmt w:val="bullet"/>
+      <w:lvlText w:val="o"/>
+      <w:lvlJc w:val="left"/>
+      <w:pPr>
+        <w:ind w:left="3600" w:hanging="360"/>
+      </w:pPr>
+      <w:rPr>
+        <w:rFonts w:ascii="Courier New" w:hAnsi="Courier New" w:cs="Courier New" w:hint="default"/>
+      </w:rPr>
+    </w:lvl>
+    <w:lvl w:ilvl="5" w:tplc="04070005" w:tentative="1">
+      <w:start w:val="1"/>
+      <w:numFmt w:val="bullet"/>
+      <w:lvlText w:val=""/>
+      <w:lvlJc w:val="left"/>
+      <w:pPr>
+        <w:ind w:left="4320" w:hanging="360"/>
+      </w:pPr>
+      <w:rPr>
+        <w:rFonts w:ascii="Wingdings" w:hAnsi="Wingdings" w:hint="default"/>
+      </w:rPr>
+    </w:lvl>
+    <w:lvl w:ilvl="6" w:tplc="04070001" w:tentative="1">
+      <w:start w:val="1"/>
+      <w:numFmt w:val="bullet"/>
+      <w:lvlText w:val=""/>
+      <w:lvlJc w:val="left"/>
+      <w:pPr>
+        <w:ind w:left="5040" w:hanging="360"/>
+      </w:pPr>
+      <w:rPr>
+        <w:rFonts w:ascii="Symbol" w:hAnsi="Symbol" w:hint="default"/>
+      </w:rPr>
+    </w:lvl>
+    <w:lvl w:ilvl="7" w:tplc="04070003" w:tentative="1">
+      <w:start w:val="1"/>
+      <w:numFmt w:val="bullet"/>
+      <w:lvlText w:val="o"/>
+      <w:lvlJc w:val="left"/>
+      <w:pPr>
+        <w:ind w:left="5760" w:hanging="360"/>
+      </w:pPr>
+      <w:rPr>
+        <w:rFonts w:ascii="Courier New" w:hAnsi="Courier New" w:cs="Courier New" w:hint="default"/>
+      </w:rPr>
+    </w:lvl>
+    <w:lvl w:ilvl="8" w:tplc="04070005" w:tentative="1">
+      <w:start w:val="1"/>
+      <w:numFmt w:val="bullet"/>
+      <w:lvlText w:val=""/>
+      <w:lvlJc w:val="left"/>
+      <w:pPr>
+        <w:ind w:left="6480" w:hanging="360"/>
+      </w:pPr>
+      <w:rPr>
+        <w:rFonts w:ascii="Wingdings" w:hAnsi="Wingdings" w:hint="default"/>
+      </w:rPr>
+    </w:lvl>
+  </w:abstractNum>
+  <w:abstractNum w:abstractNumId="1" w15:restartNumberingAfterBreak="0">
     <w:nsid w:val="07AD2575"/>
     <w:multiLevelType w:val="multilevel"/>
     <w:tmpl w:val="4498F060"/>
@@ -4067,7 +4634,7 @@
       </w:rPr>
     </w:lvl>
   </w:abstractNum>
-  <w:abstractNum w:abstractNumId="1" w15:restartNumberingAfterBreak="0">
+  <w:abstractNum w:abstractNumId="2" w15:restartNumberingAfterBreak="0">
     <w:nsid w:val="085E363F"/>
     <w:multiLevelType w:val="multilevel"/>
     <w:tmpl w:val="B4827A0A"/>
@@ -4216,7 +4783,7 @@
       </w:rPr>
     </w:lvl>
   </w:abstractNum>
-  <w:abstractNum w:abstractNumId="2" w15:restartNumberingAfterBreak="0">
+  <w:abstractNum w:abstractNumId="3" w15:restartNumberingAfterBreak="0">
     <w:nsid w:val="086000E4"/>
     <w:multiLevelType w:val="multilevel"/>
     <w:tmpl w:val="C8922E50"/>
@@ -4365,7 +4932,7 @@
       </w:rPr>
     </w:lvl>
   </w:abstractNum>
-  <w:abstractNum w:abstractNumId="3" w15:restartNumberingAfterBreak="0">
+  <w:abstractNum w:abstractNumId="4" w15:restartNumberingAfterBreak="0">
     <w:nsid w:val="0A3E1A5A"/>
     <w:multiLevelType w:val="multilevel"/>
     <w:tmpl w:val="2B0A8C3E"/>
@@ -4514,7 +5081,7 @@
       </w:rPr>
     </w:lvl>
   </w:abstractNum>
-  <w:abstractNum w:abstractNumId="4" w15:restartNumberingAfterBreak="0">
+  <w:abstractNum w:abstractNumId="5" w15:restartNumberingAfterBreak="0">
     <w:nsid w:val="0C362FEB"/>
     <w:multiLevelType w:val="multilevel"/>
     <w:tmpl w:val="1E9227E4"/>
@@ -4663,7 +5230,7 @@
       </w:rPr>
     </w:lvl>
   </w:abstractNum>
-  <w:abstractNum w:abstractNumId="5" w15:restartNumberingAfterBreak="0">
+  <w:abstractNum w:abstractNumId="6" w15:restartNumberingAfterBreak="0">
     <w:nsid w:val="0E231574"/>
     <w:multiLevelType w:val="multilevel"/>
     <w:tmpl w:val="8F1EFC4A"/>
@@ -4812,7 +5379,7 @@
       </w:rPr>
     </w:lvl>
   </w:abstractNum>
-  <w:abstractNum w:abstractNumId="6" w15:restartNumberingAfterBreak="0">
+  <w:abstractNum w:abstractNumId="7" w15:restartNumberingAfterBreak="0">
     <w:nsid w:val="0FCD6CF3"/>
     <w:multiLevelType w:val="multilevel"/>
     <w:tmpl w:val="DD1401C4"/>
@@ -4961,7 +5528,7 @@
       </w:rPr>
     </w:lvl>
   </w:abstractNum>
-  <w:abstractNum w:abstractNumId="7" w15:restartNumberingAfterBreak="0">
+  <w:abstractNum w:abstractNumId="8" w15:restartNumberingAfterBreak="0">
     <w:nsid w:val="12002AFD"/>
     <w:multiLevelType w:val="multilevel"/>
     <w:tmpl w:val="E5FECD32"/>
@@ -5110,7 +5677,7 @@
       </w:rPr>
     </w:lvl>
   </w:abstractNum>
-  <w:abstractNum w:abstractNumId="8" w15:restartNumberingAfterBreak="0">
+  <w:abstractNum w:abstractNumId="9" w15:restartNumberingAfterBreak="0">
     <w:nsid w:val="37766EC4"/>
     <w:multiLevelType w:val="multilevel"/>
     <w:tmpl w:val="429852E0"/>
@@ -5259,7 +5826,7 @@
       </w:rPr>
     </w:lvl>
   </w:abstractNum>
-  <w:abstractNum w:abstractNumId="9" w15:restartNumberingAfterBreak="0">
+  <w:abstractNum w:abstractNumId="10" w15:restartNumberingAfterBreak="0">
     <w:nsid w:val="3B8F2059"/>
     <w:multiLevelType w:val="multilevel"/>
     <w:tmpl w:val="78CE02FE"/>
@@ -5408,7 +5975,7 @@
       </w:rPr>
     </w:lvl>
   </w:abstractNum>
-  <w:abstractNum w:abstractNumId="10" w15:restartNumberingAfterBreak="0">
+  <w:abstractNum w:abstractNumId="11" w15:restartNumberingAfterBreak="0">
     <w:nsid w:val="3B9E62E8"/>
     <w:multiLevelType w:val="multilevel"/>
     <w:tmpl w:val="4F84D3AA"/>
@@ -5557,7 +6124,7 @@
       </w:rPr>
     </w:lvl>
   </w:abstractNum>
-  <w:abstractNum w:abstractNumId="11" w15:restartNumberingAfterBreak="0">
+  <w:abstractNum w:abstractNumId="12" w15:restartNumberingAfterBreak="0">
     <w:nsid w:val="3C8D2A57"/>
     <w:multiLevelType w:val="multilevel"/>
     <w:tmpl w:val="20FCBC32"/>
@@ -5706,7 +6273,7 @@
       </w:rPr>
     </w:lvl>
   </w:abstractNum>
-  <w:abstractNum w:abstractNumId="12" w15:restartNumberingAfterBreak="0">
+  <w:abstractNum w:abstractNumId="13" w15:restartNumberingAfterBreak="0">
     <w:nsid w:val="497E196E"/>
     <w:multiLevelType w:val="multilevel"/>
     <w:tmpl w:val="926CB142"/>
@@ -5855,7 +6422,7 @@
       </w:rPr>
     </w:lvl>
   </w:abstractNum>
-  <w:abstractNum w:abstractNumId="13" w15:restartNumberingAfterBreak="0">
+  <w:abstractNum w:abstractNumId="14" w15:restartNumberingAfterBreak="0">
     <w:nsid w:val="4C9F2FA3"/>
     <w:multiLevelType w:val="multilevel"/>
     <w:tmpl w:val="816C8CC4"/>
@@ -6004,7 +6571,7 @@
       </w:rPr>
     </w:lvl>
   </w:abstractNum>
-  <w:abstractNum w:abstractNumId="14" w15:restartNumberingAfterBreak="0">
+  <w:abstractNum w:abstractNumId="15" w15:restartNumberingAfterBreak="0">
     <w:nsid w:val="4E4F035C"/>
     <w:multiLevelType w:val="multilevel"/>
     <w:tmpl w:val="28DE5366"/>
@@ -6153,7 +6720,7 @@
       </w:rPr>
     </w:lvl>
   </w:abstractNum>
-  <w:abstractNum w:abstractNumId="15" w15:restartNumberingAfterBreak="0">
+  <w:abstractNum w:abstractNumId="16" w15:restartNumberingAfterBreak="0">
     <w:nsid w:val="52096FF8"/>
     <w:multiLevelType w:val="multilevel"/>
     <w:tmpl w:val="8A0699DA"/>
@@ -6302,7 +6869,7 @@
       </w:rPr>
     </w:lvl>
   </w:abstractNum>
-  <w:abstractNum w:abstractNumId="16" w15:restartNumberingAfterBreak="0">
+  <w:abstractNum w:abstractNumId="17" w15:restartNumberingAfterBreak="0">
     <w:nsid w:val="525D09CF"/>
     <w:multiLevelType w:val="multilevel"/>
     <w:tmpl w:val="E4D2C936"/>
@@ -6451,7 +7018,7 @@
       </w:rPr>
     </w:lvl>
   </w:abstractNum>
-  <w:abstractNum w:abstractNumId="17" w15:restartNumberingAfterBreak="0">
+  <w:abstractNum w:abstractNumId="18" w15:restartNumberingAfterBreak="0">
     <w:nsid w:val="52B701FA"/>
     <w:multiLevelType w:val="hybridMultilevel"/>
     <w:tmpl w:val="9C9EF67A"/>
@@ -6540,7 +7107,7 @@
       </w:pPr>
     </w:lvl>
   </w:abstractNum>
-  <w:abstractNum w:abstractNumId="18" w15:restartNumberingAfterBreak="0">
+  <w:abstractNum w:abstractNumId="19" w15:restartNumberingAfterBreak="0">
     <w:nsid w:val="5D8D26D2"/>
     <w:multiLevelType w:val="hybridMultilevel"/>
     <w:tmpl w:val="F88A7368"/>
@@ -6653,7 +7220,7 @@
       </w:rPr>
     </w:lvl>
   </w:abstractNum>
-  <w:abstractNum w:abstractNumId="19" w15:restartNumberingAfterBreak="0">
+  <w:abstractNum w:abstractNumId="20" w15:restartNumberingAfterBreak="0">
     <w:nsid w:val="5F3656FE"/>
     <w:multiLevelType w:val="hybridMultilevel"/>
     <w:tmpl w:val="1730D42C"/>
@@ -6739,7 +7306,7 @@
       </w:pPr>
     </w:lvl>
   </w:abstractNum>
-  <w:abstractNum w:abstractNumId="20" w15:restartNumberingAfterBreak="0">
+  <w:abstractNum w:abstractNumId="21" w15:restartNumberingAfterBreak="0">
     <w:nsid w:val="64B77CC6"/>
     <w:multiLevelType w:val="multilevel"/>
     <w:tmpl w:val="148CC3F8"/>
@@ -6860,7 +7427,7 @@
       </w:pPr>
     </w:lvl>
   </w:abstractNum>
-  <w:abstractNum w:abstractNumId="21" w15:restartNumberingAfterBreak="0">
+  <w:abstractNum w:abstractNumId="22" w15:restartNumberingAfterBreak="0">
     <w:nsid w:val="65D15EA0"/>
     <w:multiLevelType w:val="multilevel"/>
     <w:tmpl w:val="D65037AA"/>
@@ -7009,7 +7576,7 @@
       </w:rPr>
     </w:lvl>
   </w:abstractNum>
-  <w:abstractNum w:abstractNumId="22" w15:restartNumberingAfterBreak="0">
+  <w:abstractNum w:abstractNumId="23" w15:restartNumberingAfterBreak="0">
     <w:nsid w:val="6DF06A62"/>
     <w:multiLevelType w:val="multilevel"/>
     <w:tmpl w:val="E8989142"/>
@@ -7158,7 +7725,7 @@
       </w:rPr>
     </w:lvl>
   </w:abstractNum>
-  <w:abstractNum w:abstractNumId="23" w15:restartNumberingAfterBreak="0">
+  <w:abstractNum w:abstractNumId="24" w15:restartNumberingAfterBreak="0">
     <w:nsid w:val="6F8B06AE"/>
     <w:multiLevelType w:val="multilevel"/>
     <w:tmpl w:val="CA1C0FDE"/>
@@ -7307,7 +7874,7 @@
       </w:rPr>
     </w:lvl>
   </w:abstractNum>
-  <w:abstractNum w:abstractNumId="24" w15:restartNumberingAfterBreak="0">
+  <w:abstractNum w:abstractNumId="25" w15:restartNumberingAfterBreak="0">
     <w:nsid w:val="70924EFD"/>
     <w:multiLevelType w:val="multilevel"/>
     <w:tmpl w:val="1EDC5DB2"/>
@@ -7456,7 +8023,7 @@
       </w:rPr>
     </w:lvl>
   </w:abstractNum>
-  <w:abstractNum w:abstractNumId="25" w15:restartNumberingAfterBreak="0">
+  <w:abstractNum w:abstractNumId="26" w15:restartNumberingAfterBreak="0">
     <w:nsid w:val="76A03711"/>
     <w:multiLevelType w:val="multilevel"/>
     <w:tmpl w:val="A5CAAF98"/>
@@ -7606,82 +8173,85 @@
     </w:lvl>
   </w:abstractNum>
   <w:num w:numId="1" w16cid:durableId="1127509703">
+    <w:abstractNumId w:val="8"/>
+  </w:num>
+  <w:num w:numId="2" w16cid:durableId="1638801213">
+    <w:abstractNumId w:val="4"/>
+  </w:num>
+  <w:num w:numId="3" w16cid:durableId="831876039">
+    <w:abstractNumId w:val="6"/>
+  </w:num>
+  <w:num w:numId="4" w16cid:durableId="382216731">
+    <w:abstractNumId w:val="24"/>
+  </w:num>
+  <w:num w:numId="5" w16cid:durableId="1704869329">
+    <w:abstractNumId w:val="14"/>
+  </w:num>
+  <w:num w:numId="6" w16cid:durableId="109709805">
+    <w:abstractNumId w:val="10"/>
+  </w:num>
+  <w:num w:numId="7" w16cid:durableId="615796090">
+    <w:abstractNumId w:val="1"/>
+  </w:num>
+  <w:num w:numId="8" w16cid:durableId="142702166">
+    <w:abstractNumId w:val="26"/>
+  </w:num>
+  <w:num w:numId="9" w16cid:durableId="26879297">
+    <w:abstractNumId w:val="3"/>
+  </w:num>
+  <w:num w:numId="10" w16cid:durableId="1916815806">
+    <w:abstractNumId w:val="22"/>
+  </w:num>
+  <w:num w:numId="11" w16cid:durableId="1080641263">
+    <w:abstractNumId w:val="12"/>
+  </w:num>
+  <w:num w:numId="12" w16cid:durableId="715592002">
+    <w:abstractNumId w:val="2"/>
+  </w:num>
+  <w:num w:numId="13" w16cid:durableId="1455751250">
+    <w:abstractNumId w:val="11"/>
+  </w:num>
+  <w:num w:numId="14" w16cid:durableId="1943220849">
+    <w:abstractNumId w:val="18"/>
+  </w:num>
+  <w:num w:numId="15" w16cid:durableId="1589340928">
+    <w:abstractNumId w:val="17"/>
+  </w:num>
+  <w:num w:numId="16" w16cid:durableId="549998455">
+    <w:abstractNumId w:val="20"/>
+  </w:num>
+  <w:num w:numId="17" w16cid:durableId="1506826227">
+    <w:abstractNumId w:val="21"/>
+  </w:num>
+  <w:num w:numId="18" w16cid:durableId="23287422">
+    <w:abstractNumId w:val="23"/>
+  </w:num>
+  <w:num w:numId="19" w16cid:durableId="1850441314">
+    <w:abstractNumId w:val="25"/>
+  </w:num>
+  <w:num w:numId="20" w16cid:durableId="1890875078">
+    <w:abstractNumId w:val="16"/>
+  </w:num>
+  <w:num w:numId="21" w16cid:durableId="1756436231">
+    <w:abstractNumId w:val="15"/>
+  </w:num>
+  <w:num w:numId="22" w16cid:durableId="1356804582">
+    <w:abstractNumId w:val="5"/>
+  </w:num>
+  <w:num w:numId="23" w16cid:durableId="118190429">
     <w:abstractNumId w:val="7"/>
   </w:num>
-  <w:num w:numId="2" w16cid:durableId="1638801213">
-    <w:abstractNumId w:val="3"/>
-  </w:num>
-  <w:num w:numId="3" w16cid:durableId="831876039">
-    <w:abstractNumId w:val="5"/>
-  </w:num>
-  <w:num w:numId="4" w16cid:durableId="382216731">
-    <w:abstractNumId w:val="23"/>
-  </w:num>
-  <w:num w:numId="5" w16cid:durableId="1704869329">
+  <w:num w:numId="24" w16cid:durableId="1952125437">
     <w:abstractNumId w:val="13"/>
   </w:num>
-  <w:num w:numId="6" w16cid:durableId="109709805">
+  <w:num w:numId="25" w16cid:durableId="1981154227">
     <w:abstractNumId w:val="9"/>
   </w:num>
-  <w:num w:numId="7" w16cid:durableId="615796090">
-    <w:abstractNumId w:val="0"/>
-  </w:num>
-  <w:num w:numId="8" w16cid:durableId="142702166">
-    <w:abstractNumId w:val="25"/>
-  </w:num>
-  <w:num w:numId="9" w16cid:durableId="26879297">
-    <w:abstractNumId w:val="2"/>
-  </w:num>
-  <w:num w:numId="10" w16cid:durableId="1916815806">
-    <w:abstractNumId w:val="21"/>
-  </w:num>
-  <w:num w:numId="11" w16cid:durableId="1080641263">
-    <w:abstractNumId w:val="11"/>
-  </w:num>
-  <w:num w:numId="12" w16cid:durableId="715592002">
-    <w:abstractNumId w:val="1"/>
-  </w:num>
-  <w:num w:numId="13" w16cid:durableId="1455751250">
-    <w:abstractNumId w:val="10"/>
-  </w:num>
-  <w:num w:numId="14" w16cid:durableId="1943220849">
-    <w:abstractNumId w:val="17"/>
-  </w:num>
-  <w:num w:numId="15" w16cid:durableId="1589340928">
-    <w:abstractNumId w:val="16"/>
-  </w:num>
-  <w:num w:numId="16" w16cid:durableId="549998455">
+  <w:num w:numId="26" w16cid:durableId="1043360553">
     <w:abstractNumId w:val="19"/>
   </w:num>
-  <w:num w:numId="17" w16cid:durableId="1506826227">
-    <w:abstractNumId w:val="20"/>
-  </w:num>
-  <w:num w:numId="18" w16cid:durableId="23287422">
-    <w:abstractNumId w:val="22"/>
-  </w:num>
-  <w:num w:numId="19" w16cid:durableId="1850441314">
-    <w:abstractNumId w:val="24"/>
-  </w:num>
-  <w:num w:numId="20" w16cid:durableId="1890875078">
-    <w:abstractNumId w:val="15"/>
-  </w:num>
-  <w:num w:numId="21" w16cid:durableId="1756436231">
-    <w:abstractNumId w:val="14"/>
-  </w:num>
-  <w:num w:numId="22" w16cid:durableId="1356804582">
-    <w:abstractNumId w:val="4"/>
-  </w:num>
-  <w:num w:numId="23" w16cid:durableId="118190429">
-    <w:abstractNumId w:val="6"/>
-  </w:num>
-  <w:num w:numId="24" w16cid:durableId="1952125437">
-    <w:abstractNumId w:val="12"/>
-  </w:num>
-  <w:num w:numId="25" w16cid:durableId="1981154227">
-    <w:abstractNumId w:val="8"/>
-  </w:num>
-  <w:num w:numId="26" w16cid:durableId="1043360553">
-    <w:abstractNumId w:val="18"/>
+  <w:num w:numId="27" w16cid:durableId="827670875">
+    <w:abstractNumId w:val="0"/>
   </w:num>
 </w:numbering>
 </file>

</xml_diff>

<commit_message>
Updated Protocoll, added PUML files
</commit_message>
<xml_diff>
--- a/SWEN2_Protokol_final.docx
+++ b/SWEN2_Protokol_final.docx
@@ -5,24 +5,29 @@
     <w:p>
       <w:pPr>
         <w:pStyle w:val="Title"/>
-        <w:rPr>
+        <w:jc w:val="both"/>
+        <w:rPr>
+          <w:rFonts w:ascii="Calibri" w:hAnsi="Calibri" w:cs="Calibri"/>
           <w:lang w:val="en-US"/>
         </w:rPr>
       </w:pPr>
       <w:r>
         <w:rPr>
+          <w:rFonts w:ascii="Calibri" w:hAnsi="Calibri" w:cs="Calibri"/>
           <w:lang w:val="en-US"/>
         </w:rPr>
         <w:t xml:space="preserve">Tour </w:t>
       </w:r>
       <w:r>
         <w:rPr>
+          <w:rFonts w:ascii="Calibri" w:hAnsi="Calibri" w:cs="Calibri"/>
           <w:lang w:val="en-US"/>
         </w:rPr>
         <w:t xml:space="preserve">Planner </w:t>
       </w:r>
       <w:r>
         <w:rPr>
+          <w:rFonts w:ascii="Calibri" w:hAnsi="Calibri" w:cs="Calibri"/>
           <w:lang w:val="en-US"/>
         </w:rPr>
         <w:t>– Final Protocol</w:t>
@@ -30,6 +35,7 @@
     </w:p>
     <w:p>
       <w:pPr>
+        <w:spacing w:after="0"/>
         <w:rPr>
           <w:rFonts w:ascii="Calibri" w:hAnsi="Calibri" w:cs="Calibri"/>
           <w:lang w:val="en-US"/>
@@ -42,13 +48,15 @@
         </w:rPr>
         <w:t>Elaine Fink, Patrick Florea</w:t>
       </w:r>
-      <w:r>
+    </w:p>
+    <w:p>
+      <w:pPr>
+        <w:spacing w:after="0"/>
         <w:rPr>
           <w:rFonts w:ascii="Calibri" w:hAnsi="Calibri" w:cs="Calibri"/>
           <w:lang w:val="en-US"/>
         </w:rPr>
-        <w:br/>
-      </w:r>
+      </w:pPr>
       <w:proofErr w:type="spellStart"/>
       <w:r>
         <w:rPr>
@@ -65,17 +73,25 @@
         </w:rPr>
         <w:t xml:space="preserve"> Wien – SWEN 2</w:t>
       </w:r>
-      <w:r>
+    </w:p>
+    <w:p>
+      <w:pPr>
         <w:rPr>
           <w:rFonts w:ascii="Calibri" w:hAnsi="Calibri" w:cs="Calibri"/>
           <w:lang w:val="en-US"/>
         </w:rPr>
-        <w:br/>
+      </w:pPr>
+      <w:r>
+        <w:rPr>
+          <w:rFonts w:ascii="Calibri" w:hAnsi="Calibri" w:cs="Calibri"/>
+          <w:lang w:val="en-US"/>
+        </w:rPr>
         <w:t>Date: 6.7.2025</w:t>
       </w:r>
     </w:p>
     <w:p>
       <w:pPr>
+        <w:jc w:val="both"/>
         <w:rPr>
           <w:rFonts w:ascii="Calibri" w:hAnsi="Calibri" w:cs="Calibri"/>
           <w:lang w:val="en-US"/>
@@ -85,12 +101,15 @@
     <w:p>
       <w:pPr>
         <w:pStyle w:val="Heading2"/>
-        <w:rPr>
-          <w:lang w:val="de-DE"/>
-        </w:rPr>
-      </w:pPr>
-      <w:r>
-        <w:rPr>
+        <w:jc w:val="both"/>
+        <w:rPr>
+          <w:rFonts w:ascii="Calibri" w:hAnsi="Calibri" w:cs="Calibri"/>
+          <w:lang w:val="de-DE"/>
+        </w:rPr>
+      </w:pPr>
+      <w:r>
+        <w:rPr>
+          <w:rFonts w:ascii="Calibri" w:hAnsi="Calibri" w:cs="Calibri"/>
           <w:lang w:val="de-DE"/>
         </w:rPr>
         <w:t>Neue Funktionen seit Intermediate Hand-in:</w:t>
@@ -98,6 +117,7 @@
     </w:p>
     <w:p>
       <w:pPr>
+        <w:jc w:val="both"/>
         <w:rPr>
           <w:rFonts w:ascii="Calibri" w:hAnsi="Calibri" w:cs="Calibri"/>
           <w:lang w:val="de-DE"/>
@@ -117,6 +137,7 @@
           <w:ilvl w:val="0"/>
           <w:numId w:val="10"/>
         </w:numPr>
+        <w:jc w:val="both"/>
         <w:rPr>
           <w:rFonts w:ascii="Calibri" w:hAnsi="Calibri" w:cs="Calibri"/>
           <w:lang w:val="de-DE"/>
@@ -136,6 +157,7 @@
           <w:ilvl w:val="0"/>
           <w:numId w:val="10"/>
         </w:numPr>
+        <w:jc w:val="both"/>
         <w:rPr>
           <w:rFonts w:ascii="Calibri" w:hAnsi="Calibri" w:cs="Calibri"/>
           <w:lang w:val="de-DE"/>
@@ -155,6 +177,7 @@
           <w:ilvl w:val="0"/>
           <w:numId w:val="10"/>
         </w:numPr>
+        <w:jc w:val="both"/>
         <w:rPr>
           <w:rFonts w:ascii="Calibri" w:hAnsi="Calibri" w:cs="Calibri"/>
           <w:lang w:val="de-DE"/>
@@ -174,6 +197,7 @@
           <w:ilvl w:val="0"/>
           <w:numId w:val="10"/>
         </w:numPr>
+        <w:jc w:val="both"/>
         <w:rPr>
           <w:rFonts w:ascii="Calibri" w:hAnsi="Calibri" w:cs="Calibri"/>
           <w:lang w:val="de-DE"/>
@@ -193,6 +217,7 @@
           <w:ilvl w:val="1"/>
           <w:numId w:val="10"/>
         </w:numPr>
+        <w:jc w:val="both"/>
         <w:rPr>
           <w:rFonts w:ascii="Calibri" w:hAnsi="Calibri" w:cs="Calibri"/>
           <w:lang w:val="de-DE"/>
@@ -212,6 +237,7 @@
           <w:ilvl w:val="1"/>
           <w:numId w:val="10"/>
         </w:numPr>
+        <w:jc w:val="both"/>
         <w:rPr>
           <w:rFonts w:ascii="Calibri" w:hAnsi="Calibri" w:cs="Calibri"/>
           <w:lang w:val="de-DE"/>
@@ -231,6 +257,7 @@
           <w:ilvl w:val="0"/>
           <w:numId w:val="10"/>
         </w:numPr>
+        <w:jc w:val="both"/>
         <w:rPr>
           <w:rFonts w:ascii="Calibri" w:hAnsi="Calibri" w:cs="Calibri"/>
           <w:lang w:val="de-DE"/>
@@ -250,6 +277,7 @@
           <w:ilvl w:val="0"/>
           <w:numId w:val="10"/>
         </w:numPr>
+        <w:jc w:val="both"/>
         <w:rPr>
           <w:rFonts w:ascii="Calibri" w:hAnsi="Calibri" w:cs="Calibri"/>
           <w:lang w:val="de-DE"/>
@@ -269,6 +297,7 @@
           <w:ilvl w:val="1"/>
           <w:numId w:val="10"/>
         </w:numPr>
+        <w:jc w:val="both"/>
         <w:rPr>
           <w:rFonts w:ascii="Calibri" w:hAnsi="Calibri" w:cs="Calibri"/>
           <w:lang w:val="de-DE"/>
@@ -288,6 +317,7 @@
           <w:ilvl w:val="1"/>
           <w:numId w:val="10"/>
         </w:numPr>
+        <w:jc w:val="both"/>
         <w:rPr>
           <w:rFonts w:ascii="Calibri" w:hAnsi="Calibri" w:cs="Calibri"/>
           <w:lang w:val="de-DE"/>
@@ -307,6 +337,7 @@
           <w:ilvl w:val="0"/>
           <w:numId w:val="10"/>
         </w:numPr>
+        <w:jc w:val="both"/>
         <w:rPr>
           <w:rFonts w:ascii="Calibri" w:hAnsi="Calibri" w:cs="Calibri"/>
           <w:lang w:val="de-DE"/>
@@ -326,33 +357,18 @@
           <w:ilvl w:val="0"/>
           <w:numId w:val="10"/>
         </w:numPr>
-        <w:rPr>
-          <w:rFonts w:ascii="Calibri" w:hAnsi="Calibri" w:cs="Calibri"/>
-          <w:lang w:val="de-DE"/>
-        </w:rPr>
-      </w:pPr>
-      <w:r>
-        <w:rPr>
-          <w:rFonts w:ascii="Calibri" w:hAnsi="Calibri" w:cs="Calibri"/>
-          <w:lang w:val="de-DE"/>
-        </w:rPr>
-        <w:t xml:space="preserve">Eine zentrale </w:t>
-      </w:r>
-      <w:proofErr w:type="spellStart"/>
-      <w:r>
-        <w:rPr>
-          <w:rFonts w:ascii="Calibri" w:hAnsi="Calibri" w:cs="Calibri"/>
-          <w:lang w:val="de-DE"/>
-        </w:rPr>
-        <w:t>config</w:t>
-      </w:r>
-      <w:proofErr w:type="spellEnd"/>
-      <w:r>
-        <w:rPr>
-          <w:rFonts w:ascii="Calibri" w:hAnsi="Calibri" w:cs="Calibri"/>
-          <w:lang w:val="de-DE"/>
-        </w:rPr>
-        <w:t>-Datei (DB-Zugang, API-Key etc.)</w:t>
+        <w:jc w:val="both"/>
+        <w:rPr>
+          <w:rFonts w:ascii="Calibri" w:hAnsi="Calibri" w:cs="Calibri"/>
+          <w:lang w:val="de-DE"/>
+        </w:rPr>
+      </w:pPr>
+      <w:r>
+        <w:rPr>
+          <w:rFonts w:ascii="Calibri" w:hAnsi="Calibri" w:cs="Calibri"/>
+          <w:lang w:val="de-DE"/>
+        </w:rPr>
+        <w:t>Eine zentrale config-Datei (DB-Zugang, API-Key etc.)</w:t>
       </w:r>
     </w:p>
     <w:p>
@@ -361,6 +377,7 @@
           <w:ilvl w:val="0"/>
           <w:numId w:val="10"/>
         </w:numPr>
+        <w:jc w:val="both"/>
         <w:rPr>
           <w:rFonts w:ascii="Calibri" w:hAnsi="Calibri" w:cs="Calibri"/>
           <w:lang w:val="de-DE"/>
@@ -380,6 +397,7 @@
           <w:ilvl w:val="0"/>
           <w:numId w:val="10"/>
         </w:numPr>
+        <w:jc w:val="both"/>
         <w:rPr>
           <w:rFonts w:ascii="Calibri" w:hAnsi="Calibri" w:cs="Calibri"/>
           <w:lang w:val="de-DE"/>
@@ -395,16 +413,18 @@
     </w:p>
     <w:p>
       <w:pPr>
-        <w:rPr>
-          <w:rFonts w:ascii="Calibri" w:hAnsi="Calibri" w:cs="Calibri"/>
-          <w:lang w:val="de-DE"/>
-        </w:rPr>
-      </w:pPr>
-    </w:p>
-    <w:p>
-      <w:pPr>
-        <w:rPr>
-          <w:rFonts w:asciiTheme="majorHAnsi" w:eastAsiaTheme="majorEastAsia" w:hAnsiTheme="majorHAnsi" w:cstheme="majorBidi"/>
+        <w:jc w:val="both"/>
+        <w:rPr>
+          <w:rFonts w:ascii="Calibri" w:hAnsi="Calibri" w:cs="Calibri"/>
+          <w:lang w:val="de-DE"/>
+        </w:rPr>
+      </w:pPr>
+    </w:p>
+    <w:p>
+      <w:pPr>
+        <w:jc w:val="both"/>
+        <w:rPr>
+          <w:rFonts w:ascii="Calibri" w:eastAsiaTheme="majorEastAsia" w:hAnsi="Calibri" w:cs="Calibri"/>
           <w:color w:val="0F4761" w:themeColor="accent1" w:themeShade="BF"/>
           <w:sz w:val="40"/>
           <w:szCs w:val="40"/>
@@ -413,6 +433,7 @@
       </w:pPr>
       <w:r>
         <w:rPr>
+          <w:rFonts w:ascii="Calibri" w:hAnsi="Calibri" w:cs="Calibri"/>
           <w:lang w:val="de-DE"/>
         </w:rPr>
         <w:br w:type="page"/>
@@ -425,35 +446,24 @@
           <w:ilvl w:val="0"/>
           <w:numId w:val="14"/>
         </w:numPr>
-        <w:rPr>
-          <w:lang w:val="de-DE"/>
-        </w:rPr>
-      </w:pPr>
-      <w:proofErr w:type="spellStart"/>
-      <w:r>
-        <w:rPr>
+        <w:jc w:val="both"/>
+        <w:rPr>
+          <w:rFonts w:ascii="Calibri" w:hAnsi="Calibri" w:cs="Calibri"/>
+          <w:lang w:val="de-DE"/>
+        </w:rPr>
+      </w:pPr>
+      <w:r>
+        <w:rPr>
+          <w:rFonts w:ascii="Calibri" w:hAnsi="Calibri" w:cs="Calibri"/>
           <w:lang w:val="de-DE"/>
         </w:rPr>
         <w:lastRenderedPageBreak/>
-        <w:t>Application</w:t>
-      </w:r>
-      <w:proofErr w:type="spellEnd"/>
-      <w:r>
-        <w:rPr>
-          <w:lang w:val="de-DE"/>
-        </w:rPr>
-        <w:t xml:space="preserve"> Architecture</w:t>
-      </w:r>
-    </w:p>
-    <w:p>
-      <w:pPr>
-        <w:rPr>
-          <w:lang w:val="de-DE"/>
-        </w:rPr>
-      </w:pPr>
-    </w:p>
-    <w:p>
-      <w:pPr>
+        <w:t>Application Architecture</w:t>
+      </w:r>
+    </w:p>
+    <w:p>
+      <w:pPr>
+        <w:jc w:val="both"/>
         <w:rPr>
           <w:rFonts w:ascii="Calibri" w:hAnsi="Calibri" w:cs="Calibri"/>
           <w:lang w:val="de-DE"/>
@@ -462,29 +472,15 @@
       <w:r>
         <w:rPr>
           <w:rStyle w:val="Heading2Char"/>
-          <w:lang w:val="de-DE"/>
-        </w:rPr>
-        <w:t xml:space="preserve">Layer </w:t>
-      </w:r>
-      <w:proofErr w:type="spellStart"/>
+          <w:rFonts w:ascii="Calibri" w:hAnsi="Calibri" w:cs="Calibri"/>
+          <w:lang w:val="de-DE"/>
+        </w:rPr>
+        <w:t>Layer Overview:</w:t>
+      </w:r>
       <w:r>
         <w:rPr>
           <w:rStyle w:val="Heading2Char"/>
-          <w:lang w:val="de-DE"/>
-        </w:rPr>
-        <w:t>Overview</w:t>
-      </w:r>
-      <w:proofErr w:type="spellEnd"/>
-      <w:r>
-        <w:rPr>
-          <w:rStyle w:val="Heading2Char"/>
-          <w:lang w:val="de-DE"/>
-        </w:rPr>
-        <w:t>:</w:t>
-      </w:r>
-      <w:r>
-        <w:rPr>
-          <w:rStyle w:val="Heading2Char"/>
+          <w:rFonts w:ascii="Calibri" w:hAnsi="Calibri" w:cs="Calibri"/>
           <w:lang w:val="de-DE"/>
         </w:rPr>
         <w:br/>
@@ -517,6 +513,7 @@
           <w:ilvl w:val="0"/>
           <w:numId w:val="5"/>
         </w:numPr>
+        <w:jc w:val="both"/>
         <w:rPr>
           <w:rFonts w:ascii="Calibri" w:hAnsi="Calibri" w:cs="Calibri"/>
           <w:lang w:val="en-US"/>
@@ -536,26 +533,18 @@
           <w:ilvl w:val="1"/>
           <w:numId w:val="5"/>
         </w:numPr>
-        <w:rPr>
-          <w:rFonts w:ascii="Calibri" w:hAnsi="Calibri" w:cs="Calibri"/>
-          <w:lang w:val="de-DE"/>
-        </w:rPr>
-      </w:pPr>
-      <w:proofErr w:type="spellStart"/>
-      <w:r>
-        <w:rPr>
-          <w:rFonts w:ascii="Calibri" w:hAnsi="Calibri" w:cs="Calibri"/>
-          <w:lang w:val="de-DE"/>
-        </w:rPr>
-        <w:t>Main.fxml</w:t>
-      </w:r>
-      <w:proofErr w:type="spellEnd"/>
-      <w:r>
-        <w:rPr>
-          <w:rFonts w:ascii="Calibri" w:hAnsi="Calibri" w:cs="Calibri"/>
-          <w:lang w:val="de-DE"/>
-        </w:rPr>
-        <w:t xml:space="preserve"> für das Hauptfenster</w:t>
+        <w:jc w:val="both"/>
+        <w:rPr>
+          <w:rFonts w:ascii="Calibri" w:hAnsi="Calibri" w:cs="Calibri"/>
+          <w:lang w:val="de-DE"/>
+        </w:rPr>
+      </w:pPr>
+      <w:r>
+        <w:rPr>
+          <w:rFonts w:ascii="Calibri" w:hAnsi="Calibri" w:cs="Calibri"/>
+          <w:lang w:val="de-DE"/>
+        </w:rPr>
+        <w:t>Main.fxml für das Hauptfenster</w:t>
       </w:r>
       <w:r>
         <w:rPr>
@@ -571,6 +560,7 @@
           <w:ilvl w:val="1"/>
           <w:numId w:val="5"/>
         </w:numPr>
+        <w:jc w:val="both"/>
         <w:rPr>
           <w:rFonts w:ascii="Calibri" w:hAnsi="Calibri" w:cs="Calibri"/>
           <w:lang w:val="de-DE"/>
@@ -590,26 +580,18 @@
           <w:ilvl w:val="0"/>
           <w:numId w:val="5"/>
         </w:numPr>
-        <w:rPr>
-          <w:rFonts w:ascii="Calibri" w:hAnsi="Calibri" w:cs="Calibri"/>
-          <w:lang w:val="de-DE"/>
-        </w:rPr>
-      </w:pPr>
-      <w:proofErr w:type="spellStart"/>
-      <w:r>
-        <w:rPr>
-          <w:rFonts w:ascii="Calibri" w:hAnsi="Calibri" w:cs="Calibri"/>
-          <w:lang w:val="de-DE"/>
-        </w:rPr>
-        <w:t>ViewModels</w:t>
-      </w:r>
-      <w:proofErr w:type="spellEnd"/>
-      <w:r>
-        <w:rPr>
-          <w:rFonts w:ascii="Calibri" w:hAnsi="Calibri" w:cs="Calibri"/>
-          <w:lang w:val="de-DE"/>
-        </w:rPr>
-        <w:t xml:space="preserve"> – Datenbindung &amp; Logik zwischen UI und Controller</w:t>
+        <w:jc w:val="both"/>
+        <w:rPr>
+          <w:rFonts w:ascii="Calibri" w:hAnsi="Calibri" w:cs="Calibri"/>
+          <w:lang w:val="de-DE"/>
+        </w:rPr>
+      </w:pPr>
+      <w:r>
+        <w:rPr>
+          <w:rFonts w:ascii="Calibri" w:hAnsi="Calibri" w:cs="Calibri"/>
+          <w:lang w:val="de-DE"/>
+        </w:rPr>
+        <w:t>ViewModels – Datenbindung &amp; Logik zwischen UI und Controller</w:t>
       </w:r>
     </w:p>
     <w:p>
@@ -618,33 +600,18 @@
           <w:ilvl w:val="1"/>
           <w:numId w:val="5"/>
         </w:numPr>
-        <w:rPr>
-          <w:rFonts w:ascii="Calibri" w:hAnsi="Calibri" w:cs="Calibri"/>
-          <w:lang w:val="de-DE"/>
-        </w:rPr>
-      </w:pPr>
-      <w:r>
-        <w:rPr>
-          <w:rFonts w:ascii="Calibri" w:hAnsi="Calibri" w:cs="Calibri"/>
-          <w:lang w:val="de-DE"/>
-        </w:rPr>
-        <w:t xml:space="preserve">Jeweils ein </w:t>
-      </w:r>
-      <w:proofErr w:type="spellStart"/>
-      <w:r>
-        <w:rPr>
-          <w:rFonts w:ascii="Calibri" w:hAnsi="Calibri" w:cs="Calibri"/>
-          <w:lang w:val="de-DE"/>
-        </w:rPr>
-        <w:t>ViewModel</w:t>
-      </w:r>
-      <w:proofErr w:type="spellEnd"/>
-      <w:r>
-        <w:rPr>
-          <w:rFonts w:ascii="Calibri" w:hAnsi="Calibri" w:cs="Calibri"/>
-          <w:lang w:val="de-DE"/>
-        </w:rPr>
-        <w:t xml:space="preserve"> für Touren und Tour Logs</w:t>
+        <w:jc w:val="both"/>
+        <w:rPr>
+          <w:rFonts w:ascii="Calibri" w:hAnsi="Calibri" w:cs="Calibri"/>
+          <w:lang w:val="de-DE"/>
+        </w:rPr>
+      </w:pPr>
+      <w:r>
+        <w:rPr>
+          <w:rFonts w:ascii="Calibri" w:hAnsi="Calibri" w:cs="Calibri"/>
+          <w:lang w:val="de-DE"/>
+        </w:rPr>
+        <w:t>Jeweils ein ViewModel für Touren und Tour Logs</w:t>
       </w:r>
     </w:p>
     <w:p>
@@ -653,49 +620,18 @@
           <w:ilvl w:val="1"/>
           <w:numId w:val="5"/>
         </w:numPr>
-        <w:rPr>
-          <w:rFonts w:ascii="Calibri" w:hAnsi="Calibri" w:cs="Calibri"/>
-          <w:lang w:val="de-DE"/>
-        </w:rPr>
-      </w:pPr>
-      <w:r>
-        <w:rPr>
-          <w:rFonts w:ascii="Calibri" w:hAnsi="Calibri" w:cs="Calibri"/>
-          <w:lang w:val="de-DE"/>
-        </w:rPr>
-        <w:t xml:space="preserve">Ein </w:t>
-      </w:r>
-      <w:proofErr w:type="spellStart"/>
-      <w:r>
-        <w:rPr>
-          <w:rFonts w:ascii="Calibri" w:hAnsi="Calibri" w:cs="Calibri"/>
-          <w:lang w:val="de-DE"/>
-        </w:rPr>
-        <w:t>Viewmodel</w:t>
-      </w:r>
-      <w:proofErr w:type="spellEnd"/>
-      <w:r>
-        <w:rPr>
-          <w:rFonts w:ascii="Calibri" w:hAnsi="Calibri" w:cs="Calibri"/>
-          <w:lang w:val="de-DE"/>
-        </w:rPr>
-        <w:t xml:space="preserve"> für die </w:t>
-      </w:r>
-      <w:proofErr w:type="spellStart"/>
-      <w:r>
-        <w:rPr>
-          <w:rFonts w:ascii="Calibri" w:hAnsi="Calibri" w:cs="Calibri"/>
-          <w:lang w:val="de-DE"/>
-        </w:rPr>
-        <w:t>TourTabelView</w:t>
-      </w:r>
-      <w:proofErr w:type="spellEnd"/>
-      <w:r>
-        <w:rPr>
-          <w:rFonts w:ascii="Calibri" w:hAnsi="Calibri" w:cs="Calibri"/>
-          <w:lang w:val="de-DE"/>
-        </w:rPr>
-        <w:t xml:space="preserve"> </w:t>
+        <w:jc w:val="both"/>
+        <w:rPr>
+          <w:rFonts w:ascii="Calibri" w:hAnsi="Calibri" w:cs="Calibri"/>
+          <w:lang w:val="de-DE"/>
+        </w:rPr>
+      </w:pPr>
+      <w:r>
+        <w:rPr>
+          <w:rFonts w:ascii="Calibri" w:hAnsi="Calibri" w:cs="Calibri"/>
+          <w:lang w:val="de-DE"/>
+        </w:rPr>
+        <w:t xml:space="preserve">Ein Viewmodel für die TourTabelView </w:t>
       </w:r>
     </w:p>
     <w:p>
@@ -704,43 +640,19 @@
           <w:ilvl w:val="1"/>
           <w:numId w:val="5"/>
         </w:numPr>
-        <w:rPr>
-          <w:rFonts w:ascii="Calibri" w:hAnsi="Calibri" w:cs="Calibri"/>
-          <w:lang w:val="de-DE"/>
-        </w:rPr>
-      </w:pPr>
-      <w:r>
-        <w:rPr>
-          <w:rFonts w:ascii="Calibri" w:hAnsi="Calibri" w:cs="Calibri"/>
-          <w:lang w:val="de-DE"/>
-        </w:rPr>
-        <w:t xml:space="preserve">Eine </w:t>
-      </w:r>
-      <w:proofErr w:type="spellStart"/>
-      <w:r>
-        <w:rPr>
-          <w:rFonts w:ascii="Calibri" w:hAnsi="Calibri" w:cs="Calibri"/>
-          <w:lang w:val="de-DE"/>
-        </w:rPr>
-        <w:t>Viewmodel</w:t>
-      </w:r>
-      <w:proofErr w:type="spellEnd"/>
-      <w:r>
-        <w:rPr>
-          <w:rFonts w:ascii="Calibri" w:hAnsi="Calibri" w:cs="Calibri"/>
-          <w:lang w:val="de-DE"/>
-        </w:rPr>
-        <w:t xml:space="preserve"> für die </w:t>
-      </w:r>
-      <w:proofErr w:type="spellStart"/>
-      <w:r>
-        <w:rPr>
-          <w:rFonts w:ascii="Calibri" w:hAnsi="Calibri" w:cs="Calibri"/>
-          <w:lang w:val="de-DE"/>
-        </w:rPr>
-        <w:t>TourLogTabelView</w:t>
-      </w:r>
-      <w:proofErr w:type="spellEnd"/>
+        <w:jc w:val="both"/>
+        <w:rPr>
+          <w:rFonts w:ascii="Calibri" w:hAnsi="Calibri" w:cs="Calibri"/>
+          <w:lang w:val="de-DE"/>
+        </w:rPr>
+      </w:pPr>
+      <w:r>
+        <w:rPr>
+          <w:rFonts w:ascii="Calibri" w:hAnsi="Calibri" w:cs="Calibri"/>
+          <w:lang w:val="de-DE"/>
+        </w:rPr>
+        <w:t>Eine Viewmodel für die TourLogTabelView</w:t>
+      </w:r>
     </w:p>
     <w:p>
       <w:pPr>
@@ -748,6 +660,7 @@
           <w:ilvl w:val="0"/>
           <w:numId w:val="5"/>
         </w:numPr>
+        <w:jc w:val="both"/>
         <w:rPr>
           <w:rFonts w:ascii="Calibri" w:hAnsi="Calibri" w:cs="Calibri"/>
           <w:lang w:val="de-DE"/>
@@ -767,33 +680,18 @@
           <w:ilvl w:val="1"/>
           <w:numId w:val="5"/>
         </w:numPr>
-        <w:rPr>
-          <w:rFonts w:ascii="Calibri" w:hAnsi="Calibri" w:cs="Calibri"/>
-          <w:lang w:val="de-DE"/>
-        </w:rPr>
-      </w:pPr>
-      <w:r>
-        <w:rPr>
-          <w:rFonts w:ascii="Calibri" w:hAnsi="Calibri" w:cs="Calibri"/>
-          <w:lang w:val="de-DE"/>
-        </w:rPr>
-        <w:t xml:space="preserve">Main Controller - leitet alle anafragen aus dem </w:t>
-      </w:r>
-      <w:proofErr w:type="spellStart"/>
-      <w:r>
-        <w:rPr>
-          <w:rFonts w:ascii="Calibri" w:hAnsi="Calibri" w:cs="Calibri"/>
-          <w:lang w:val="de-DE"/>
-        </w:rPr>
-        <w:t>Main.fxml</w:t>
-      </w:r>
-      <w:proofErr w:type="spellEnd"/>
-      <w:r>
-        <w:rPr>
-          <w:rFonts w:ascii="Calibri" w:hAnsi="Calibri" w:cs="Calibri"/>
-          <w:lang w:val="de-DE"/>
-        </w:rPr>
-        <w:t xml:space="preserve"> an die Services weiter, startet aufrufe der Pop Up Fenster</w:t>
+        <w:jc w:val="both"/>
+        <w:rPr>
+          <w:rFonts w:ascii="Calibri" w:hAnsi="Calibri" w:cs="Calibri"/>
+          <w:lang w:val="de-DE"/>
+        </w:rPr>
+      </w:pPr>
+      <w:r>
+        <w:rPr>
+          <w:rFonts w:ascii="Calibri" w:hAnsi="Calibri" w:cs="Calibri"/>
+          <w:lang w:val="de-DE"/>
+        </w:rPr>
+        <w:t>Main Controller - leitet alle anafragen aus dem Main.fxml an die Services weiter, startet aufrufe der Pop Up Fenster</w:t>
       </w:r>
     </w:p>
     <w:p>
@@ -802,6 +700,7 @@
           <w:ilvl w:val="1"/>
           <w:numId w:val="5"/>
         </w:numPr>
+        <w:jc w:val="both"/>
         <w:rPr>
           <w:rFonts w:ascii="Calibri" w:hAnsi="Calibri" w:cs="Calibri"/>
           <w:lang w:val="de-DE"/>
@@ -821,6 +720,7 @@
           <w:ilvl w:val="0"/>
           <w:numId w:val="5"/>
         </w:numPr>
+        <w:jc w:val="both"/>
         <w:rPr>
           <w:rFonts w:ascii="Calibri" w:hAnsi="Calibri" w:cs="Calibri"/>
           <w:lang w:val="de-DE"/>
@@ -840,6 +740,7 @@
           <w:ilvl w:val="1"/>
           <w:numId w:val="5"/>
         </w:numPr>
+        <w:jc w:val="both"/>
         <w:rPr>
           <w:rFonts w:ascii="Calibri" w:hAnsi="Calibri" w:cs="Calibri"/>
           <w:lang w:val="de-DE"/>
@@ -859,6 +760,7 @@
           <w:ilvl w:val="1"/>
           <w:numId w:val="5"/>
         </w:numPr>
+        <w:jc w:val="both"/>
         <w:rPr>
           <w:rFonts w:ascii="Calibri" w:hAnsi="Calibri" w:cs="Calibri"/>
           <w:lang w:val="de-DE"/>
@@ -878,6 +780,7 @@
           <w:ilvl w:val="1"/>
           <w:numId w:val="5"/>
         </w:numPr>
+        <w:jc w:val="both"/>
         <w:rPr>
           <w:rFonts w:ascii="Calibri" w:hAnsi="Calibri" w:cs="Calibri"/>
           <w:lang w:val="de-DE"/>
@@ -897,6 +800,7 @@
           <w:ilvl w:val="1"/>
           <w:numId w:val="5"/>
         </w:numPr>
+        <w:jc w:val="both"/>
         <w:rPr>
           <w:rFonts w:ascii="Calibri" w:hAnsi="Calibri" w:cs="Calibri"/>
           <w:lang w:val="de-DE"/>
@@ -944,6 +848,7 @@
           <w:ilvl w:val="1"/>
           <w:numId w:val="5"/>
         </w:numPr>
+        <w:jc w:val="both"/>
         <w:rPr>
           <w:rFonts w:ascii="Calibri" w:hAnsi="Calibri" w:cs="Calibri"/>
           <w:lang w:val="de-DE"/>
@@ -991,6 +896,7 @@
           <w:ilvl w:val="0"/>
           <w:numId w:val="5"/>
         </w:numPr>
+        <w:jc w:val="both"/>
         <w:rPr>
           <w:rFonts w:ascii="Calibri" w:hAnsi="Calibri" w:cs="Calibri"/>
           <w:lang w:val="de-DE"/>
@@ -1024,6 +930,7 @@
           <w:ilvl w:val="1"/>
           <w:numId w:val="5"/>
         </w:numPr>
+        <w:jc w:val="both"/>
         <w:rPr>
           <w:rFonts w:ascii="Calibri" w:hAnsi="Calibri" w:cs="Calibri"/>
           <w:lang w:val="de-DE"/>
@@ -1043,6 +950,7 @@
           <w:ilvl w:val="1"/>
           <w:numId w:val="5"/>
         </w:numPr>
+        <w:jc w:val="both"/>
         <w:rPr>
           <w:rFonts w:ascii="Calibri" w:hAnsi="Calibri" w:cs="Calibri"/>
           <w:lang w:val="de-DE"/>
@@ -1062,6 +970,7 @@
           <w:ilvl w:val="0"/>
           <w:numId w:val="5"/>
         </w:numPr>
+        <w:jc w:val="both"/>
         <w:rPr>
           <w:rFonts w:ascii="Calibri" w:hAnsi="Calibri" w:cs="Calibri"/>
           <w:lang w:val="de-DE"/>
@@ -1077,6 +986,7 @@
     </w:p>
     <w:p>
       <w:pPr>
+        <w:jc w:val="both"/>
         <w:rPr>
           <w:rFonts w:ascii="Calibri" w:hAnsi="Calibri" w:cs="Calibri"/>
           <w:lang w:val="de-DE"/>
@@ -1086,100 +996,431 @@
     <w:p>
       <w:pPr>
         <w:pStyle w:val="Heading2"/>
-        <w:rPr>
-          <w:rFonts w:ascii="Segoe UI Emoji" w:hAnsi="Segoe UI Emoji" w:cs="Segoe UI Emoji"/>
-          <w:lang w:val="de-DE"/>
-        </w:rPr>
-      </w:pPr>
-      <w:r>
-        <w:rPr>
+        <w:jc w:val="both"/>
+        <w:rPr>
+          <w:rFonts w:ascii="Calibri" w:hAnsi="Calibri" w:cs="Calibri"/>
+          <w:lang w:val="de-DE"/>
+        </w:rPr>
+      </w:pPr>
+      <w:r>
+        <w:rPr>
+          <w:rFonts w:ascii="Calibri" w:hAnsi="Calibri" w:cs="Calibri"/>
           <w:lang w:val="de-DE"/>
         </w:rPr>
         <w:lastRenderedPageBreak/>
-        <w:t xml:space="preserve">Class </w:t>
+        <w:t>Class Diagram:</w:t>
+      </w:r>
+    </w:p>
+    <w:p>
+      <w:pPr>
+        <w:jc w:val="both"/>
+        <w:rPr>
+          <w:rFonts w:ascii="Calibri" w:hAnsi="Calibri" w:cs="Calibri"/>
+        </w:rPr>
+      </w:pPr>
+      <w:r>
+        <w:rPr>
+          <w:rFonts w:ascii="Calibri" w:eastAsiaTheme="majorEastAsia" w:hAnsi="Calibri" w:cs="Calibri"/>
+          <w:color w:val="EE0000"/>
+          <w:sz w:val="32"/>
+          <w:szCs w:val="32"/>
+          <w:lang w:val="en-AT"/>
+        </w:rPr>
+        <w:drawing>
+          <wp:anchor distT="0" distB="0" distL="114300" distR="114300" simplePos="0" relativeHeight="251658240" behindDoc="1" locked="0" layoutInCell="1" allowOverlap="1" wp14:anchorId="34BFD096" wp14:editId="423B0A03">
+            <wp:simplePos x="0" y="0"/>
+            <wp:positionH relativeFrom="margin">
+              <wp:posOffset>224590</wp:posOffset>
+            </wp:positionH>
+            <wp:positionV relativeFrom="paragraph">
+              <wp:posOffset>293032</wp:posOffset>
+            </wp:positionV>
+            <wp:extent cx="5373900" cy="8241533"/>
+            <wp:effectExtent l="0" t="0" r="0" b="7620"/>
+            <wp:wrapTight wrapText="bothSides">
+              <wp:wrapPolygon edited="0">
+                <wp:start x="0" y="0"/>
+                <wp:lineTo x="0" y="21570"/>
+                <wp:lineTo x="21518" y="21570"/>
+                <wp:lineTo x="21518" y="0"/>
+                <wp:lineTo x="0" y="0"/>
+              </wp:wrapPolygon>
+            </wp:wrapTight>
+            <wp:docPr id="187440623" name="Picture 5"/>
+            <wp:cNvGraphicFramePr>
+              <a:graphicFrameLocks xmlns:a="http://schemas.openxmlformats.org/drawingml/2006/main" noChangeAspect="1"/>
+            </wp:cNvGraphicFramePr>
+            <a:graphic xmlns:a="http://schemas.openxmlformats.org/drawingml/2006/main">
+              <a:graphicData uri="http://schemas.openxmlformats.org/drawingml/2006/picture">
+                <pic:pic xmlns:pic="http://schemas.openxmlformats.org/drawingml/2006/picture">
+                  <pic:nvPicPr>
+                    <pic:cNvPr id="0" name="Picture 5"/>
+                    <pic:cNvPicPr>
+                      <a:picLocks noChangeAspect="1" noChangeArrowheads="1"/>
+                    </pic:cNvPicPr>
+                  </pic:nvPicPr>
+                  <pic:blipFill>
+                    <a:blip r:embed="rId7" cstate="print">
+                      <a:extLst>
+                        <a:ext uri="{28A0092B-C50C-407E-A947-70E740481C1C}">
+                          <a14:useLocalDpi xmlns:a14="http://schemas.microsoft.com/office/drawing/2010/main" val="0"/>
+                        </a:ext>
+                      </a:extLst>
+                    </a:blip>
+                    <a:srcRect/>
+                    <a:stretch>
+                      <a:fillRect/>
+                    </a:stretch>
+                  </pic:blipFill>
+                  <pic:spPr bwMode="auto">
+                    <a:xfrm>
+                      <a:off x="0" y="0"/>
+                      <a:ext cx="5376046" cy="8244824"/>
+                    </a:xfrm>
+                    <a:prstGeom prst="rect">
+                      <a:avLst/>
+                    </a:prstGeom>
+                    <a:noFill/>
+                    <a:ln>
+                      <a:noFill/>
+                    </a:ln>
+                  </pic:spPr>
+                </pic:pic>
+              </a:graphicData>
+            </a:graphic>
+            <wp14:sizeRelH relativeFrom="margin">
+              <wp14:pctWidth>0</wp14:pctWidth>
+            </wp14:sizeRelH>
+            <wp14:sizeRelV relativeFrom="margin">
+              <wp14:pctHeight>0</wp14:pctHeight>
+            </wp14:sizeRelV>
+          </wp:anchor>
+        </w:drawing>
+      </w:r>
+      <w:r>
+        <w:rPr>
+          <w:rFonts w:ascii="Calibri" w:hAnsi="Calibri" w:cs="Calibri"/>
+          <w:lang w:val="de-DE"/>
+        </w:rPr>
+        <w:t xml:space="preserve">Klassendiagramm </w:t>
+      </w:r>
+      <w:r>
+        <w:rPr>
+          <w:rFonts w:ascii="Calibri" w:hAnsi="Calibri" w:cs="Calibri"/>
+        </w:rPr>
+        <w:t>Gesammtübersicht</w:t>
+      </w:r>
+    </w:p>
+    <w:p>
+      <w:pPr>
+        <w:jc w:val="both"/>
+        <w:rPr>
+          <w:rFonts w:ascii="Calibri" w:hAnsi="Calibri" w:cs="Calibri"/>
+          <w:lang w:val="de-DE"/>
+        </w:rPr>
+      </w:pPr>
+      <w:r>
+        <w:rPr>
+          <w:rFonts w:ascii="Calibri" w:eastAsiaTheme="majorEastAsia" w:hAnsi="Calibri" w:cs="Calibri"/>
+          <w:color w:val="000000" w:themeColor="text1"/>
+          <w:sz w:val="32"/>
+          <w:szCs w:val="32"/>
+          <w:lang w:val="en-AT"/>
+        </w:rPr>
+        <w:lastRenderedPageBreak/>
+        <w:drawing>
+          <wp:anchor distT="0" distB="0" distL="114300" distR="114300" simplePos="0" relativeHeight="251659264" behindDoc="1" locked="0" layoutInCell="1" allowOverlap="1" wp14:anchorId="46793EFF" wp14:editId="5F918727">
+            <wp:simplePos x="0" y="0"/>
+            <wp:positionH relativeFrom="margin">
+              <wp:align>left</wp:align>
+            </wp:positionH>
+            <wp:positionV relativeFrom="paragraph">
+              <wp:posOffset>269930</wp:posOffset>
+            </wp:positionV>
+            <wp:extent cx="3743325" cy="3569970"/>
+            <wp:effectExtent l="0" t="0" r="9525" b="0"/>
+            <wp:wrapTopAndBottom/>
+            <wp:docPr id="1881375564" name="Picture 6" descr="A screenshot of a computer&#10;&#10;AI-generated content may be incorrect."/>
+            <wp:cNvGraphicFramePr>
+              <a:graphicFrameLocks xmlns:a="http://schemas.openxmlformats.org/drawingml/2006/main" noChangeAspect="1"/>
+            </wp:cNvGraphicFramePr>
+            <a:graphic xmlns:a="http://schemas.openxmlformats.org/drawingml/2006/main">
+              <a:graphicData uri="http://schemas.openxmlformats.org/drawingml/2006/picture">
+                <pic:pic xmlns:pic="http://schemas.openxmlformats.org/drawingml/2006/picture">
+                  <pic:nvPicPr>
+                    <pic:cNvPr id="1881375564" name="Picture 6" descr="A screenshot of a computer&#10;&#10;AI-generated content may be incorrect."/>
+                    <pic:cNvPicPr>
+                      <a:picLocks noChangeAspect="1" noChangeArrowheads="1"/>
+                    </pic:cNvPicPr>
+                  </pic:nvPicPr>
+                  <pic:blipFill>
+                    <a:blip r:embed="rId8">
+                      <a:extLst>
+                        <a:ext uri="{28A0092B-C50C-407E-A947-70E740481C1C}">
+                          <a14:useLocalDpi xmlns:a14="http://schemas.microsoft.com/office/drawing/2010/main" val="0"/>
+                        </a:ext>
+                      </a:extLst>
+                    </a:blip>
+                    <a:srcRect/>
+                    <a:stretch>
+                      <a:fillRect/>
+                    </a:stretch>
+                  </pic:blipFill>
+                  <pic:spPr bwMode="auto">
+                    <a:xfrm>
+                      <a:off x="0" y="0"/>
+                      <a:ext cx="3743325" cy="3569970"/>
+                    </a:xfrm>
+                    <a:prstGeom prst="rect">
+                      <a:avLst/>
+                    </a:prstGeom>
+                    <a:noFill/>
+                    <a:ln>
+                      <a:noFill/>
+                    </a:ln>
+                  </pic:spPr>
+                </pic:pic>
+              </a:graphicData>
+            </a:graphic>
+            <wp14:sizeRelH relativeFrom="margin">
+              <wp14:pctWidth>0</wp14:pctWidth>
+            </wp14:sizeRelH>
+            <wp14:sizeRelV relativeFrom="margin">
+              <wp14:pctHeight>0</wp14:pctHeight>
+            </wp14:sizeRelV>
+          </wp:anchor>
+        </w:drawing>
+      </w:r>
+      <w:r>
+        <w:rPr>
+          <w:rFonts w:ascii="Calibri" w:hAnsi="Calibri" w:cs="Calibri"/>
+          <w:color w:val="000000" w:themeColor="text1"/>
+          <w:lang w:val="en-AT"/>
+        </w:rPr>
+        <w:t xml:space="preserve">Domain </w:t>
+      </w:r>
+      <w:r>
+        <w:rPr>
+          <w:rFonts w:ascii="Calibri" w:hAnsi="Calibri" w:cs="Calibri"/>
+          <w:lang w:val="de-DE"/>
+        </w:rPr>
+        <w:t>Model</w:t>
+      </w:r>
+      <w:r>
+        <w:rPr>
+          <w:rFonts w:ascii="Calibri" w:hAnsi="Calibri" w:cs="Calibri"/>
+          <w:color w:val="000000" w:themeColor="text1"/>
+          <w:lang w:val="en-AT"/>
+        </w:rPr>
+        <w:t xml:space="preserve"> </w:t>
+      </w:r>
+      <w:r>
+        <w:rPr>
+          <w:rFonts w:ascii="Calibri" w:hAnsi="Calibri" w:cs="Calibri"/>
+          <w:color w:val="000000" w:themeColor="text1"/>
+        </w:rPr>
+        <w:t>Übersicht</w:t>
+      </w:r>
+    </w:p>
+    <w:p>
+      <w:pPr>
+        <w:jc w:val="both"/>
+        <w:rPr>
+          <w:rFonts w:ascii="Calibri" w:hAnsi="Calibri" w:cs="Calibri"/>
+          <w:lang w:val="de-DE"/>
+        </w:rPr>
+      </w:pPr>
+    </w:p>
+    <w:p>
+      <w:pPr>
+        <w:jc w:val="both"/>
+        <w:rPr>
+          <w:rFonts w:ascii="Calibri" w:hAnsi="Calibri" w:cs="Calibri"/>
+        </w:rPr>
+      </w:pPr>
+      <w:r>
+        <w:rPr>
+          <w:rFonts w:ascii="Calibri" w:hAnsi="Calibri" w:cs="Calibri"/>
+          <w:lang w:val="de-DE"/>
+        </w:rPr>
+        <w:t xml:space="preserve">Services MVVM </w:t>
+      </w:r>
+      <w:r>
+        <w:rPr>
+          <w:rFonts w:ascii="Calibri" w:hAnsi="Calibri" w:cs="Calibri"/>
+        </w:rPr>
+        <w:t>Übersicht</w:t>
+      </w:r>
+    </w:p>
+    <w:p>
+      <w:pPr>
+        <w:jc w:val="both"/>
+        <w:rPr>
+          <w:rFonts w:ascii="Calibri" w:hAnsi="Calibri" w:cs="Calibri"/>
+          <w:lang w:val="en-AT"/>
+        </w:rPr>
+      </w:pPr>
+      <w:r>
+        <w:rPr>
+          <w:rFonts w:ascii="Calibri" w:hAnsi="Calibri" w:cs="Calibri"/>
+          <w:lang w:val="en-AT"/>
+        </w:rPr>
+        <w:drawing>
+          <wp:inline distT="0" distB="0" distL="0" distR="0" wp14:anchorId="451D2C87" wp14:editId="38A58DBB">
+            <wp:extent cx="4390766" cy="4410710"/>
+            <wp:effectExtent l="0" t="0" r="0" b="8890"/>
+            <wp:docPr id="760731616" name="Picture 7" descr="A screenshot of a computer&#10;&#10;AI-generated content may be incorrect."/>
+            <wp:cNvGraphicFramePr>
+              <a:graphicFrameLocks xmlns:a="http://schemas.openxmlformats.org/drawingml/2006/main" noChangeAspect="1"/>
+            </wp:cNvGraphicFramePr>
+            <a:graphic xmlns:a="http://schemas.openxmlformats.org/drawingml/2006/main">
+              <a:graphicData uri="http://schemas.openxmlformats.org/drawingml/2006/picture">
+                <pic:pic xmlns:pic="http://schemas.openxmlformats.org/drawingml/2006/picture">
+                  <pic:nvPicPr>
+                    <pic:cNvPr id="760731616" name="Picture 7" descr="A screenshot of a computer&#10;&#10;AI-generated content may be incorrect."/>
+                    <pic:cNvPicPr>
+                      <a:picLocks noChangeAspect="1" noChangeArrowheads="1"/>
+                    </pic:cNvPicPr>
+                  </pic:nvPicPr>
+                  <pic:blipFill>
+                    <a:blip r:embed="rId9" cstate="print">
+                      <a:extLst>
+                        <a:ext uri="{28A0092B-C50C-407E-A947-70E740481C1C}">
+                          <a14:useLocalDpi xmlns:a14="http://schemas.microsoft.com/office/drawing/2010/main" val="0"/>
+                        </a:ext>
+                      </a:extLst>
+                    </a:blip>
+                    <a:srcRect/>
+                    <a:stretch>
+                      <a:fillRect/>
+                    </a:stretch>
+                  </pic:blipFill>
+                  <pic:spPr bwMode="auto">
+                    <a:xfrm>
+                      <a:off x="0" y="0"/>
+                      <a:ext cx="4423881" cy="4443975"/>
+                    </a:xfrm>
+                    <a:prstGeom prst="rect">
+                      <a:avLst/>
+                    </a:prstGeom>
+                    <a:noFill/>
+                    <a:ln>
+                      <a:noFill/>
+                    </a:ln>
+                  </pic:spPr>
+                </pic:pic>
+              </a:graphicData>
+            </a:graphic>
+          </wp:inline>
+        </w:drawing>
+      </w:r>
+    </w:p>
+    <w:p>
+      <w:pPr>
+        <w:jc w:val="both"/>
+        <w:rPr>
+          <w:rFonts w:ascii="Calibri" w:hAnsi="Calibri" w:cs="Calibri"/>
+          <w:lang w:val="en-US"/>
+        </w:rPr>
+      </w:pPr>
+      <w:r>
+        <w:rPr>
+          <w:rFonts w:ascii="Calibri" w:hAnsi="Calibri" w:cs="Calibri"/>
+          <w:lang w:val="de-DE"/>
+        </w:rPr>
+        <w:lastRenderedPageBreak/>
+        <w:t xml:space="preserve">App UI Config </w:t>
+      </w:r>
+      <w:r>
+        <w:rPr>
+          <w:rFonts w:ascii="Calibri" w:hAnsi="Calibri" w:cs="Calibri"/>
+        </w:rPr>
+        <w:t>Ü</w:t>
       </w:r>
       <w:proofErr w:type="spellStart"/>
       <w:r>
         <w:rPr>
-          <w:lang w:val="de-DE"/>
-        </w:rPr>
-        <w:t>Diagram</w:t>
+          <w:rFonts w:ascii="Calibri" w:hAnsi="Calibri" w:cs="Calibri"/>
+          <w:lang w:val="en-US"/>
+        </w:rPr>
+        <w:t>bersicht</w:t>
       </w:r>
       <w:proofErr w:type="spellEnd"/>
-      <w:r>
-        <w:rPr>
-          <w:lang w:val="de-DE"/>
-        </w:rPr>
-        <w:t>:</w:t>
-      </w:r>
-    </w:p>
-    <w:p>
-      <w:pPr>
-        <w:rPr>
-          <w:rFonts w:ascii="Calibri" w:hAnsi="Calibri" w:cs="Calibri"/>
-          <w:color w:val="EE0000"/>
-          <w:lang w:val="de-DE"/>
-        </w:rPr>
-      </w:pPr>
-      <w:r>
-        <w:rPr>
-          <w:rFonts w:ascii="Calibri" w:hAnsi="Calibri" w:cs="Calibri"/>
-          <w:color w:val="EE0000"/>
-          <w:lang w:val="de-DE"/>
-        </w:rPr>
-        <w:t xml:space="preserve">Hier </w:t>
-      </w:r>
-      <w:proofErr w:type="gramStart"/>
-      <w:r>
-        <w:rPr>
-          <w:rFonts w:ascii="Calibri" w:hAnsi="Calibri" w:cs="Calibri"/>
-          <w:color w:val="EE0000"/>
-          <w:lang w:val="de-DE"/>
-        </w:rPr>
-        <w:t>UML Klassendiagramm</w:t>
-      </w:r>
-      <w:proofErr w:type="gramEnd"/>
-      <w:r>
-        <w:rPr>
-          <w:rFonts w:ascii="Calibri" w:hAnsi="Calibri" w:cs="Calibri"/>
-          <w:color w:val="EE0000"/>
-          <w:lang w:val="de-DE"/>
-        </w:rPr>
-        <w:t xml:space="preserve"> einfügen</w:t>
-      </w:r>
-    </w:p>
-    <w:p>
-      <w:pPr>
-        <w:pStyle w:val="Heading2"/>
-        <w:rPr>
-          <w:rFonts w:ascii="Calibri" w:hAnsi="Calibri" w:cs="Calibri"/>
-          <w:color w:val="EE0000"/>
-          <w:lang w:val="de-DE"/>
-        </w:rPr>
-      </w:pPr>
-    </w:p>
-    <w:p>
-      <w:pPr>
-        <w:rPr>
-          <w:lang w:val="de-DE"/>
-        </w:rPr>
-      </w:pPr>
-    </w:p>
-    <w:p>
-      <w:pPr>
-        <w:pStyle w:val="Heading2"/>
-        <w:rPr>
-          <w:lang w:val="de-DE"/>
-        </w:rPr>
-      </w:pPr>
-      <w:r>
-        <w:rPr>
-          <w:rFonts w:ascii="Calibri" w:hAnsi="Calibri" w:cs="Calibri"/>
-          <w:color w:val="EE0000"/>
-          <w:lang w:val="de-DE"/>
-        </w:rPr>
-        <w:br w:type="page"/>
-      </w:r>
+    </w:p>
+    <w:p>
+      <w:pPr>
+        <w:jc w:val="both"/>
+        <w:rPr>
+          <w:rFonts w:ascii="Calibri" w:hAnsi="Calibri" w:cs="Calibri"/>
+          <w:lang w:val="en-AT"/>
+        </w:rPr>
+      </w:pPr>
+      <w:r>
+        <w:rPr>
+          <w:rFonts w:ascii="Calibri" w:hAnsi="Calibri" w:cs="Calibri"/>
+          <w:lang w:val="en-AT"/>
+        </w:rPr>
+        <w:drawing>
+          <wp:inline distT="0" distB="0" distL="0" distR="0" wp14:anchorId="50F9997B" wp14:editId="2B2420A6">
+            <wp:extent cx="5731510" cy="7749540"/>
+            <wp:effectExtent l="0" t="0" r="2540" b="3810"/>
+            <wp:docPr id="155656512" name="Picture 8" descr="A screenshot of a computer&#10;&#10;AI-generated content may be incorrect."/>
+            <wp:cNvGraphicFramePr>
+              <a:graphicFrameLocks xmlns:a="http://schemas.openxmlformats.org/drawingml/2006/main" noChangeAspect="1"/>
+            </wp:cNvGraphicFramePr>
+            <a:graphic xmlns:a="http://schemas.openxmlformats.org/drawingml/2006/main">
+              <a:graphicData uri="http://schemas.openxmlformats.org/drawingml/2006/picture">
+                <pic:pic xmlns:pic="http://schemas.openxmlformats.org/drawingml/2006/picture">
+                  <pic:nvPicPr>
+                    <pic:cNvPr id="155656512" name="Picture 8" descr="A screenshot of a computer&#10;&#10;AI-generated content may be incorrect."/>
+                    <pic:cNvPicPr>
+                      <a:picLocks noChangeAspect="1" noChangeArrowheads="1"/>
+                    </pic:cNvPicPr>
+                  </pic:nvPicPr>
+                  <pic:blipFill>
+                    <a:blip r:embed="rId10">
+                      <a:extLst>
+                        <a:ext uri="{28A0092B-C50C-407E-A947-70E740481C1C}">
+                          <a14:useLocalDpi xmlns:a14="http://schemas.microsoft.com/office/drawing/2010/main" val="0"/>
+                        </a:ext>
+                      </a:extLst>
+                    </a:blip>
+                    <a:srcRect/>
+                    <a:stretch>
+                      <a:fillRect/>
+                    </a:stretch>
+                  </pic:blipFill>
+                  <pic:spPr bwMode="auto">
+                    <a:xfrm>
+                      <a:off x="0" y="0"/>
+                      <a:ext cx="5731510" cy="7749540"/>
+                    </a:xfrm>
+                    <a:prstGeom prst="rect">
+                      <a:avLst/>
+                    </a:prstGeom>
+                    <a:noFill/>
+                    <a:ln>
+                      <a:noFill/>
+                    </a:ln>
+                  </pic:spPr>
+                </pic:pic>
+              </a:graphicData>
+            </a:graphic>
+          </wp:inline>
+        </w:drawing>
+      </w:r>
+    </w:p>
+    <w:p>
+      <w:pPr>
+        <w:jc w:val="both"/>
+        <w:rPr>
+          <w:rFonts w:ascii="Calibri" w:eastAsiaTheme="majorEastAsia" w:hAnsi="Calibri" w:cs="Calibri"/>
+          <w:color w:val="0F4761" w:themeColor="accent1" w:themeShade="BF"/>
+          <w:sz w:val="32"/>
+          <w:szCs w:val="32"/>
+          <w:lang w:val="de-DE"/>
+        </w:rPr>
+      </w:pPr>
     </w:p>
     <w:p>
       <w:pPr>
@@ -1188,12 +1429,15 @@
           <w:ilvl w:val="0"/>
           <w:numId w:val="14"/>
         </w:numPr>
-        <w:rPr>
-          <w:lang w:val="de-DE"/>
-        </w:rPr>
-      </w:pPr>
-      <w:r>
-        <w:rPr>
+        <w:jc w:val="both"/>
+        <w:rPr>
+          <w:rFonts w:ascii="Calibri" w:hAnsi="Calibri" w:cs="Calibri"/>
+          <w:lang w:val="de-DE"/>
+        </w:rPr>
+      </w:pPr>
+      <w:r>
+        <w:rPr>
+          <w:rFonts w:ascii="Calibri" w:hAnsi="Calibri" w:cs="Calibri"/>
           <w:lang w:val="de-DE"/>
         </w:rPr>
         <w:lastRenderedPageBreak/>
@@ -1202,20 +1446,16 @@
     </w:p>
     <w:p>
       <w:pPr>
-        <w:rPr>
-          <w:lang w:val="de-DE"/>
-        </w:rPr>
-      </w:pPr>
-    </w:p>
-    <w:p>
-      <w:pPr>
         <w:pStyle w:val="Heading2"/>
-        <w:rPr>
+        <w:jc w:val="both"/>
+        <w:rPr>
+          <w:rFonts w:ascii="Calibri" w:hAnsi="Calibri" w:cs="Calibri"/>
           <w:lang w:val="en-US"/>
         </w:rPr>
       </w:pPr>
       <w:r>
         <w:rPr>
+          <w:rFonts w:ascii="Calibri" w:hAnsi="Calibri" w:cs="Calibri"/>
           <w:lang w:val="en-US"/>
         </w:rPr>
         <w:t xml:space="preserve">Use-Case </w:t>
@@ -1223,6 +1463,7 @@
       <w:proofErr w:type="spellStart"/>
       <w:r>
         <w:rPr>
+          <w:rFonts w:ascii="Calibri" w:hAnsi="Calibri" w:cs="Calibri"/>
           <w:lang w:val="en-US"/>
         </w:rPr>
         <w:t>Diagramm</w:t>
@@ -1230,6 +1471,7 @@
       <w:proofErr w:type="spellEnd"/>
       <w:r>
         <w:rPr>
+          <w:rFonts w:ascii="Calibri" w:hAnsi="Calibri" w:cs="Calibri"/>
           <w:lang w:val="en-US"/>
         </w:rPr>
         <w:t>:</w:t>
@@ -1237,6 +1479,7 @@
     </w:p>
     <w:p>
       <w:pPr>
+        <w:jc w:val="both"/>
         <w:rPr>
           <w:rFonts w:ascii="Calibri" w:hAnsi="Calibri" w:cs="Calibri"/>
           <w:color w:val="EE0000"/>
@@ -1273,7 +1516,7 @@
                     <pic:cNvPicPr/>
                   </pic:nvPicPr>
                   <pic:blipFill>
-                    <a:blip r:embed="rId7">
+                    <a:blip r:embed="rId11">
                       <a:extLst>
                         <a:ext uri="{28A0092B-C50C-407E-A947-70E740481C1C}">
                           <a14:useLocalDpi xmlns:a14="http://schemas.microsoft.com/office/drawing/2010/main" val="0"/>
@@ -1302,6 +1545,7 @@
     </w:p>
     <w:p>
       <w:pPr>
+        <w:jc w:val="both"/>
         <w:rPr>
           <w:rFonts w:ascii="Calibri" w:hAnsi="Calibri" w:cs="Calibri"/>
           <w:lang w:val="en-US"/>
@@ -1311,23 +1555,19 @@
     <w:p>
       <w:pPr>
         <w:pStyle w:val="Heading2"/>
-        <w:rPr>
+        <w:jc w:val="both"/>
+        <w:rPr>
+          <w:rFonts w:ascii="Calibri" w:hAnsi="Calibri" w:cs="Calibri"/>
           <w:lang w:val="en-US"/>
         </w:rPr>
       </w:pPr>
       <w:r>
         <w:rPr>
+          <w:rFonts w:ascii="Calibri" w:hAnsi="Calibri" w:cs="Calibri"/>
           <w:lang w:val="en-US"/>
         </w:rPr>
         <w:t>Use Cases:</w:t>
       </w:r>
-    </w:p>
-    <w:p>
-      <w:pPr>
-        <w:rPr>
-          <w:lang w:val="en-US"/>
-        </w:rPr>
-      </w:pPr>
     </w:p>
     <w:p>
       <w:pPr>
@@ -1335,43 +1575,19 @@
           <w:ilvl w:val="0"/>
           <w:numId w:val="26"/>
         </w:numPr>
-        <w:rPr>
-          <w:rFonts w:ascii="Calibri" w:hAnsi="Calibri" w:cs="Calibri"/>
-          <w:lang w:val="de-DE"/>
-        </w:rPr>
-      </w:pPr>
-      <w:r>
-        <w:rPr>
-          <w:rFonts w:ascii="Calibri" w:hAnsi="Calibri" w:cs="Calibri"/>
-          <w:lang w:val="de-DE"/>
-        </w:rPr>
-        <w:t xml:space="preserve">Tour </w:t>
-      </w:r>
-      <w:proofErr w:type="spellStart"/>
-      <w:r>
-        <w:rPr>
-          <w:rFonts w:ascii="Calibri" w:hAnsi="Calibri" w:cs="Calibri"/>
-          <w:lang w:val="de-DE"/>
-        </w:rPr>
-        <w:t>create</w:t>
-      </w:r>
-      <w:proofErr w:type="spellEnd"/>
-      <w:r>
-        <w:rPr>
-          <w:rFonts w:ascii="Calibri" w:hAnsi="Calibri" w:cs="Calibri"/>
-          <w:lang w:val="de-DE"/>
-        </w:rPr>
-        <w:t xml:space="preserve"> / update / </w:t>
-      </w:r>
-      <w:proofErr w:type="spellStart"/>
-      <w:r>
-        <w:rPr>
-          <w:rFonts w:ascii="Calibri" w:hAnsi="Calibri" w:cs="Calibri"/>
-          <w:lang w:val="de-DE"/>
-        </w:rPr>
-        <w:t>delete</w:t>
-      </w:r>
-      <w:proofErr w:type="spellEnd"/>
+        <w:jc w:val="both"/>
+        <w:rPr>
+          <w:rFonts w:ascii="Calibri" w:hAnsi="Calibri" w:cs="Calibri"/>
+          <w:lang w:val="de-DE"/>
+        </w:rPr>
+      </w:pPr>
+      <w:r>
+        <w:rPr>
+          <w:rFonts w:ascii="Calibri" w:hAnsi="Calibri" w:cs="Calibri"/>
+          <w:lang w:val="de-DE"/>
+        </w:rPr>
+        <w:t>Tour create / update / delete</w:t>
+      </w:r>
     </w:p>
     <w:p>
       <w:pPr>
@@ -1379,6 +1595,7 @@
           <w:ilvl w:val="1"/>
           <w:numId w:val="26"/>
         </w:numPr>
+        <w:jc w:val="both"/>
         <w:rPr>
           <w:rFonts w:ascii="Calibri" w:hAnsi="Calibri" w:cs="Calibri"/>
           <w:lang w:val="de-DE"/>
@@ -1398,33 +1615,18 @@
           <w:ilvl w:val="1"/>
           <w:numId w:val="26"/>
         </w:numPr>
-        <w:rPr>
-          <w:rFonts w:ascii="Calibri" w:hAnsi="Calibri" w:cs="Calibri"/>
-          <w:lang w:val="de-DE"/>
-        </w:rPr>
-      </w:pPr>
-      <w:r>
-        <w:rPr>
-          <w:rFonts w:ascii="Calibri" w:hAnsi="Calibri" w:cs="Calibri"/>
-          <w:lang w:val="de-DE"/>
-        </w:rPr>
-        <w:t xml:space="preserve">Erweiterung: Tour Route in </w:t>
-      </w:r>
-      <w:proofErr w:type="spellStart"/>
-      <w:r>
-        <w:rPr>
-          <w:rFonts w:ascii="Calibri" w:hAnsi="Calibri" w:cs="Calibri"/>
-          <w:lang w:val="de-DE"/>
-        </w:rPr>
-        <w:t>Map</w:t>
-      </w:r>
-      <w:proofErr w:type="spellEnd"/>
-      <w:r>
-        <w:rPr>
-          <w:rFonts w:ascii="Calibri" w:hAnsi="Calibri" w:cs="Calibri"/>
-          <w:lang w:val="de-DE"/>
-        </w:rPr>
-        <w:t xml:space="preserve"> auswählen (Leaflet-basiertes Routing bei Erstellung/Bearbeitung)</w:t>
+        <w:jc w:val="both"/>
+        <w:rPr>
+          <w:rFonts w:ascii="Calibri" w:hAnsi="Calibri" w:cs="Calibri"/>
+          <w:lang w:val="de-DE"/>
+        </w:rPr>
+      </w:pPr>
+      <w:r>
+        <w:rPr>
+          <w:rFonts w:ascii="Calibri" w:hAnsi="Calibri" w:cs="Calibri"/>
+          <w:lang w:val="de-DE"/>
+        </w:rPr>
+        <w:t>Erweiterung: Tour Route in Map auswählen (Leaflet-basiertes Routing bei Erstellung/Bearbeitung)</w:t>
       </w:r>
     </w:p>
     <w:p>
@@ -1433,17 +1635,17 @@
           <w:ilvl w:val="0"/>
           <w:numId w:val="26"/>
         </w:numPr>
-        <w:rPr>
-          <w:rFonts w:ascii="Calibri" w:hAnsi="Calibri" w:cs="Calibri"/>
-          <w:lang w:val="de-DE"/>
-        </w:rPr>
-      </w:pPr>
-      <w:r>
-        <w:rPr>
-          <w:rFonts w:ascii="Calibri" w:hAnsi="Calibri" w:cs="Calibri"/>
-          <w:lang w:val="de-DE"/>
-        </w:rPr>
-        <w:lastRenderedPageBreak/>
+        <w:jc w:val="both"/>
+        <w:rPr>
+          <w:rFonts w:ascii="Calibri" w:hAnsi="Calibri" w:cs="Calibri"/>
+          <w:lang w:val="de-DE"/>
+        </w:rPr>
+      </w:pPr>
+      <w:r>
+        <w:rPr>
+          <w:rFonts w:ascii="Calibri" w:hAnsi="Calibri" w:cs="Calibri"/>
+          <w:lang w:val="de-DE"/>
+        </w:rPr>
         <w:t>Select Tour</w:t>
       </w:r>
     </w:p>
@@ -1453,6 +1655,7 @@
           <w:ilvl w:val="1"/>
           <w:numId w:val="26"/>
         </w:numPr>
+        <w:jc w:val="both"/>
         <w:rPr>
           <w:rFonts w:ascii="Calibri" w:hAnsi="Calibri" w:cs="Calibri"/>
           <w:lang w:val="de-DE"/>
@@ -1472,6 +1675,7 @@
           <w:ilvl w:val="1"/>
           <w:numId w:val="26"/>
         </w:numPr>
+        <w:jc w:val="both"/>
         <w:rPr>
           <w:rFonts w:ascii="Calibri" w:hAnsi="Calibri" w:cs="Calibri"/>
           <w:lang w:val="en-US"/>
@@ -1483,6 +1687,7 @@
           <w:rFonts w:ascii="Calibri" w:hAnsi="Calibri" w:cs="Calibri"/>
           <w:lang w:val="en-US"/>
         </w:rPr>
+        <w:lastRenderedPageBreak/>
         <w:t>Inkludier</w:t>
       </w:r>
       <w:r>
@@ -1512,14 +1717,7 @@
           <w:rFonts w:ascii="Calibri" w:hAnsi="Calibri" w:cs="Calibri"/>
           <w:lang w:val="en-US"/>
         </w:rPr>
-        <w:t xml:space="preserve"> </w:t>
-      </w:r>
-      <w:r>
-        <w:rPr>
-          <w:rFonts w:ascii="Calibri" w:hAnsi="Calibri" w:cs="Calibri"/>
-          <w:lang w:val="en-US"/>
-        </w:rPr>
-        <w:t xml:space="preserve">&amp; </w:t>
+        <w:t xml:space="preserve"> &amp; </w:t>
       </w:r>
       <w:r>
         <w:rPr>
@@ -1535,6 +1733,7 @@
           <w:ilvl w:val="1"/>
           <w:numId w:val="26"/>
         </w:numPr>
+        <w:jc w:val="both"/>
         <w:rPr>
           <w:rFonts w:ascii="Calibri" w:hAnsi="Calibri" w:cs="Calibri"/>
           <w:lang w:val="de-DE"/>
@@ -1559,23 +1758,7 @@
           <w:rFonts w:ascii="Calibri" w:hAnsi="Calibri" w:cs="Calibri"/>
           <w:lang w:val="de-DE"/>
         </w:rPr>
-        <w:t>Random Tour vorschlagen lassen (</w:t>
-      </w:r>
-      <w:proofErr w:type="spellStart"/>
-      <w:r>
-        <w:rPr>
-          <w:rFonts w:ascii="Calibri" w:hAnsi="Calibri" w:cs="Calibri"/>
-          <w:lang w:val="de-DE"/>
-        </w:rPr>
-        <w:t>unique</w:t>
-      </w:r>
-      <w:proofErr w:type="spellEnd"/>
-      <w:r>
-        <w:rPr>
-          <w:rFonts w:ascii="Calibri" w:hAnsi="Calibri" w:cs="Calibri"/>
-          <w:lang w:val="de-DE"/>
-        </w:rPr>
-        <w:t xml:space="preserve"> Feature)</w:t>
+        <w:t>Random Tour vorschlagen lassen (unique Feature)</w:t>
       </w:r>
     </w:p>
     <w:p>
@@ -1584,27 +1767,19 @@
           <w:ilvl w:val="0"/>
           <w:numId w:val="26"/>
         </w:numPr>
-        <w:rPr>
-          <w:rFonts w:ascii="Calibri" w:hAnsi="Calibri" w:cs="Calibri"/>
-          <w:lang w:val="de-DE"/>
-        </w:rPr>
-      </w:pPr>
-      <w:r>
-        <w:rPr>
-          <w:rFonts w:ascii="Calibri" w:hAnsi="Calibri" w:cs="Calibri"/>
-          <w:lang w:val="de-DE"/>
-        </w:rPr>
-        <w:t xml:space="preserve">See Tour </w:t>
-      </w:r>
-      <w:proofErr w:type="spellStart"/>
-      <w:r>
-        <w:rPr>
-          <w:rFonts w:ascii="Calibri" w:hAnsi="Calibri" w:cs="Calibri"/>
-          <w:lang w:val="de-DE"/>
-        </w:rPr>
-        <w:t>list</w:t>
-      </w:r>
-      <w:proofErr w:type="spellEnd"/>
+        <w:jc w:val="both"/>
+        <w:rPr>
+          <w:rFonts w:ascii="Calibri" w:hAnsi="Calibri" w:cs="Calibri"/>
+          <w:lang w:val="de-DE"/>
+        </w:rPr>
+      </w:pPr>
+      <w:r>
+        <w:rPr>
+          <w:rFonts w:ascii="Calibri" w:hAnsi="Calibri" w:cs="Calibri"/>
+          <w:lang w:val="de-DE"/>
+        </w:rPr>
+        <w:t>See Tour list</w:t>
+      </w:r>
     </w:p>
     <w:p>
       <w:pPr>
@@ -1612,6 +1787,7 @@
           <w:ilvl w:val="1"/>
           <w:numId w:val="26"/>
         </w:numPr>
+        <w:jc w:val="both"/>
         <w:rPr>
           <w:rFonts w:ascii="Calibri" w:hAnsi="Calibri" w:cs="Calibri"/>
           <w:lang w:val="de-DE"/>
@@ -1631,6 +1807,7 @@
           <w:ilvl w:val="1"/>
           <w:numId w:val="26"/>
         </w:numPr>
+        <w:jc w:val="both"/>
         <w:rPr>
           <w:rFonts w:ascii="Calibri" w:hAnsi="Calibri" w:cs="Calibri"/>
           <w:lang w:val="de-DE"/>
@@ -1650,52 +1827,19 @@
           <w:ilvl w:val="0"/>
           <w:numId w:val="26"/>
         </w:numPr>
-        <w:rPr>
-          <w:rFonts w:ascii="Calibri" w:hAnsi="Calibri" w:cs="Calibri"/>
-          <w:lang w:val="de-DE"/>
-        </w:rPr>
-      </w:pPr>
-      <w:proofErr w:type="spellStart"/>
-      <w:r>
-        <w:rPr>
-          <w:rFonts w:ascii="Calibri" w:hAnsi="Calibri" w:cs="Calibri"/>
-          <w:lang w:val="de-DE"/>
-        </w:rPr>
-        <w:t>TourLog</w:t>
-      </w:r>
-      <w:proofErr w:type="spellEnd"/>
-      <w:r>
-        <w:rPr>
-          <w:rFonts w:ascii="Calibri" w:hAnsi="Calibri" w:cs="Calibri"/>
-          <w:lang w:val="de-DE"/>
-        </w:rPr>
-        <w:t xml:space="preserve"> </w:t>
-      </w:r>
-      <w:proofErr w:type="spellStart"/>
-      <w:r>
-        <w:rPr>
-          <w:rFonts w:ascii="Calibri" w:hAnsi="Calibri" w:cs="Calibri"/>
-          <w:lang w:val="de-DE"/>
-        </w:rPr>
-        <w:t>create</w:t>
-      </w:r>
-      <w:proofErr w:type="spellEnd"/>
-      <w:r>
-        <w:rPr>
-          <w:rFonts w:ascii="Calibri" w:hAnsi="Calibri" w:cs="Calibri"/>
-          <w:lang w:val="de-DE"/>
-        </w:rPr>
-        <w:t xml:space="preserve"> / update / </w:t>
-      </w:r>
-      <w:proofErr w:type="spellStart"/>
-      <w:r>
-        <w:rPr>
-          <w:rFonts w:ascii="Calibri" w:hAnsi="Calibri" w:cs="Calibri"/>
-          <w:lang w:val="de-DE"/>
-        </w:rPr>
-        <w:t>delete</w:t>
-      </w:r>
-      <w:proofErr w:type="spellEnd"/>
+        <w:jc w:val="both"/>
+        <w:rPr>
+          <w:rFonts w:ascii="Calibri" w:hAnsi="Calibri" w:cs="Calibri"/>
+          <w:lang w:val="de-DE"/>
+        </w:rPr>
+      </w:pPr>
+      <w:r>
+        <w:rPr>
+          <w:rFonts w:ascii="Calibri" w:hAnsi="Calibri" w:cs="Calibri"/>
+          <w:lang w:val="de-DE"/>
+        </w:rPr>
+        <w:t>TourLog create / update / delete</w:t>
+      </w:r>
     </w:p>
     <w:p>
       <w:pPr>
@@ -1703,6 +1847,7 @@
           <w:ilvl w:val="1"/>
           <w:numId w:val="26"/>
         </w:numPr>
+        <w:jc w:val="both"/>
         <w:rPr>
           <w:rFonts w:ascii="Calibri" w:hAnsi="Calibri" w:cs="Calibri"/>
           <w:lang w:val="de-DE"/>
@@ -1722,6 +1867,7 @@
           <w:ilvl w:val="1"/>
           <w:numId w:val="26"/>
         </w:numPr>
+        <w:jc w:val="both"/>
         <w:rPr>
           <w:rFonts w:ascii="Calibri" w:hAnsi="Calibri" w:cs="Calibri"/>
           <w:lang w:val="de-DE"/>
@@ -1741,6 +1887,7 @@
           <w:ilvl w:val="0"/>
           <w:numId w:val="26"/>
         </w:numPr>
+        <w:jc w:val="both"/>
         <w:rPr>
           <w:rFonts w:ascii="Calibri" w:hAnsi="Calibri" w:cs="Calibri"/>
           <w:lang w:val="en-US"/>
@@ -1760,6 +1907,7 @@
           <w:ilvl w:val="1"/>
           <w:numId w:val="26"/>
         </w:numPr>
+        <w:jc w:val="both"/>
         <w:rPr>
           <w:rFonts w:ascii="Calibri" w:hAnsi="Calibri" w:cs="Calibri"/>
           <w:lang w:val="de-DE"/>
@@ -1779,6 +1927,7 @@
           <w:ilvl w:val="1"/>
           <w:numId w:val="26"/>
         </w:numPr>
+        <w:jc w:val="both"/>
         <w:rPr>
           <w:rFonts w:ascii="Calibri" w:hAnsi="Calibri" w:cs="Calibri"/>
           <w:lang w:val="de-DE"/>
@@ -1798,33 +1947,18 @@
           <w:ilvl w:val="0"/>
           <w:numId w:val="26"/>
         </w:numPr>
-        <w:rPr>
-          <w:rFonts w:ascii="Calibri" w:hAnsi="Calibri" w:cs="Calibri"/>
-          <w:lang w:val="de-DE"/>
-        </w:rPr>
-      </w:pPr>
-      <w:r>
-        <w:rPr>
-          <w:rFonts w:ascii="Calibri" w:hAnsi="Calibri" w:cs="Calibri"/>
-          <w:lang w:val="de-DE"/>
-        </w:rPr>
-        <w:t xml:space="preserve">Import / Export Tour </w:t>
-      </w:r>
-      <w:proofErr w:type="spellStart"/>
-      <w:r>
-        <w:rPr>
-          <w:rFonts w:ascii="Calibri" w:hAnsi="Calibri" w:cs="Calibri"/>
-          <w:lang w:val="de-DE"/>
-        </w:rPr>
-        <w:t>as</w:t>
-      </w:r>
-      <w:proofErr w:type="spellEnd"/>
-      <w:r>
-        <w:rPr>
-          <w:rFonts w:ascii="Calibri" w:hAnsi="Calibri" w:cs="Calibri"/>
-          <w:lang w:val="de-DE"/>
-        </w:rPr>
-        <w:t xml:space="preserve"> JSON</w:t>
+        <w:jc w:val="both"/>
+        <w:rPr>
+          <w:rFonts w:ascii="Calibri" w:hAnsi="Calibri" w:cs="Calibri"/>
+          <w:lang w:val="de-DE"/>
+        </w:rPr>
+      </w:pPr>
+      <w:r>
+        <w:rPr>
+          <w:rFonts w:ascii="Calibri" w:hAnsi="Calibri" w:cs="Calibri"/>
+          <w:lang w:val="de-DE"/>
+        </w:rPr>
+        <w:t>Import / Export Tour as JSON</w:t>
       </w:r>
     </w:p>
     <w:p>
@@ -1833,6 +1967,7 @@
           <w:ilvl w:val="1"/>
           <w:numId w:val="26"/>
         </w:numPr>
+        <w:jc w:val="both"/>
         <w:rPr>
           <w:rFonts w:ascii="Calibri" w:hAnsi="Calibri" w:cs="Calibri"/>
           <w:lang w:val="de-DE"/>
@@ -1852,6 +1987,7 @@
           <w:ilvl w:val="1"/>
           <w:numId w:val="26"/>
         </w:numPr>
+        <w:jc w:val="both"/>
         <w:rPr>
           <w:rFonts w:ascii="Calibri" w:hAnsi="Calibri" w:cs="Calibri"/>
           <w:lang w:val="de-DE"/>
@@ -1871,33 +2007,18 @@
           <w:ilvl w:val="0"/>
           <w:numId w:val="26"/>
         </w:numPr>
-        <w:rPr>
-          <w:rFonts w:ascii="Calibri" w:hAnsi="Calibri" w:cs="Calibri"/>
-          <w:lang w:val="de-DE"/>
-        </w:rPr>
-      </w:pPr>
-      <w:r>
-        <w:rPr>
-          <w:rFonts w:ascii="Calibri" w:hAnsi="Calibri" w:cs="Calibri"/>
-          <w:lang w:val="de-DE"/>
-        </w:rPr>
-        <w:t xml:space="preserve">Tour Route in </w:t>
-      </w:r>
-      <w:proofErr w:type="spellStart"/>
-      <w:r>
-        <w:rPr>
-          <w:rFonts w:ascii="Calibri" w:hAnsi="Calibri" w:cs="Calibri"/>
-          <w:lang w:val="de-DE"/>
-        </w:rPr>
-        <w:t>Map</w:t>
-      </w:r>
-      <w:proofErr w:type="spellEnd"/>
-      <w:r>
-        <w:rPr>
-          <w:rFonts w:ascii="Calibri" w:hAnsi="Calibri" w:cs="Calibri"/>
-          <w:lang w:val="de-DE"/>
-        </w:rPr>
-        <w:t xml:space="preserve"> auswählen</w:t>
+        <w:jc w:val="both"/>
+        <w:rPr>
+          <w:rFonts w:ascii="Calibri" w:hAnsi="Calibri" w:cs="Calibri"/>
+          <w:lang w:val="de-DE"/>
+        </w:rPr>
+      </w:pPr>
+      <w:r>
+        <w:rPr>
+          <w:rFonts w:ascii="Calibri" w:hAnsi="Calibri" w:cs="Calibri"/>
+          <w:lang w:val="de-DE"/>
+        </w:rPr>
+        <w:t>Tour Route in Map auswählen</w:t>
       </w:r>
     </w:p>
     <w:p>
@@ -1906,6 +2027,7 @@
           <w:ilvl w:val="1"/>
           <w:numId w:val="26"/>
         </w:numPr>
+        <w:jc w:val="both"/>
         <w:rPr>
           <w:rFonts w:ascii="Calibri" w:hAnsi="Calibri" w:cs="Calibri"/>
           <w:lang w:val="de-DE"/>
@@ -1925,6 +2047,7 @@
           <w:ilvl w:val="1"/>
           <w:numId w:val="26"/>
         </w:numPr>
+        <w:jc w:val="both"/>
         <w:rPr>
           <w:rFonts w:ascii="Calibri" w:hAnsi="Calibri" w:cs="Calibri"/>
           <w:lang w:val="de-DE"/>
@@ -1944,25 +2067,18 @@
           <w:ilvl w:val="0"/>
           <w:numId w:val="26"/>
         </w:numPr>
-        <w:rPr>
-          <w:rFonts w:ascii="Calibri" w:hAnsi="Calibri" w:cs="Calibri"/>
-          <w:lang w:val="de-DE"/>
-        </w:rPr>
-      </w:pPr>
-      <w:r>
-        <w:rPr>
-          <w:rFonts w:ascii="Calibri" w:hAnsi="Calibri" w:cs="Calibri"/>
-        </w:rPr>
-        <w:t xml:space="preserve">See Tour </w:t>
-      </w:r>
-      <w:proofErr w:type="spellStart"/>
-      <w:r>
-        <w:rPr>
-          <w:rFonts w:ascii="Calibri" w:hAnsi="Calibri" w:cs="Calibri"/>
-        </w:rPr>
-        <w:t>details</w:t>
-      </w:r>
-      <w:proofErr w:type="spellEnd"/>
+        <w:jc w:val="both"/>
+        <w:rPr>
+          <w:rFonts w:ascii="Calibri" w:hAnsi="Calibri" w:cs="Calibri"/>
+          <w:lang w:val="de-DE"/>
+        </w:rPr>
+      </w:pPr>
+      <w:r>
+        <w:rPr>
+          <w:rFonts w:ascii="Calibri" w:hAnsi="Calibri" w:cs="Calibri"/>
+        </w:rPr>
+        <w:t>See Tour details</w:t>
+      </w:r>
     </w:p>
     <w:p>
       <w:pPr>
@@ -1970,58 +2086,17 @@
           <w:ilvl w:val="1"/>
           <w:numId w:val="26"/>
         </w:numPr>
-        <w:rPr>
-          <w:rFonts w:ascii="Calibri" w:hAnsi="Calibri" w:cs="Calibri"/>
-          <w:lang w:val="de-DE"/>
-        </w:rPr>
-      </w:pPr>
-      <w:r>
-        <w:rPr>
-          <w:rFonts w:ascii="Calibri" w:hAnsi="Calibri" w:cs="Calibri"/>
-        </w:rPr>
-        <w:t xml:space="preserve">Zeigt alle Tourdaten: Name, Distanz, Beschreibung, Route (als </w:t>
-      </w:r>
-      <w:proofErr w:type="spellStart"/>
-      <w:r>
-        <w:rPr>
-          <w:rFonts w:ascii="Calibri" w:hAnsi="Calibri" w:cs="Calibri"/>
-        </w:rPr>
-        <w:t>Map</w:t>
-      </w:r>
-      <w:proofErr w:type="spellEnd"/>
-      <w:r>
-        <w:rPr>
-          <w:rFonts w:ascii="Calibri" w:hAnsi="Calibri" w:cs="Calibri"/>
-        </w:rPr>
-        <w:t xml:space="preserve">-Bild), sowie berechnete Werte wie </w:t>
-      </w:r>
-      <w:proofErr w:type="spellStart"/>
-      <w:r>
-        <w:rPr>
-          <w:rFonts w:ascii="Calibri" w:hAnsi="Calibri" w:cs="Calibri"/>
-        </w:rPr>
-        <w:t>Childfriendliness</w:t>
-      </w:r>
-      <w:proofErr w:type="spellEnd"/>
-      <w:r>
-        <w:rPr>
-          <w:rFonts w:ascii="Calibri" w:hAnsi="Calibri" w:cs="Calibri"/>
-        </w:rPr>
-        <w:t xml:space="preserve"> und </w:t>
-      </w:r>
-      <w:proofErr w:type="spellStart"/>
-      <w:r>
-        <w:rPr>
-          <w:rFonts w:ascii="Calibri" w:hAnsi="Calibri" w:cs="Calibri"/>
-        </w:rPr>
-        <w:t>Popularity</w:t>
-      </w:r>
-      <w:proofErr w:type="spellEnd"/>
-      <w:r>
-        <w:rPr>
-          <w:rFonts w:ascii="Calibri" w:hAnsi="Calibri" w:cs="Calibri"/>
-        </w:rPr>
-        <w:t>.</w:t>
+        <w:jc w:val="both"/>
+        <w:rPr>
+          <w:rFonts w:ascii="Calibri" w:hAnsi="Calibri" w:cs="Calibri"/>
+          <w:lang w:val="de-DE"/>
+        </w:rPr>
+      </w:pPr>
+      <w:r>
+        <w:rPr>
+          <w:rFonts w:ascii="Calibri" w:hAnsi="Calibri" w:cs="Calibri"/>
+        </w:rPr>
+        <w:t>Zeigt alle Tourdaten: Name, Distanz, Beschreibung, Route (als Map-Bild), sowie berechnete Werte wie Childfriendliness und Popularity.</w:t>
       </w:r>
     </w:p>
     <w:p>
@@ -2030,6 +2105,7 @@
           <w:ilvl w:val="0"/>
           <w:numId w:val="26"/>
         </w:numPr>
+        <w:jc w:val="both"/>
         <w:rPr>
           <w:rFonts w:ascii="Calibri" w:hAnsi="Calibri" w:cs="Calibri"/>
           <w:lang w:val="en-US"/>
@@ -2049,6 +2125,7 @@
           <w:ilvl w:val="1"/>
           <w:numId w:val="26"/>
         </w:numPr>
+        <w:jc w:val="both"/>
         <w:rPr>
           <w:rFonts w:ascii="Calibri" w:hAnsi="Calibri" w:cs="Calibri"/>
           <w:lang w:val="de-DE"/>
@@ -2067,6 +2144,7 @@
           <w:ilvl w:val="0"/>
           <w:numId w:val="26"/>
         </w:numPr>
+        <w:jc w:val="both"/>
         <w:rPr>
           <w:rFonts w:ascii="Calibri" w:hAnsi="Calibri" w:cs="Calibri"/>
           <w:lang w:val="de-DE"/>
@@ -2085,6 +2163,7 @@
           <w:ilvl w:val="1"/>
           <w:numId w:val="26"/>
         </w:numPr>
+        <w:jc w:val="both"/>
         <w:rPr>
           <w:rFonts w:ascii="Calibri" w:hAnsi="Calibri" w:cs="Calibri"/>
           <w:lang w:val="de-DE"/>
@@ -2103,45 +2182,34 @@
           <w:ilvl w:val="1"/>
           <w:numId w:val="26"/>
         </w:numPr>
-        <w:rPr>
-          <w:rFonts w:ascii="Calibri" w:hAnsi="Calibri" w:cs="Calibri"/>
-          <w:lang w:val="de-DE"/>
-        </w:rPr>
-      </w:pPr>
-      <w:r>
-        <w:rPr>
-          <w:rFonts w:ascii="Calibri" w:hAnsi="Calibri" w:cs="Calibri"/>
-        </w:rPr>
-        <w:t xml:space="preserve">Liefert eine zufällige Tourauswahl und ist unser </w:t>
-      </w:r>
-      <w:proofErr w:type="spellStart"/>
-      <w:r>
-        <w:rPr>
-          <w:rFonts w:ascii="Calibri" w:hAnsi="Calibri" w:cs="Calibri"/>
-        </w:rPr>
-        <w:t>unique</w:t>
-      </w:r>
-      <w:proofErr w:type="spellEnd"/>
-      <w:r>
-        <w:rPr>
-          <w:rFonts w:ascii="Calibri" w:hAnsi="Calibri" w:cs="Calibri"/>
-        </w:rPr>
-        <w:t xml:space="preserve"> Feature.</w:t>
+        <w:jc w:val="both"/>
+        <w:rPr>
+          <w:rFonts w:ascii="Calibri" w:hAnsi="Calibri" w:cs="Calibri"/>
+          <w:lang w:val="de-DE"/>
+        </w:rPr>
+      </w:pPr>
+      <w:r>
+        <w:rPr>
+          <w:rFonts w:ascii="Calibri" w:hAnsi="Calibri" w:cs="Calibri"/>
+        </w:rPr>
+        <w:t>Liefert eine zufällige Tourauswahl und ist unser unique Feature.</w:t>
       </w:r>
     </w:p>
     <w:p>
       <w:pPr>
         <w:ind w:left="720"/>
-        <w:rPr>
-          <w:rFonts w:ascii="Calibri" w:hAnsi="Calibri" w:cs="Calibri"/>
-          <w:lang w:val="de-DE"/>
-        </w:rPr>
-      </w:pPr>
-    </w:p>
-    <w:p>
-      <w:pPr>
-        <w:rPr>
-          <w:rFonts w:asciiTheme="majorHAnsi" w:eastAsiaTheme="majorEastAsia" w:hAnsiTheme="majorHAnsi" w:cstheme="majorBidi"/>
+        <w:jc w:val="both"/>
+        <w:rPr>
+          <w:rFonts w:ascii="Calibri" w:hAnsi="Calibri" w:cs="Calibri"/>
+          <w:lang w:val="de-DE"/>
+        </w:rPr>
+      </w:pPr>
+    </w:p>
+    <w:p>
+      <w:pPr>
+        <w:jc w:val="both"/>
+        <w:rPr>
+          <w:rFonts w:ascii="Calibri" w:eastAsiaTheme="majorEastAsia" w:hAnsi="Calibri" w:cs="Calibri"/>
           <w:color w:val="0F4761" w:themeColor="accent1" w:themeShade="BF"/>
           <w:sz w:val="40"/>
           <w:szCs w:val="40"/>
@@ -2150,6 +2218,7 @@
       </w:pPr>
       <w:r>
         <w:rPr>
+          <w:rFonts w:ascii="Calibri" w:hAnsi="Calibri" w:cs="Calibri"/>
           <w:lang w:val="de-DE"/>
         </w:rPr>
         <w:br w:type="page"/>
@@ -2162,12 +2231,15 @@
           <w:ilvl w:val="0"/>
           <w:numId w:val="14"/>
         </w:numPr>
-        <w:rPr>
-          <w:lang w:val="de-DE"/>
-        </w:rPr>
-      </w:pPr>
-      <w:r>
-        <w:rPr>
+        <w:jc w:val="both"/>
+        <w:rPr>
+          <w:rFonts w:ascii="Calibri" w:hAnsi="Calibri" w:cs="Calibri"/>
+          <w:lang w:val="de-DE"/>
+        </w:rPr>
+      </w:pPr>
+      <w:r>
+        <w:rPr>
+          <w:rFonts w:ascii="Calibri" w:hAnsi="Calibri" w:cs="Calibri"/>
           <w:lang w:val="de-DE"/>
         </w:rPr>
         <w:lastRenderedPageBreak/>
@@ -2176,20 +2248,16 @@
     </w:p>
     <w:p>
       <w:pPr>
-        <w:rPr>
-          <w:lang w:val="de-DE"/>
-        </w:rPr>
-      </w:pPr>
-    </w:p>
-    <w:p>
-      <w:pPr>
         <w:pStyle w:val="Heading2"/>
-        <w:rPr>
-          <w:lang w:val="de-DE"/>
-        </w:rPr>
-      </w:pPr>
-      <w:r>
-        <w:rPr>
+        <w:jc w:val="both"/>
+        <w:rPr>
+          <w:rFonts w:ascii="Calibri" w:hAnsi="Calibri" w:cs="Calibri"/>
+          <w:lang w:val="de-DE"/>
+        </w:rPr>
+      </w:pPr>
+      <w:r>
+        <w:rPr>
+          <w:rFonts w:ascii="Calibri" w:hAnsi="Calibri" w:cs="Calibri"/>
           <w:lang w:val="de-DE"/>
         </w:rPr>
         <w:t>Wireframes:</w:t>
@@ -2197,23 +2265,95 @@
     </w:p>
     <w:p>
       <w:pPr>
-        <w:rPr>
-          <w:rFonts w:ascii="Calibri" w:hAnsi="Calibri" w:cs="Calibri"/>
-          <w:color w:val="EE0000"/>
-          <w:lang w:val="de-DE"/>
-        </w:rPr>
-      </w:pPr>
-      <w:r>
-        <w:rPr>
-          <w:rFonts w:ascii="Calibri" w:hAnsi="Calibri" w:cs="Calibri"/>
-          <w:color w:val="EE0000"/>
-          <w:lang w:val="de-DE"/>
-        </w:rPr>
-        <w:t>Hier neue Wireframes und kurze Beschreibungen einfügen</w:t>
-      </w:r>
-    </w:p>
-    <w:p>
-      <w:pPr>
+        <w:jc w:val="both"/>
+        <w:rPr>
+          <w:rFonts w:ascii="Calibri" w:hAnsi="Calibri" w:cs="Calibri"/>
+          <w:lang w:val="de-DE"/>
+        </w:rPr>
+      </w:pPr>
+      <w:r>
+        <w:rPr>
+          <w:rFonts w:ascii="Calibri" w:hAnsi="Calibri" w:cs="Calibri"/>
+          <w:lang w:val="de-DE"/>
+        </w:rPr>
+        <w:t>Neue Wireframes</w:t>
+      </w:r>
+    </w:p>
+    <w:p>
+      <w:pPr>
+        <w:jc w:val="both"/>
+        <w:rPr>
+          <w:rFonts w:ascii="Calibri" w:hAnsi="Calibri" w:cs="Calibri"/>
+          <w:lang w:val="en-AT"/>
+        </w:rPr>
+      </w:pPr>
+      <w:r>
+        <w:rPr>
+          <w:rFonts w:ascii="Calibri" w:hAnsi="Calibri" w:cs="Calibri"/>
+          <w:lang w:val="en-AT"/>
+        </w:rPr>
+        <w:drawing>
+          <wp:inline distT="0" distB="0" distL="0" distR="0" wp14:anchorId="42998A45" wp14:editId="37A483A4">
+            <wp:extent cx="4676775" cy="7809360"/>
+            <wp:effectExtent l="0" t="0" r="0" b="1270"/>
+            <wp:docPr id="546759990" name="Picture 9" descr="A screenshot of a computer&#10;&#10;AI-generated content may be incorrect."/>
+            <wp:cNvGraphicFramePr>
+              <a:graphicFrameLocks xmlns:a="http://schemas.openxmlformats.org/drawingml/2006/main" noChangeAspect="1"/>
+            </wp:cNvGraphicFramePr>
+            <a:graphic xmlns:a="http://schemas.openxmlformats.org/drawingml/2006/main">
+              <a:graphicData uri="http://schemas.openxmlformats.org/drawingml/2006/picture">
+                <pic:pic xmlns:pic="http://schemas.openxmlformats.org/drawingml/2006/picture">
+                  <pic:nvPicPr>
+                    <pic:cNvPr id="546759990" name="Picture 9" descr="A screenshot of a computer&#10;&#10;AI-generated content may be incorrect."/>
+                    <pic:cNvPicPr>
+                      <a:picLocks noChangeAspect="1" noChangeArrowheads="1"/>
+                    </pic:cNvPicPr>
+                  </pic:nvPicPr>
+                  <pic:blipFill>
+                    <a:blip r:embed="rId12">
+                      <a:extLst>
+                        <a:ext uri="{28A0092B-C50C-407E-A947-70E740481C1C}">
+                          <a14:useLocalDpi xmlns:a14="http://schemas.microsoft.com/office/drawing/2010/main" val="0"/>
+                        </a:ext>
+                      </a:extLst>
+                    </a:blip>
+                    <a:srcRect/>
+                    <a:stretch>
+                      <a:fillRect/>
+                    </a:stretch>
+                  </pic:blipFill>
+                  <pic:spPr bwMode="auto">
+                    <a:xfrm>
+                      <a:off x="0" y="0"/>
+                      <a:ext cx="4686547" cy="7825677"/>
+                    </a:xfrm>
+                    <a:prstGeom prst="rect">
+                      <a:avLst/>
+                    </a:prstGeom>
+                    <a:noFill/>
+                    <a:ln>
+                      <a:noFill/>
+                    </a:ln>
+                  </pic:spPr>
+                </pic:pic>
+              </a:graphicData>
+            </a:graphic>
+          </wp:inline>
+        </w:drawing>
+      </w:r>
+    </w:p>
+    <w:p>
+      <w:pPr>
+        <w:jc w:val="both"/>
+        <w:rPr>
+          <w:rFonts w:ascii="Calibri" w:hAnsi="Calibri" w:cs="Calibri"/>
+          <w:lang w:val="de-DE"/>
+        </w:rPr>
+      </w:pPr>
+    </w:p>
+    <w:p>
+      <w:pPr>
+        <w:jc w:val="both"/>
         <w:rPr>
           <w:rFonts w:ascii="Calibri" w:hAnsi="Calibri" w:cs="Calibri"/>
           <w:lang w:val="de-DE"/>
@@ -2262,7 +2402,7 @@
                     </pic:cNvPicPr>
                   </pic:nvPicPr>
                   <pic:blipFill>
-                    <a:blip r:embed="rId8">
+                    <a:blip r:embed="rId13">
                       <a:extLst>
                         <a:ext uri="{28A0092B-C50C-407E-A947-70E740481C1C}">
                           <a14:useLocalDpi xmlns:a14="http://schemas.microsoft.com/office/drawing/2010/main" val="0"/>
@@ -2296,6 +2436,7 @@
     </w:p>
     <w:p>
       <w:pPr>
+        <w:jc w:val="both"/>
         <w:rPr>
           <w:rFonts w:ascii="Calibri" w:hAnsi="Calibri" w:cs="Calibri"/>
           <w:color w:val="EE0000"/>
@@ -2305,16 +2446,18 @@
     </w:p>
     <w:p>
       <w:pPr>
-        <w:rPr>
-          <w:rFonts w:ascii="Calibri" w:hAnsi="Calibri" w:cs="Calibri"/>
-          <w:lang w:val="de-DE"/>
-        </w:rPr>
-      </w:pPr>
-    </w:p>
-    <w:p>
-      <w:pPr>
-        <w:rPr>
-          <w:rFonts w:asciiTheme="majorHAnsi" w:eastAsiaTheme="majorEastAsia" w:hAnsiTheme="majorHAnsi" w:cstheme="majorBidi"/>
+        <w:jc w:val="both"/>
+        <w:rPr>
+          <w:rFonts w:ascii="Calibri" w:hAnsi="Calibri" w:cs="Calibri"/>
+          <w:lang w:val="de-DE"/>
+        </w:rPr>
+      </w:pPr>
+    </w:p>
+    <w:p>
+      <w:pPr>
+        <w:jc w:val="both"/>
+        <w:rPr>
+          <w:rFonts w:ascii="Calibri" w:eastAsiaTheme="majorEastAsia" w:hAnsi="Calibri" w:cs="Calibri"/>
           <w:color w:val="0F4761" w:themeColor="accent1" w:themeShade="BF"/>
           <w:sz w:val="40"/>
           <w:szCs w:val="40"/>
@@ -2323,6 +2466,7 @@
       </w:pPr>
       <w:r>
         <w:rPr>
+          <w:rFonts w:ascii="Calibri" w:hAnsi="Calibri" w:cs="Calibri"/>
           <w:lang w:val="de-DE"/>
         </w:rPr>
         <w:br w:type="page"/>
@@ -2335,12 +2479,15 @@
           <w:ilvl w:val="0"/>
           <w:numId w:val="14"/>
         </w:numPr>
-        <w:rPr>
-          <w:lang w:val="de-DE"/>
-        </w:rPr>
-      </w:pPr>
-      <w:r>
-        <w:rPr>
+        <w:jc w:val="both"/>
+        <w:rPr>
+          <w:rFonts w:ascii="Calibri" w:hAnsi="Calibri" w:cs="Calibri"/>
+          <w:lang w:val="de-DE"/>
+        </w:rPr>
+      </w:pPr>
+      <w:r>
+        <w:rPr>
+          <w:rFonts w:ascii="Calibri" w:hAnsi="Calibri" w:cs="Calibri"/>
           <w:lang w:val="de-DE"/>
         </w:rPr>
         <w:lastRenderedPageBreak/>
@@ -2349,17 +2496,12 @@
     </w:p>
     <w:p>
       <w:pPr>
-        <w:rPr>
-          <w:lang w:val="de-DE"/>
-        </w:rPr>
-      </w:pPr>
-    </w:p>
-    <w:p>
-      <w:pPr>
         <w:numPr>
           <w:ilvl w:val="0"/>
           <w:numId w:val="18"/>
         </w:numPr>
+        <w:spacing w:after="0"/>
+        <w:jc w:val="both"/>
         <w:rPr>
           <w:rFonts w:ascii="Calibri" w:hAnsi="Calibri" w:cs="Calibri"/>
           <w:lang w:val="de-DE"/>
@@ -2372,27 +2514,22 @@
         </w:rPr>
         <w:t>Java</w:t>
       </w:r>
-      <w:r>
-        <w:rPr>
-          <w:rFonts w:ascii="Calibri" w:hAnsi="Calibri" w:cs="Calibri"/>
-          <w:lang w:val="de-DE"/>
-        </w:rPr>
-        <w:br/>
-        <w:t xml:space="preserve">Hauptsprache für die Implementierung. </w:t>
-      </w:r>
-      <w:r>
-        <w:rPr>
-          <w:rFonts w:ascii="Calibri" w:hAnsi="Calibri" w:cs="Calibri"/>
-          <w:lang w:val="de-DE"/>
-        </w:rPr>
-        <w:t>Vorgeben von der Lehrveranstaltung</w:t>
-      </w:r>
-      <w:r>
-        <w:rPr>
-          <w:rFonts w:ascii="Calibri" w:hAnsi="Calibri" w:cs="Calibri"/>
-          <w:lang w:val="de-DE"/>
-        </w:rPr>
-        <w:t>.</w:t>
+    </w:p>
+    <w:p>
+      <w:pPr>
+        <w:ind w:left="720"/>
+        <w:jc w:val="both"/>
+        <w:rPr>
+          <w:rFonts w:ascii="Calibri" w:hAnsi="Calibri" w:cs="Calibri"/>
+          <w:lang w:val="de-DE"/>
+        </w:rPr>
+      </w:pPr>
+      <w:r>
+        <w:rPr>
+          <w:rFonts w:ascii="Calibri" w:hAnsi="Calibri" w:cs="Calibri"/>
+          <w:lang w:val="de-DE"/>
+        </w:rPr>
+        <w:t>Hauptsprache für die Implementierung. Vorgeben von der Lehrveranstaltung.</w:t>
       </w:r>
     </w:p>
     <w:p>
@@ -2401,40 +2538,36 @@
           <w:ilvl w:val="0"/>
           <w:numId w:val="18"/>
         </w:numPr>
-        <w:rPr>
-          <w:rFonts w:ascii="Calibri" w:hAnsi="Calibri" w:cs="Calibri"/>
-          <w:lang w:val="de-DE"/>
-        </w:rPr>
-      </w:pPr>
-      <w:r>
-        <w:rPr>
-          <w:rFonts w:ascii="Calibri" w:hAnsi="Calibri" w:cs="Calibri"/>
-          <w:lang w:val="de-DE"/>
-        </w:rPr>
-        <w:t>MVVM (Model-View-</w:t>
-      </w:r>
-      <w:proofErr w:type="spellStart"/>
-      <w:r>
-        <w:rPr>
-          <w:rFonts w:ascii="Calibri" w:hAnsi="Calibri" w:cs="Calibri"/>
-          <w:lang w:val="de-DE"/>
-        </w:rPr>
-        <w:t>ViewModel</w:t>
-      </w:r>
-      <w:proofErr w:type="spellEnd"/>
-      <w:r>
-        <w:rPr>
-          <w:rFonts w:ascii="Calibri" w:hAnsi="Calibri" w:cs="Calibri"/>
-          <w:lang w:val="de-DE"/>
-        </w:rPr>
-        <w:t>)</w:t>
-      </w:r>
-      <w:r>
-        <w:rPr>
-          <w:rFonts w:ascii="Calibri" w:hAnsi="Calibri" w:cs="Calibri"/>
-          <w:lang w:val="de-DE"/>
-        </w:rPr>
-        <w:br/>
+        <w:spacing w:after="0"/>
+        <w:ind w:left="714" w:hanging="357"/>
+        <w:jc w:val="both"/>
+        <w:rPr>
+          <w:rFonts w:ascii="Calibri" w:hAnsi="Calibri" w:cs="Calibri"/>
+          <w:lang w:val="de-DE"/>
+        </w:rPr>
+      </w:pPr>
+      <w:r>
+        <w:rPr>
+          <w:rFonts w:ascii="Calibri" w:hAnsi="Calibri" w:cs="Calibri"/>
+          <w:lang w:val="de-DE"/>
+        </w:rPr>
+        <w:t>MVVM (Model-View-ViewModel)</w:t>
+      </w:r>
+    </w:p>
+    <w:p>
+      <w:pPr>
+        <w:ind w:left="720"/>
+        <w:jc w:val="both"/>
+        <w:rPr>
+          <w:rFonts w:ascii="Calibri" w:hAnsi="Calibri" w:cs="Calibri"/>
+          <w:lang w:val="de-DE"/>
+        </w:rPr>
+      </w:pPr>
+      <w:r>
+        <w:rPr>
+          <w:rFonts w:ascii="Calibri" w:hAnsi="Calibri" w:cs="Calibri"/>
+          <w:lang w:val="de-DE"/>
+        </w:rPr>
         <w:t>Architekturpattern zur Trennung von UI, Logik und Daten. Wird in Kombination mit JavaFX umgesetzt für bessere Testbarkeit und Strukturierung.</w:t>
       </w:r>
     </w:p>
@@ -2444,6 +2577,9 @@
           <w:ilvl w:val="0"/>
           <w:numId w:val="19"/>
         </w:numPr>
+        <w:spacing w:after="0"/>
+        <w:ind w:left="714" w:hanging="357"/>
+        <w:jc w:val="both"/>
         <w:rPr>
           <w:rFonts w:ascii="Calibri" w:hAnsi="Calibri" w:cs="Calibri"/>
           <w:lang w:val="de-DE"/>
@@ -2456,12 +2592,21 @@
         </w:rPr>
         <w:t>JavaFX (mit FXML)</w:t>
       </w:r>
-      <w:r>
-        <w:rPr>
-          <w:rFonts w:ascii="Calibri" w:hAnsi="Calibri" w:cs="Calibri"/>
-          <w:lang w:val="de-DE"/>
-        </w:rPr>
-        <w:br/>
+    </w:p>
+    <w:p>
+      <w:pPr>
+        <w:ind w:left="720"/>
+        <w:jc w:val="both"/>
+        <w:rPr>
+          <w:rFonts w:ascii="Calibri" w:hAnsi="Calibri" w:cs="Calibri"/>
+          <w:lang w:val="de-DE"/>
+        </w:rPr>
+      </w:pPr>
+      <w:r>
+        <w:rPr>
+          <w:rFonts w:ascii="Calibri" w:hAnsi="Calibri" w:cs="Calibri"/>
+          <w:lang w:val="de-DE"/>
+        </w:rPr>
         <w:t>Für die Desktop-Benutzeroberfläche. Unterstützt FXML als markup-basierte UI-Beschreibung und ist ideal für MVVM.</w:t>
       </w:r>
     </w:p>
@@ -2471,6 +2616,9 @@
           <w:ilvl w:val="0"/>
           <w:numId w:val="20"/>
         </w:numPr>
+        <w:spacing w:after="0"/>
+        <w:ind w:left="714" w:hanging="357"/>
+        <w:jc w:val="both"/>
         <w:rPr>
           <w:rFonts w:ascii="Calibri" w:hAnsi="Calibri" w:cs="Calibri"/>
           <w:lang w:val="de-DE"/>
@@ -2483,27 +2631,22 @@
         </w:rPr>
         <w:t>Spring Boot</w:t>
       </w:r>
-      <w:r>
-        <w:rPr>
-          <w:rFonts w:ascii="Calibri" w:hAnsi="Calibri" w:cs="Calibri"/>
-          <w:lang w:val="de-DE"/>
-        </w:rPr>
-        <w:br/>
-        <w:t xml:space="preserve">Framework zur Erstellung des </w:t>
-      </w:r>
-      <w:r>
-        <w:rPr>
-          <w:rFonts w:ascii="Calibri" w:hAnsi="Calibri" w:cs="Calibri"/>
-          <w:lang w:val="de-DE"/>
-        </w:rPr>
-        <w:t>Backend</w:t>
-      </w:r>
-      <w:r>
-        <w:rPr>
-          <w:rFonts w:ascii="Calibri" w:hAnsi="Calibri" w:cs="Calibri"/>
-          <w:lang w:val="de-DE"/>
-        </w:rPr>
-        <w:t>. Bietet einfache Konfiguration, REST-Support und klare Trennung der Schichten.</w:t>
+    </w:p>
+    <w:p>
+      <w:pPr>
+        <w:ind w:left="720"/>
+        <w:jc w:val="both"/>
+        <w:rPr>
+          <w:rFonts w:ascii="Calibri" w:hAnsi="Calibri" w:cs="Calibri"/>
+          <w:lang w:val="de-DE"/>
+        </w:rPr>
+      </w:pPr>
+      <w:r>
+        <w:rPr>
+          <w:rFonts w:ascii="Calibri" w:hAnsi="Calibri" w:cs="Calibri"/>
+          <w:lang w:val="de-DE"/>
+        </w:rPr>
+        <w:t>Framework zur Erstellung des Backend. Bietet einfache Konfiguration, REST-Support und klare Trennung der Schichten.</w:t>
       </w:r>
     </w:p>
     <w:p>
@@ -2512,6 +2655,9 @@
           <w:ilvl w:val="0"/>
           <w:numId w:val="20"/>
         </w:numPr>
+        <w:spacing w:after="0"/>
+        <w:ind w:left="714" w:hanging="357"/>
+        <w:jc w:val="both"/>
         <w:rPr>
           <w:rFonts w:ascii="Calibri" w:hAnsi="Calibri" w:cs="Calibri"/>
           <w:lang w:val="de-DE"/>
@@ -2524,29 +2670,22 @@
         </w:rPr>
         <w:t>Hibernate (JPA)</w:t>
       </w:r>
-      <w:r>
-        <w:rPr>
-          <w:rFonts w:ascii="Calibri" w:hAnsi="Calibri" w:cs="Calibri"/>
-          <w:lang w:val="de-DE"/>
-        </w:rPr>
-        <w:br/>
-        <w:t>Objekt-relationales Mapping (ORM) zur einfachen Datenbankanbindung. Verhindert SQL-</w:t>
-      </w:r>
-      <w:proofErr w:type="spellStart"/>
-      <w:r>
-        <w:rPr>
-          <w:rFonts w:ascii="Calibri" w:hAnsi="Calibri" w:cs="Calibri"/>
-          <w:lang w:val="de-DE"/>
-        </w:rPr>
-        <w:t>Injection</w:t>
-      </w:r>
-      <w:proofErr w:type="spellEnd"/>
-      <w:r>
-        <w:rPr>
-          <w:rFonts w:ascii="Calibri" w:hAnsi="Calibri" w:cs="Calibri"/>
-          <w:lang w:val="de-DE"/>
-        </w:rPr>
-        <w:t xml:space="preserve"> durch automatische Parameterbindung.</w:t>
+    </w:p>
+    <w:p>
+      <w:pPr>
+        <w:ind w:left="720"/>
+        <w:jc w:val="both"/>
+        <w:rPr>
+          <w:rFonts w:ascii="Calibri" w:hAnsi="Calibri" w:cs="Calibri"/>
+          <w:lang w:val="de-DE"/>
+        </w:rPr>
+      </w:pPr>
+      <w:r>
+        <w:rPr>
+          <w:rFonts w:ascii="Calibri" w:hAnsi="Calibri" w:cs="Calibri"/>
+          <w:lang w:val="de-DE"/>
+        </w:rPr>
+        <w:t>Objekt-relationales Mapping (ORM) zur einfachen Datenbankanbindung. Verhindert SQL-Injection durch automatische Parameterbindung.</w:t>
       </w:r>
     </w:p>
     <w:p>
@@ -2555,6 +2694,8 @@
           <w:ilvl w:val="0"/>
           <w:numId w:val="20"/>
         </w:numPr>
+        <w:spacing w:after="0"/>
+        <w:jc w:val="both"/>
         <w:rPr>
           <w:rFonts w:ascii="Calibri" w:hAnsi="Calibri" w:cs="Calibri"/>
           <w:lang w:val="de-DE"/>
@@ -2567,12 +2708,21 @@
         </w:rPr>
         <w:t>PostgreSQL</w:t>
       </w:r>
-      <w:r>
-        <w:rPr>
-          <w:rFonts w:ascii="Calibri" w:hAnsi="Calibri" w:cs="Calibri"/>
-          <w:lang w:val="de-DE"/>
-        </w:rPr>
-        <w:br/>
+    </w:p>
+    <w:p>
+      <w:pPr>
+        <w:ind w:left="720"/>
+        <w:jc w:val="both"/>
+        <w:rPr>
+          <w:rFonts w:ascii="Calibri" w:hAnsi="Calibri" w:cs="Calibri"/>
+          <w:lang w:val="de-DE"/>
+        </w:rPr>
+      </w:pPr>
+      <w:r>
+        <w:rPr>
+          <w:rFonts w:ascii="Calibri" w:hAnsi="Calibri" w:cs="Calibri"/>
+          <w:lang w:val="de-DE"/>
+        </w:rPr>
         <w:t>Relationale Datenbank zur Speicherung aller Tourdaten, Logs, Metriken und Screenshots.</w:t>
       </w:r>
     </w:p>
@@ -2582,6 +2732,8 @@
           <w:ilvl w:val="0"/>
           <w:numId w:val="21"/>
         </w:numPr>
+        <w:spacing w:after="0"/>
+        <w:jc w:val="both"/>
         <w:rPr>
           <w:rFonts w:ascii="Calibri" w:hAnsi="Calibri" w:cs="Calibri"/>
           <w:lang w:val="de-DE"/>
@@ -2594,29 +2746,22 @@
         </w:rPr>
         <w:t>Leaflet.js</w:t>
       </w:r>
-      <w:r>
-        <w:rPr>
-          <w:rFonts w:ascii="Calibri" w:hAnsi="Calibri" w:cs="Calibri"/>
-          <w:lang w:val="de-DE"/>
-        </w:rPr>
-        <w:br/>
-        <w:t xml:space="preserve">JavaScript-Bibliothek zur Darstellung und Interaktion mit Karten (in </w:t>
-      </w:r>
-      <w:proofErr w:type="spellStart"/>
-      <w:r>
-        <w:rPr>
-          <w:rFonts w:ascii="Calibri" w:hAnsi="Calibri" w:cs="Calibri"/>
-          <w:lang w:val="de-DE"/>
-        </w:rPr>
-        <w:t>WebView</w:t>
-      </w:r>
-      <w:proofErr w:type="spellEnd"/>
-      <w:r>
-        <w:rPr>
-          <w:rFonts w:ascii="Calibri" w:hAnsi="Calibri" w:cs="Calibri"/>
-          <w:lang w:val="de-DE"/>
-        </w:rPr>
-        <w:t xml:space="preserve"> eingebunden).</w:t>
+    </w:p>
+    <w:p>
+      <w:pPr>
+        <w:ind w:left="720"/>
+        <w:jc w:val="both"/>
+        <w:rPr>
+          <w:rFonts w:ascii="Calibri" w:hAnsi="Calibri" w:cs="Calibri"/>
+          <w:lang w:val="de-DE"/>
+        </w:rPr>
+      </w:pPr>
+      <w:r>
+        <w:rPr>
+          <w:rFonts w:ascii="Calibri" w:hAnsi="Calibri" w:cs="Calibri"/>
+          <w:lang w:val="de-DE"/>
+        </w:rPr>
+        <w:t>JavaScript-Bibliothek zur Darstellung und Interaktion mit Karten (in WebView eingebunden).</w:t>
       </w:r>
     </w:p>
     <w:p>
@@ -2625,6 +2770,8 @@
           <w:ilvl w:val="0"/>
           <w:numId w:val="21"/>
         </w:numPr>
+        <w:spacing w:after="0"/>
+        <w:jc w:val="both"/>
         <w:rPr>
           <w:rFonts w:ascii="Calibri" w:hAnsi="Calibri" w:cs="Calibri"/>
           <w:lang w:val="de-DE"/>
@@ -2637,12 +2784,21 @@
         </w:rPr>
         <w:t>OpenRouteService API</w:t>
       </w:r>
-      <w:r>
-        <w:rPr>
-          <w:rFonts w:ascii="Calibri" w:hAnsi="Calibri" w:cs="Calibri"/>
-          <w:lang w:val="de-DE"/>
-        </w:rPr>
-        <w:br/>
+    </w:p>
+    <w:p>
+      <w:pPr>
+        <w:ind w:left="720"/>
+        <w:jc w:val="both"/>
+        <w:rPr>
+          <w:rFonts w:ascii="Calibri" w:hAnsi="Calibri" w:cs="Calibri"/>
+          <w:lang w:val="de-DE"/>
+        </w:rPr>
+      </w:pPr>
+      <w:r>
+        <w:rPr>
+          <w:rFonts w:ascii="Calibri" w:hAnsi="Calibri" w:cs="Calibri"/>
+          <w:lang w:val="de-DE"/>
+        </w:rPr>
         <w:t>Zum Berechnen von Routen auf Basis ausgewählter Start- und Zielpunkte auf der Karte.</w:t>
       </w:r>
     </w:p>
@@ -2652,6 +2808,8 @@
           <w:ilvl w:val="0"/>
           <w:numId w:val="21"/>
         </w:numPr>
+        <w:spacing w:after="0"/>
+        <w:jc w:val="both"/>
         <w:rPr>
           <w:rFonts w:ascii="Calibri" w:hAnsi="Calibri" w:cs="Calibri"/>
           <w:lang w:val="de-DE"/>
@@ -2664,12 +2822,21 @@
         </w:rPr>
         <w:t>html2canvas</w:t>
       </w:r>
-      <w:r>
-        <w:rPr>
-          <w:rFonts w:ascii="Calibri" w:hAnsi="Calibri" w:cs="Calibri"/>
-          <w:lang w:val="de-DE"/>
-        </w:rPr>
-        <w:br/>
+    </w:p>
+    <w:p>
+      <w:pPr>
+        <w:ind w:left="720"/>
+        <w:jc w:val="both"/>
+        <w:rPr>
+          <w:rFonts w:ascii="Calibri" w:hAnsi="Calibri" w:cs="Calibri"/>
+          <w:lang w:val="de-DE"/>
+        </w:rPr>
+      </w:pPr>
+      <w:r>
+        <w:rPr>
+          <w:rFonts w:ascii="Calibri" w:hAnsi="Calibri" w:cs="Calibri"/>
+          <w:lang w:val="de-DE"/>
+        </w:rPr>
         <w:t>Zum Erzeugen eines Screenshots der Tour-Route, der als statisches Bild in der Tour gespeichert und angezeigt wird.</w:t>
       </w:r>
     </w:p>
@@ -2679,6 +2846,8 @@
           <w:ilvl w:val="0"/>
           <w:numId w:val="22"/>
         </w:numPr>
+        <w:spacing w:after="0"/>
+        <w:jc w:val="both"/>
         <w:rPr>
           <w:rFonts w:ascii="Calibri" w:hAnsi="Calibri" w:cs="Calibri"/>
           <w:lang w:val="de-DE"/>
@@ -2691,20 +2860,22 @@
         </w:rPr>
         <w:t>Jackson</w:t>
       </w:r>
-      <w:r>
-        <w:rPr>
-          <w:rFonts w:ascii="Calibri" w:hAnsi="Calibri" w:cs="Calibri"/>
-          <w:lang w:val="de-DE"/>
-        </w:rPr>
-        <w:br/>
-        <w:t>Bibliothek zur Serialisierung und Deserialisierung von JSON-Daten. Ermöglicht Tourdaten-Import und -Export.</w:t>
-      </w:r>
-      <w:r>
-        <w:rPr>
-          <w:rFonts w:ascii="Calibri" w:hAnsi="Calibri" w:cs="Calibri"/>
-          <w:lang w:val="de-DE"/>
-        </w:rPr>
-        <w:t xml:space="preserve"> Wir haben uns für JSON mit Jackson entschieden da es ein leicht einzulesendes Format ist und geschachtelte Strukturen unterstützt </w:t>
+    </w:p>
+    <w:p>
+      <w:pPr>
+        <w:ind w:left="720"/>
+        <w:jc w:val="both"/>
+        <w:rPr>
+          <w:rFonts w:ascii="Calibri" w:hAnsi="Calibri" w:cs="Calibri"/>
+          <w:lang w:val="de-DE"/>
+        </w:rPr>
+      </w:pPr>
+      <w:r>
+        <w:rPr>
+          <w:rFonts w:ascii="Calibri" w:hAnsi="Calibri" w:cs="Calibri"/>
+          <w:lang w:val="de-DE"/>
+        </w:rPr>
+        <w:t xml:space="preserve">Bibliothek zur Serialisierung und Deserialisierung von JSON-Daten. Ermöglicht Tourdaten-Import und -Export. Wir haben uns für JSON mit Jackson entschieden da es ein leicht einzulesendes Format ist und geschachtelte Strukturen unterstützt </w:t>
       </w:r>
       <w:r>
         <w:rPr>
@@ -2741,12 +2912,13 @@
           <w:ilvl w:val="0"/>
           <w:numId w:val="22"/>
         </w:numPr>
-        <w:rPr>
-          <w:rFonts w:ascii="Calibri" w:hAnsi="Calibri" w:cs="Calibri"/>
-          <w:lang w:val="de-DE"/>
-        </w:rPr>
-      </w:pPr>
-      <w:proofErr w:type="spellStart"/>
+        <w:spacing w:after="0"/>
+        <w:jc w:val="both"/>
+        <w:rPr>
+          <w:rFonts w:ascii="Calibri" w:hAnsi="Calibri" w:cs="Calibri"/>
+          <w:lang w:val="de-DE"/>
+        </w:rPr>
+      </w:pPr>
       <w:r>
         <w:rPr>
           <w:rFonts w:ascii="Calibri" w:hAnsi="Calibri" w:cs="Calibri"/>
@@ -2754,13 +2926,21 @@
         </w:rPr>
         <w:t>iTextPDF</w:t>
       </w:r>
-      <w:proofErr w:type="spellEnd"/>
-      <w:r>
-        <w:rPr>
-          <w:rFonts w:ascii="Calibri" w:hAnsi="Calibri" w:cs="Calibri"/>
-          <w:lang w:val="de-DE"/>
-        </w:rPr>
-        <w:br/>
+    </w:p>
+    <w:p>
+      <w:pPr>
+        <w:ind w:left="720"/>
+        <w:jc w:val="both"/>
+        <w:rPr>
+          <w:rFonts w:ascii="Calibri" w:hAnsi="Calibri" w:cs="Calibri"/>
+          <w:lang w:val="de-DE"/>
+        </w:rPr>
+      </w:pPr>
+      <w:r>
+        <w:rPr>
+          <w:rFonts w:ascii="Calibri" w:hAnsi="Calibri" w:cs="Calibri"/>
+          <w:lang w:val="de-DE"/>
+        </w:rPr>
         <w:t>Bibliothek zur Generierung von PDF-Dateien. Wird verwendet für Tour-Reports und Summary-Reports.</w:t>
       </w:r>
     </w:p>
@@ -2770,6 +2950,8 @@
           <w:ilvl w:val="0"/>
           <w:numId w:val="23"/>
         </w:numPr>
+        <w:spacing w:after="0"/>
+        <w:jc w:val="both"/>
         <w:rPr>
           <w:rFonts w:ascii="Calibri" w:hAnsi="Calibri" w:cs="Calibri"/>
           <w:lang w:val="de-DE"/>
@@ -2782,12 +2964,21 @@
         </w:rPr>
         <w:t>log4j2</w:t>
       </w:r>
-      <w:r>
-        <w:rPr>
-          <w:rFonts w:ascii="Calibri" w:hAnsi="Calibri" w:cs="Calibri"/>
-          <w:lang w:val="de-DE"/>
-        </w:rPr>
-        <w:br/>
+    </w:p>
+    <w:p>
+      <w:pPr>
+        <w:ind w:left="720"/>
+        <w:jc w:val="both"/>
+        <w:rPr>
+          <w:rFonts w:ascii="Calibri" w:hAnsi="Calibri" w:cs="Calibri"/>
+          <w:lang w:val="de-DE"/>
+        </w:rPr>
+      </w:pPr>
+      <w:r>
+        <w:rPr>
+          <w:rFonts w:ascii="Calibri" w:hAnsi="Calibri" w:cs="Calibri"/>
+          <w:lang w:val="de-DE"/>
+        </w:rPr>
         <w:t>Logging-Framework zur Protokollierung von Systemereignissen, Fehlern und Benutzeraktionen in verschiedenen Log-Leveln.</w:t>
       </w:r>
     </w:p>
@@ -2797,31 +2988,10 @@
           <w:ilvl w:val="0"/>
           <w:numId w:val="24"/>
         </w:numPr>
-        <w:rPr>
-          <w:rFonts w:ascii="Calibri" w:hAnsi="Calibri" w:cs="Calibri"/>
-          <w:lang w:val="en-US"/>
-        </w:rPr>
-      </w:pPr>
-      <w:r>
-        <w:rPr>
-          <w:rFonts w:ascii="Calibri" w:hAnsi="Calibri" w:cs="Calibri"/>
-          <w:lang w:val="en-US"/>
-        </w:rPr>
-        <w:t>JUnit</w:t>
-      </w:r>
-      <w:r>
-        <w:rPr>
-          <w:rFonts w:ascii="Calibri" w:hAnsi="Calibri" w:cs="Calibri"/>
-          <w:lang w:val="en-US"/>
-        </w:rPr>
-        <w:br/>
-        <w:t xml:space="preserve">Framework für Unit Tests. </w:t>
-      </w:r>
-    </w:p>
-    <w:p>
-      <w:pPr>
-        <w:rPr>
-          <w:rFonts w:asciiTheme="majorHAnsi" w:eastAsiaTheme="majorEastAsia" w:hAnsiTheme="majorHAnsi" w:cstheme="majorBidi"/>
+        <w:spacing w:after="0"/>
+        <w:jc w:val="both"/>
+        <w:rPr>
+          <w:rFonts w:ascii="Calibri" w:eastAsiaTheme="majorEastAsia" w:hAnsi="Calibri" w:cs="Calibri"/>
           <w:color w:val="0F4761" w:themeColor="accent1" w:themeShade="BF"/>
           <w:sz w:val="40"/>
           <w:szCs w:val="40"/>
@@ -2830,6 +3000,48 @@
       </w:pPr>
       <w:r>
         <w:rPr>
+          <w:rFonts w:ascii="Calibri" w:hAnsi="Calibri" w:cs="Calibri"/>
+          <w:lang w:val="en-US"/>
+        </w:rPr>
+        <w:t>J</w:t>
+      </w:r>
+      <w:r>
+        <w:rPr>
+          <w:rFonts w:ascii="Calibri" w:hAnsi="Calibri" w:cs="Calibri"/>
+          <w:lang w:val="en-US"/>
+        </w:rPr>
+        <w:t>u</w:t>
+      </w:r>
+      <w:r>
+        <w:rPr>
+          <w:rFonts w:ascii="Calibri" w:hAnsi="Calibri" w:cs="Calibri"/>
+          <w:lang w:val="en-US"/>
+        </w:rPr>
+        <w:t>nit</w:t>
+      </w:r>
+    </w:p>
+    <w:p>
+      <w:pPr>
+        <w:ind w:left="720"/>
+        <w:jc w:val="both"/>
+        <w:rPr>
+          <w:rFonts w:ascii="Calibri" w:eastAsiaTheme="majorEastAsia" w:hAnsi="Calibri" w:cs="Calibri"/>
+          <w:color w:val="0F4761" w:themeColor="accent1" w:themeShade="BF"/>
+          <w:sz w:val="40"/>
+          <w:szCs w:val="40"/>
+          <w:lang w:val="en-US"/>
+        </w:rPr>
+      </w:pPr>
+      <w:r>
+        <w:rPr>
+          <w:rFonts w:ascii="Calibri" w:hAnsi="Calibri" w:cs="Calibri"/>
+          <w:lang w:val="en-US"/>
+        </w:rPr>
+        <w:t xml:space="preserve">Framework für Unit Tests. </w:t>
+      </w:r>
+      <w:r>
+        <w:rPr>
+          <w:rFonts w:ascii="Calibri" w:hAnsi="Calibri" w:cs="Calibri"/>
           <w:lang w:val="en-US"/>
         </w:rPr>
         <w:br w:type="page"/>
@@ -2842,338 +3054,228 @@
           <w:ilvl w:val="0"/>
           <w:numId w:val="14"/>
         </w:numPr>
-        <w:rPr>
-          <w:lang w:val="de-DE"/>
-        </w:rPr>
-      </w:pPr>
-      <w:r>
-        <w:rPr>
+        <w:jc w:val="both"/>
+        <w:rPr>
+          <w:rFonts w:ascii="Calibri" w:hAnsi="Calibri" w:cs="Calibri"/>
+          <w:lang w:val="de-DE"/>
+        </w:rPr>
+      </w:pPr>
+      <w:r>
+        <w:rPr>
+          <w:rFonts w:ascii="Calibri" w:hAnsi="Calibri" w:cs="Calibri"/>
           <w:lang w:val="de-DE"/>
         </w:rPr>
         <w:lastRenderedPageBreak/>
-        <w:t xml:space="preserve">Unit </w:t>
-      </w:r>
+        <w:t>Unit Testing</w:t>
+      </w:r>
+    </w:p>
+    <w:p>
+      <w:pPr>
+        <w:jc w:val="both"/>
+        <w:rPr>
+          <w:rFonts w:ascii="Calibri" w:hAnsi="Calibri" w:cs="Calibri"/>
+          <w:lang w:val="de-DE"/>
+        </w:rPr>
+      </w:pPr>
+      <w:r>
+        <w:rPr>
+          <w:rFonts w:ascii="Calibri" w:hAnsi="Calibri" w:cs="Calibri"/>
+          <w:lang w:val="de-DE"/>
+        </w:rPr>
+        <w:t xml:space="preserve">Wir haben Unit Tests von den </w:t>
+      </w:r>
+      <w:r>
+        <w:rPr>
+          <w:rFonts w:ascii="Calibri" w:hAnsi="Calibri" w:cs="Calibri"/>
+          <w:lang w:val="de-DE"/>
+        </w:rPr>
+        <w:t xml:space="preserve">Services </w:t>
+      </w:r>
+      <w:r>
+        <w:rPr>
+          <w:rFonts w:ascii="Calibri" w:hAnsi="Calibri" w:cs="Calibri"/>
+          <w:lang w:val="de-DE"/>
+        </w:rPr>
+        <w:t>und</w:t>
+      </w:r>
+      <w:r>
+        <w:rPr>
+          <w:rFonts w:ascii="Calibri" w:hAnsi="Calibri" w:cs="Calibri"/>
+          <w:lang w:val="de-DE"/>
+        </w:rPr>
+        <w:t xml:space="preserve"> </w:t>
+      </w:r>
+      <w:r>
+        <w:rPr>
+          <w:rFonts w:ascii="Calibri" w:hAnsi="Calibri" w:cs="Calibri"/>
+          <w:lang w:val="de-DE"/>
+        </w:rPr>
+        <w:t>den MVVM-Modellen</w:t>
+      </w:r>
+      <w:r>
+        <w:rPr>
+          <w:rFonts w:ascii="Calibri" w:hAnsi="Calibri" w:cs="Calibri"/>
+          <w:lang w:val="de-DE"/>
+        </w:rPr>
+        <w:t xml:space="preserve"> </w:t>
+      </w:r>
+      <w:r>
+        <w:rPr>
+          <w:rFonts w:ascii="Calibri" w:hAnsi="Calibri" w:cs="Calibri"/>
+          <w:lang w:val="de-DE"/>
+        </w:rPr>
+        <w:t xml:space="preserve">mit JUnit </w:t>
+      </w:r>
+      <w:r>
+        <w:rPr>
+          <w:rFonts w:ascii="Calibri" w:hAnsi="Calibri" w:cs="Calibri"/>
+          <w:lang w:val="de-DE"/>
+        </w:rPr>
+        <w:t>umgesetzt.</w:t>
+      </w:r>
+    </w:p>
+    <w:p>
+      <w:pPr>
+        <w:pStyle w:val="Heading2"/>
+        <w:jc w:val="both"/>
+        <w:rPr>
+          <w:rFonts w:ascii="Calibri" w:hAnsi="Calibri" w:cs="Calibri"/>
+          <w:lang w:val="de-DE"/>
+        </w:rPr>
+      </w:pPr>
+      <w:r>
+        <w:rPr>
+          <w:rFonts w:ascii="Calibri" w:hAnsi="Calibri" w:cs="Calibri"/>
+          <w:lang w:val="de-DE"/>
+        </w:rPr>
+        <w:t>Service-Schicht (Business-Logik)</w:t>
+      </w:r>
+    </w:p>
+    <w:p>
+      <w:pPr>
+        <w:jc w:val="both"/>
+        <w:rPr>
+          <w:rFonts w:ascii="Calibri" w:hAnsi="Calibri" w:cs="Calibri"/>
+          <w:lang w:val="de-DE"/>
+        </w:rPr>
+      </w:pPr>
+      <w:r>
+        <w:rPr>
+          <w:rFonts w:ascii="Calibri" w:hAnsi="Calibri" w:cs="Calibri"/>
+          <w:lang w:val="de-DE"/>
+        </w:rPr>
+        <w:t>Hier wird die Geschäftslogik von Touren und Tour Logs getestet – also z. B. das Erstellen, Bearbeiten und Löschen von Touren und Logs. Diese Schicht ist entscheidend, weil sie unabhängig von der UI-Logik ist und die eigentliche Funktionalität der Anwendung trägt.</w:t>
+      </w:r>
+    </w:p>
+    <w:p>
+      <w:pPr>
+        <w:jc w:val="both"/>
+        <w:rPr>
+          <w:rFonts w:ascii="Calibri" w:hAnsi="Calibri" w:cs="Calibri"/>
+          <w:lang w:val="de-DE"/>
+        </w:rPr>
+      </w:pPr>
+      <w:r>
+        <w:rPr>
+          <w:rFonts w:ascii="Calibri" w:hAnsi="Calibri" w:cs="Calibri"/>
+          <w:lang w:val="de-DE"/>
+        </w:rPr>
+        <w:t>Getestete Dateien: Tour Service, Tour Log Servcie, Tour Json Service</w:t>
+      </w:r>
+    </w:p>
+    <w:p>
+      <w:pPr>
+        <w:pStyle w:val="Heading2"/>
+        <w:jc w:val="both"/>
+        <w:rPr>
+          <w:rFonts w:ascii="Calibri" w:hAnsi="Calibri" w:cs="Calibri"/>
+          <w:lang w:val="de-DE"/>
+        </w:rPr>
+      </w:pPr>
+      <w:r>
+        <w:rPr>
+          <w:rFonts w:ascii="Calibri" w:hAnsi="Calibri" w:cs="Calibri"/>
+          <w:lang w:val="de-DE"/>
+        </w:rPr>
+        <w:t>MVVM-Modelle (UI-Logik)</w:t>
+      </w:r>
+    </w:p>
+    <w:p>
+      <w:pPr>
+        <w:jc w:val="both"/>
+        <w:rPr>
+          <w:rFonts w:ascii="Calibri" w:hAnsi="Calibri" w:cs="Calibri"/>
+          <w:lang w:val="de-DE"/>
+        </w:rPr>
+      </w:pPr>
+      <w:r>
+        <w:rPr>
+          <w:rFonts w:ascii="Calibri" w:hAnsi="Calibri" w:cs="Calibri"/>
+          <w:lang w:val="de-DE"/>
+        </w:rPr>
+        <w:t>Hier testen wir die View</w:t>
+      </w:r>
+      <w:r>
+        <w:rPr>
+          <w:rFonts w:ascii="Calibri" w:hAnsi="Calibri" w:cs="Calibri"/>
+          <w:lang w:val="de-DE"/>
+        </w:rPr>
+        <w:t xml:space="preserve"> </w:t>
+      </w:r>
+      <w:r>
+        <w:rPr>
+          <w:rFonts w:ascii="Calibri" w:hAnsi="Calibri" w:cs="Calibri"/>
+          <w:lang w:val="de-DE"/>
+        </w:rPr>
+        <w:t>Models, die die Verbindung zwischen UI und Geschäftslogik herstellen. Die Tests stellen sicher, dass Benutzeraktionen korrekt abgebildet werden, z. B. das Hinzufügen und Entfernen von Touren in Tabellenansichten.</w:t>
+      </w:r>
+    </w:p>
+    <w:p>
+      <w:pPr>
+        <w:jc w:val="both"/>
+        <w:rPr>
+          <w:rFonts w:ascii="Calibri" w:hAnsi="Calibri" w:cs="Calibri"/>
+          <w:lang w:val="en-US"/>
+        </w:rPr>
+      </w:pPr>
       <w:proofErr w:type="spellStart"/>
       <w:r>
         <w:rPr>
-          <w:lang w:val="de-DE"/>
-        </w:rPr>
-        <w:t>Testing</w:t>
+          <w:rFonts w:ascii="Calibri" w:hAnsi="Calibri" w:cs="Calibri"/>
+          <w:lang w:val="en-US"/>
+        </w:rPr>
+        <w:t>Getestete</w:t>
       </w:r>
       <w:proofErr w:type="spellEnd"/>
-    </w:p>
-    <w:p>
-      <w:pPr>
-        <w:rPr>
-          <w:lang w:val="de-DE"/>
-        </w:rPr>
-      </w:pPr>
-    </w:p>
-    <w:p>
-      <w:pPr>
-        <w:rPr>
-          <w:lang w:val="de-DE"/>
-        </w:rPr>
-      </w:pPr>
-      <w:r>
-        <w:rPr>
-          <w:lang w:val="de-DE"/>
-        </w:rPr>
-        <w:t xml:space="preserve">Wir haben Unit Tests von den </w:t>
-      </w:r>
-      <w:r>
-        <w:rPr>
-          <w:lang w:val="de-DE"/>
-        </w:rPr>
-        <w:t xml:space="preserve">Services </w:t>
-      </w:r>
-      <w:r>
-        <w:rPr>
-          <w:lang w:val="de-DE"/>
-        </w:rPr>
-        <w:t>und</w:t>
-      </w:r>
-      <w:r>
-        <w:rPr>
-          <w:lang w:val="de-DE"/>
+      <w:r>
+        <w:rPr>
+          <w:rFonts w:ascii="Calibri" w:hAnsi="Calibri" w:cs="Calibri"/>
+          <w:lang w:val="en-US"/>
         </w:rPr>
         <w:t xml:space="preserve"> </w:t>
       </w:r>
-      <w:r>
-        <w:rPr>
-          <w:lang w:val="de-DE"/>
-        </w:rPr>
-        <w:t>den MVVM-Modellen</w:t>
-      </w:r>
-      <w:r>
-        <w:rPr>
-          <w:lang w:val="de-DE"/>
-        </w:rPr>
-        <w:t xml:space="preserve"> </w:t>
-      </w:r>
-      <w:r>
-        <w:rPr>
-          <w:lang w:val="de-DE"/>
-        </w:rPr>
-        <w:t xml:space="preserve">mit </w:t>
-      </w:r>
       <w:proofErr w:type="spellStart"/>
       <w:r>
         <w:rPr>
-          <w:lang w:val="de-DE"/>
-        </w:rPr>
-        <w:t>JUnit</w:t>
+          <w:rFonts w:ascii="Calibri" w:hAnsi="Calibri" w:cs="Calibri"/>
+          <w:lang w:val="en-US"/>
+        </w:rPr>
+        <w:t>Dateien</w:t>
       </w:r>
       <w:proofErr w:type="spellEnd"/>
       <w:r>
         <w:rPr>
-          <w:lang w:val="de-DE"/>
-        </w:rPr>
-        <w:t xml:space="preserve"> </w:t>
-      </w:r>
-      <w:r>
-        <w:rPr>
-          <w:lang w:val="de-DE"/>
-        </w:rPr>
-        <w:t>umgesetzt.</w:t>
-      </w:r>
-    </w:p>
-    <w:p>
-      <w:pPr>
-        <w:pStyle w:val="Heading2"/>
-        <w:rPr>
-          <w:lang w:val="de-DE"/>
-        </w:rPr>
-      </w:pPr>
-      <w:r>
-        <w:rPr>
-          <w:lang w:val="de-DE"/>
-        </w:rPr>
-        <w:t>Service-Schicht (Business-Logik)</w:t>
-      </w:r>
-    </w:p>
-    <w:p>
-      <w:pPr>
-        <w:rPr>
-          <w:lang w:val="de-DE"/>
-        </w:rPr>
-      </w:pPr>
-      <w:r>
-        <w:rPr>
-          <w:lang w:val="de-DE"/>
-        </w:rPr>
-        <w:t>Hier wird die Geschäftslogik von Touren und Tour Logs getestet – also z.</w:t>
-      </w:r>
-      <w:r>
-        <w:rPr>
-          <w:rFonts w:ascii="Arial" w:hAnsi="Arial" w:cs="Arial"/>
-          <w:lang w:val="de-DE"/>
-        </w:rPr>
-        <w:t> </w:t>
-      </w:r>
-      <w:r>
-        <w:rPr>
-          <w:lang w:val="de-DE"/>
-        </w:rPr>
-        <w:t>B. das Erstellen, Bearbeiten und L</w:t>
-      </w:r>
-      <w:r>
-        <w:rPr>
-          <w:rFonts w:ascii="Aptos" w:hAnsi="Aptos" w:cs="Aptos"/>
-          <w:lang w:val="de-DE"/>
-        </w:rPr>
-        <w:t>ö</w:t>
-      </w:r>
-      <w:r>
-        <w:rPr>
-          <w:lang w:val="de-DE"/>
-        </w:rPr>
-        <w:t>schen von Touren und Logs. Diese Schicht ist entscheidend, weil sie unabh</w:t>
-      </w:r>
-      <w:r>
-        <w:rPr>
-          <w:rFonts w:ascii="Aptos" w:hAnsi="Aptos" w:cs="Aptos"/>
-          <w:lang w:val="de-DE"/>
-        </w:rPr>
-        <w:t>ä</w:t>
-      </w:r>
-      <w:r>
-        <w:rPr>
-          <w:lang w:val="de-DE"/>
-        </w:rPr>
-        <w:t>ngig von der UI-Logik ist und die eigentliche Funktionalit</w:t>
-      </w:r>
-      <w:r>
-        <w:rPr>
-          <w:rFonts w:ascii="Aptos" w:hAnsi="Aptos" w:cs="Aptos"/>
-          <w:lang w:val="de-DE"/>
-        </w:rPr>
-        <w:t>ä</w:t>
-      </w:r>
-      <w:r>
-        <w:rPr>
-          <w:lang w:val="de-DE"/>
-        </w:rPr>
-        <w:t>t der Anwendung tr</w:t>
-      </w:r>
-      <w:r>
-        <w:rPr>
-          <w:rFonts w:ascii="Aptos" w:hAnsi="Aptos" w:cs="Aptos"/>
-          <w:lang w:val="de-DE"/>
-        </w:rPr>
-        <w:t>ä</w:t>
-      </w:r>
-      <w:r>
-        <w:rPr>
-          <w:lang w:val="de-DE"/>
-        </w:rPr>
-        <w:t>gt.</w:t>
-      </w:r>
-    </w:p>
-    <w:p>
-      <w:pPr>
-        <w:rPr>
-          <w:lang w:val="de-DE"/>
-        </w:rPr>
-      </w:pPr>
-      <w:r>
-        <w:rPr>
-          <w:lang w:val="de-DE"/>
-        </w:rPr>
-        <w:t xml:space="preserve">Getestete Dateien: Tour Service, Tour Log </w:t>
-      </w:r>
-      <w:proofErr w:type="spellStart"/>
-      <w:r>
-        <w:rPr>
-          <w:lang w:val="de-DE"/>
-        </w:rPr>
-        <w:t>Servcie</w:t>
-      </w:r>
-      <w:proofErr w:type="spellEnd"/>
-      <w:r>
-        <w:rPr>
-          <w:lang w:val="de-DE"/>
-        </w:rPr>
-        <w:t xml:space="preserve">, Tour </w:t>
-      </w:r>
-      <w:proofErr w:type="spellStart"/>
-      <w:r>
-        <w:rPr>
-          <w:lang w:val="de-DE"/>
-        </w:rPr>
-        <w:t>Json</w:t>
-      </w:r>
-      <w:proofErr w:type="spellEnd"/>
-      <w:r>
-        <w:rPr>
-          <w:lang w:val="de-DE"/>
-        </w:rPr>
-        <w:t xml:space="preserve"> Service</w:t>
-      </w:r>
-    </w:p>
-    <w:p>
-      <w:pPr>
-        <w:pStyle w:val="Heading2"/>
-        <w:rPr>
-          <w:lang w:val="de-DE"/>
-        </w:rPr>
-      </w:pPr>
-      <w:r>
-        <w:rPr>
-          <w:lang w:val="de-DE"/>
-        </w:rPr>
-        <w:t>MVVM-Modelle (UI-Logik)</w:t>
-      </w:r>
-    </w:p>
-    <w:p>
-      <w:pPr>
-        <w:rPr>
-          <w:lang w:val="de-DE"/>
-        </w:rPr>
-      </w:pPr>
-      <w:r>
-        <w:rPr>
-          <w:lang w:val="de-DE"/>
-        </w:rPr>
-        <w:t>Hier testen wir die View</w:t>
-      </w:r>
-      <w:r>
-        <w:rPr>
-          <w:lang w:val="de-DE"/>
-        </w:rPr>
-        <w:t xml:space="preserve"> </w:t>
-      </w:r>
-      <w:r>
-        <w:rPr>
-          <w:lang w:val="de-DE"/>
-        </w:rPr>
-        <w:t>Models, die die Verbindung zwischen UI und Geschäftslogik herstellen. Die Tests stellen sicher, dass Benutzeraktionen korrekt abgebildet werden, z.</w:t>
-      </w:r>
-      <w:r>
-        <w:rPr>
-          <w:rFonts w:ascii="Arial" w:hAnsi="Arial" w:cs="Arial"/>
-          <w:lang w:val="de-DE"/>
-        </w:rPr>
-        <w:t> </w:t>
-      </w:r>
-      <w:r>
-        <w:rPr>
-          <w:lang w:val="de-DE"/>
-        </w:rPr>
-        <w:t>B. das Hinzuf</w:t>
-      </w:r>
-      <w:r>
-        <w:rPr>
-          <w:rFonts w:ascii="Aptos" w:hAnsi="Aptos" w:cs="Aptos"/>
-          <w:lang w:val="de-DE"/>
-        </w:rPr>
-        <w:t>ü</w:t>
-      </w:r>
-      <w:r>
-        <w:rPr>
-          <w:lang w:val="de-DE"/>
-        </w:rPr>
-        <w:t>gen und Entfernen von Touren in Tabellenansichten.</w:t>
-      </w:r>
-    </w:p>
-    <w:p>
-      <w:pPr>
-        <w:rPr>
+          <w:rFonts w:ascii="Calibri" w:hAnsi="Calibri" w:cs="Calibri"/>
           <w:lang w:val="en-US"/>
         </w:rPr>
-      </w:pPr>
-      <w:proofErr w:type="spellStart"/>
-      <w:r>
-        <w:rPr>
-          <w:lang w:val="en-US"/>
-        </w:rPr>
-        <w:t>Getestete</w:t>
-      </w:r>
-      <w:proofErr w:type="spellEnd"/>
-      <w:r>
-        <w:rPr>
-          <w:lang w:val="en-US"/>
-        </w:rPr>
-        <w:t xml:space="preserve"> </w:t>
-      </w:r>
-      <w:proofErr w:type="spellStart"/>
-      <w:r>
-        <w:rPr>
-          <w:lang w:val="en-US"/>
-        </w:rPr>
-        <w:t>Dateien</w:t>
-      </w:r>
-      <w:proofErr w:type="spellEnd"/>
-      <w:r>
-        <w:rPr>
-          <w:lang w:val="en-US"/>
-        </w:rPr>
         <w:t>: Tour View Model, Tour Log View Model, Tour Table View Model, Tour Log Table View Model</w:t>
       </w:r>
     </w:p>
     <w:p>
       <w:pPr>
-        <w:rPr>
+        <w:jc w:val="both"/>
+        <w:rPr>
+          <w:rFonts w:ascii="Calibri" w:hAnsi="Calibri" w:cs="Calibri"/>
           <w:lang w:val="en-US"/>
         </w:rPr>
       </w:pPr>
@@ -3185,18 +3287,22 @@
           <w:ilvl w:val="0"/>
           <w:numId w:val="14"/>
         </w:numPr>
-        <w:rPr>
-          <w:lang w:val="de-DE"/>
-        </w:rPr>
-      </w:pPr>
-      <w:r>
-        <w:rPr>
+        <w:jc w:val="both"/>
+        <w:rPr>
+          <w:rFonts w:ascii="Calibri" w:hAnsi="Calibri" w:cs="Calibri"/>
+          <w:lang w:val="de-DE"/>
+        </w:rPr>
+      </w:pPr>
+      <w:r>
+        <w:rPr>
+          <w:rFonts w:ascii="Calibri" w:hAnsi="Calibri" w:cs="Calibri"/>
           <w:lang w:val="de-DE"/>
         </w:rPr>
         <w:t>Unique Feature</w:t>
       </w:r>
       <w:r>
         <w:rPr>
+          <w:rFonts w:ascii="Calibri" w:hAnsi="Calibri" w:cs="Calibri"/>
           <w:lang w:val="de-DE"/>
         </w:rPr>
         <w:t xml:space="preserve"> - Random Tour Generator</w:t>
@@ -3204,18 +3310,12 @@
     </w:p>
     <w:p>
       <w:pPr>
-        <w:rPr>
-          <w:rFonts w:ascii="Calibri" w:hAnsi="Calibri" w:cs="Calibri"/>
-          <w:lang w:val="de-DE"/>
-        </w:rPr>
-      </w:pPr>
-      <w:r>
-        <w:rPr>
-          <w:rFonts w:ascii="Calibri" w:hAnsi="Calibri" w:cs="Calibri"/>
-          <w:lang w:val="de-DE"/>
-        </w:rPr>
-        <w:br/>
-      </w:r>
+        <w:jc w:val="both"/>
+        <w:rPr>
+          <w:rFonts w:ascii="Calibri" w:hAnsi="Calibri" w:cs="Calibri"/>
+          <w:lang w:val="de-DE"/>
+        </w:rPr>
+      </w:pPr>
       <w:r>
         <w:rPr>
           <w:rFonts w:ascii="Calibri" w:hAnsi="Calibri" w:cs="Calibri"/>
@@ -3275,6 +3375,7 @@
     </w:p>
     <w:p>
       <w:pPr>
+        <w:jc w:val="both"/>
         <w:rPr>
           <w:rFonts w:ascii="Calibri" w:hAnsi="Calibri" w:cs="Calibri"/>
           <w:lang w:val="de-DE"/>
@@ -3288,33 +3389,31 @@
           <w:ilvl w:val="0"/>
           <w:numId w:val="14"/>
         </w:numPr>
-        <w:rPr>
-          <w:lang w:val="de-DE"/>
-        </w:rPr>
-      </w:pPr>
-      <w:r>
-        <w:rPr>
+        <w:jc w:val="both"/>
+        <w:rPr>
+          <w:rFonts w:ascii="Calibri" w:hAnsi="Calibri" w:cs="Calibri"/>
+          <w:lang w:val="de-DE"/>
+        </w:rPr>
+      </w:pPr>
+      <w:r>
+        <w:rPr>
+          <w:rFonts w:ascii="Calibri" w:hAnsi="Calibri" w:cs="Calibri"/>
           <w:lang w:val="de-DE"/>
         </w:rPr>
         <w:t>Design Pattern</w:t>
       </w:r>
       <w:r>
         <w:rPr>
-          <w:lang w:val="de-DE"/>
-        </w:rPr>
-        <w:t xml:space="preserve"> – </w:t>
-      </w:r>
-      <w:r>
-        <w:rPr>
-          <w:rFonts w:ascii="Calibri" w:hAnsi="Calibri" w:cs="Calibri"/>
-          <w:lang w:val="de-DE"/>
-        </w:rPr>
-        <w:t>Repository Pattern</w:t>
+          <w:rFonts w:ascii="Calibri" w:hAnsi="Calibri" w:cs="Calibri"/>
+          <w:lang w:val="de-DE"/>
+        </w:rPr>
+        <w:t xml:space="preserve"> – Repository Pattern</w:t>
       </w:r>
     </w:p>
     <w:p>
       <w:pPr>
         <w:pStyle w:val="Heading1"/>
+        <w:jc w:val="both"/>
         <w:rPr>
           <w:rFonts w:ascii="Calibri" w:eastAsiaTheme="minorHAnsi" w:hAnsi="Calibri" w:cs="Calibri"/>
           <w:color w:val="auto"/>
@@ -3326,6 +3425,7 @@
       <w:r>
         <w:rPr>
           <w:rStyle w:val="Heading2Char"/>
+          <w:rFonts w:ascii="Calibri" w:hAnsi="Calibri" w:cs="Calibri"/>
         </w:rPr>
         <w:t>Verwendetes Muster:</w:t>
       </w:r>
@@ -3393,12 +3493,15 @@
     <w:p>
       <w:pPr>
         <w:pStyle w:val="Heading2"/>
-        <w:rPr>
-          <w:lang w:val="de-DE"/>
-        </w:rPr>
-      </w:pPr>
-      <w:r>
-        <w:rPr>
+        <w:jc w:val="both"/>
+        <w:rPr>
+          <w:rFonts w:ascii="Calibri" w:hAnsi="Calibri" w:cs="Calibri"/>
+          <w:lang w:val="de-DE"/>
+        </w:rPr>
+      </w:pPr>
+      <w:r>
+        <w:rPr>
+          <w:rFonts w:ascii="Calibri" w:hAnsi="Calibri" w:cs="Calibri"/>
           <w:lang w:val="de-DE"/>
         </w:rPr>
         <w:t>Vorteile der Umsetzung:</w:t>
@@ -3410,12 +3513,15 @@
           <w:ilvl w:val="0"/>
           <w:numId w:val="15"/>
         </w:numPr>
-        <w:rPr>
-          <w:lang w:val="de-DE"/>
-        </w:rPr>
-      </w:pPr>
-      <w:r>
-        <w:rPr>
+        <w:jc w:val="both"/>
+        <w:rPr>
+          <w:rFonts w:ascii="Calibri" w:hAnsi="Calibri" w:cs="Calibri"/>
+          <w:lang w:val="de-DE"/>
+        </w:rPr>
+      </w:pPr>
+      <w:r>
+        <w:rPr>
+          <w:rFonts w:ascii="Calibri" w:hAnsi="Calibri" w:cs="Calibri"/>
           <w:lang w:val="de-DE"/>
         </w:rPr>
         <w:t>Die Geschäftslogik bleibt datenbankunabhängig und testbar</w:t>
@@ -3427,12 +3533,15 @@
           <w:ilvl w:val="0"/>
           <w:numId w:val="15"/>
         </w:numPr>
-        <w:rPr>
-          <w:lang w:val="de-DE"/>
-        </w:rPr>
-      </w:pPr>
-      <w:r>
-        <w:rPr>
+        <w:jc w:val="both"/>
+        <w:rPr>
+          <w:rFonts w:ascii="Calibri" w:hAnsi="Calibri" w:cs="Calibri"/>
+          <w:lang w:val="de-DE"/>
+        </w:rPr>
+      </w:pPr>
+      <w:r>
+        <w:rPr>
+          <w:rFonts w:ascii="Calibri" w:hAnsi="Calibri" w:cs="Calibri"/>
           <w:lang w:val="de-DE"/>
         </w:rPr>
         <w:t>Einheitlicher Zugriff auf Daten durch definierte Interfaces</w:t>
@@ -3444,33 +3553,25 @@
           <w:ilvl w:val="0"/>
           <w:numId w:val="15"/>
         </w:numPr>
-        <w:rPr>
-          <w:lang w:val="de-DE"/>
-        </w:rPr>
-      </w:pPr>
-      <w:r>
-        <w:rPr>
-          <w:lang w:val="de-DE"/>
-        </w:rPr>
-        <w:t>Die Umstellung auf eine andere Datenquelle wäre mit minimalem Aufwand möglich (z.</w:t>
-      </w:r>
-      <w:r>
-        <w:rPr>
-          <w:rFonts w:ascii="Arial" w:hAnsi="Arial" w:cs="Arial"/>
-          <w:lang w:val="de-DE"/>
-        </w:rPr>
-        <w:t> </w:t>
-      </w:r>
-      <w:r>
-        <w:rPr>
-          <w:lang w:val="de-DE"/>
-        </w:rPr>
-        <w:t>B. Umstieg von PostgreSQL auf MongoDB)</w:t>
-      </w:r>
-    </w:p>
-    <w:p>
-      <w:pPr>
-        <w:rPr>
+        <w:jc w:val="both"/>
+        <w:rPr>
+          <w:rFonts w:ascii="Calibri" w:hAnsi="Calibri" w:cs="Calibri"/>
+          <w:lang w:val="de-DE"/>
+        </w:rPr>
+      </w:pPr>
+      <w:r>
+        <w:rPr>
+          <w:rFonts w:ascii="Calibri" w:hAnsi="Calibri" w:cs="Calibri"/>
+          <w:lang w:val="de-DE"/>
+        </w:rPr>
+        <w:t>Die Umstellung auf eine andere Datenquelle wäre mit minimalem Aufwand möglich (z. B. Umstieg von PostgreSQL auf MongoDB)</w:t>
+      </w:r>
+    </w:p>
+    <w:p>
+      <w:pPr>
+        <w:jc w:val="both"/>
+        <w:rPr>
+          <w:rFonts w:ascii="Calibri" w:hAnsi="Calibri" w:cs="Calibri"/>
           <w:lang w:val="de-DE"/>
         </w:rPr>
       </w:pPr>
@@ -3482,12 +3583,15 @@
           <w:ilvl w:val="0"/>
           <w:numId w:val="14"/>
         </w:numPr>
-        <w:rPr>
+        <w:jc w:val="both"/>
+        <w:rPr>
+          <w:rFonts w:ascii="Calibri" w:hAnsi="Calibri" w:cs="Calibri"/>
           <w:lang w:val="en-US"/>
         </w:rPr>
       </w:pPr>
       <w:r>
         <w:rPr>
+          <w:rFonts w:ascii="Calibri" w:hAnsi="Calibri" w:cs="Calibri"/>
           <w:lang w:val="en-US"/>
         </w:rPr>
         <w:lastRenderedPageBreak/>
@@ -3500,61 +3604,35 @@
           <w:ilvl w:val="0"/>
           <w:numId w:val="22"/>
         </w:numPr>
-        <w:rPr>
-          <w:rFonts w:ascii="Calibri" w:hAnsi="Calibri" w:cs="Calibri"/>
-          <w:lang w:val="de-DE"/>
-        </w:rPr>
-      </w:pPr>
-      <w:r>
-        <w:rPr>
-          <w:rFonts w:ascii="Calibri" w:hAnsi="Calibri" w:cs="Calibri"/>
-          <w:lang w:val="de-DE"/>
-        </w:rPr>
-        <w:t xml:space="preserve">Hibernate reduziert </w:t>
-      </w:r>
-      <w:r>
-        <w:rPr>
-          <w:rFonts w:ascii="Calibri" w:hAnsi="Calibri" w:cs="Calibri"/>
-          <w:lang w:val="de-DE"/>
-        </w:rPr>
-        <w:t>Aufwand</w:t>
-      </w:r>
-      <w:r>
-        <w:rPr>
-          <w:rFonts w:ascii="Calibri" w:hAnsi="Calibri" w:cs="Calibri"/>
-          <w:lang w:val="de-DE"/>
-        </w:rPr>
-        <w:t>, aber erfordert korrektes Mapping.</w:t>
+        <w:jc w:val="both"/>
+        <w:rPr>
+          <w:rFonts w:ascii="Calibri" w:hAnsi="Calibri" w:cs="Calibri"/>
+          <w:lang w:val="de-DE"/>
+        </w:rPr>
+      </w:pPr>
+      <w:r>
+        <w:rPr>
+          <w:rFonts w:ascii="Calibri" w:hAnsi="Calibri" w:cs="Calibri"/>
+          <w:lang w:val="de-DE"/>
+        </w:rPr>
+        <w:t>Hibernate reduziert Aufwand, aber erfordert korrektes Mapping.</w:t>
       </w:r>
     </w:p>
     <w:p>
       <w:pPr>
         <w:ind w:left="720"/>
-        <w:rPr>
-          <w:rFonts w:ascii="Calibri" w:hAnsi="Calibri" w:cs="Calibri"/>
-          <w:lang w:val="de-DE"/>
-        </w:rPr>
-      </w:pPr>
-      <w:r>
-        <w:rPr>
-          <w:rFonts w:ascii="Calibri" w:hAnsi="Calibri" w:cs="Calibri"/>
-          <w:lang w:val="de-DE"/>
-        </w:rPr>
-        <w:t xml:space="preserve">Die automatische Speicherung und das Laden von Objekten </w:t>
-      </w:r>
-      <w:r>
-        <w:rPr>
-          <w:rFonts w:ascii="Calibri" w:hAnsi="Calibri" w:cs="Calibri"/>
-          <w:lang w:val="de-DE"/>
-        </w:rPr>
-        <w:t>funktionierten</w:t>
-      </w:r>
-      <w:r>
-        <w:rPr>
-          <w:rFonts w:ascii="Calibri" w:hAnsi="Calibri" w:cs="Calibri"/>
-          <w:lang w:val="de-DE"/>
-        </w:rPr>
-        <w:t xml:space="preserve"> gut – aber nur mit richtig gesetzten Annotationen</w:t>
+        <w:jc w:val="both"/>
+        <w:rPr>
+          <w:rFonts w:ascii="Calibri" w:hAnsi="Calibri" w:cs="Calibri"/>
+          <w:lang w:val="de-DE"/>
+        </w:rPr>
+      </w:pPr>
+      <w:r>
+        <w:rPr>
+          <w:rFonts w:ascii="Calibri" w:hAnsi="Calibri" w:cs="Calibri"/>
+          <w:lang w:val="de-DE"/>
+        </w:rPr>
+        <w:t>Die automatische Speicherung und das Laden von Objekten funktionierten gut – aber nur mit richtig gesetzten Annotationen</w:t>
       </w:r>
     </w:p>
     <w:p>
@@ -3563,36 +3641,24 @@
           <w:ilvl w:val="0"/>
           <w:numId w:val="22"/>
         </w:numPr>
-        <w:rPr>
-          <w:rFonts w:ascii="Calibri" w:hAnsi="Calibri" w:cs="Calibri"/>
-          <w:lang w:val="de-DE"/>
-        </w:rPr>
-      </w:pPr>
-      <w:r>
-        <w:rPr>
-          <w:rFonts w:ascii="Calibri" w:hAnsi="Calibri" w:cs="Calibri"/>
-          <w:lang w:val="de-DE"/>
-        </w:rPr>
-        <w:t>FXML erleichtert UI-Entwicklung, ist aber</w:t>
-      </w:r>
-      <w:r>
-        <w:rPr>
-          <w:rFonts w:ascii="Calibri" w:hAnsi="Calibri" w:cs="Calibri"/>
-          <w:lang w:val="de-DE"/>
-        </w:rPr>
-        <w:t xml:space="preserve"> leicht</w:t>
-      </w:r>
-      <w:r>
-        <w:rPr>
-          <w:rFonts w:ascii="Calibri" w:hAnsi="Calibri" w:cs="Calibri"/>
-          <w:lang w:val="de-DE"/>
-        </w:rPr>
-        <w:t xml:space="preserve"> fehleranfällig.</w:t>
+        <w:jc w:val="both"/>
+        <w:rPr>
+          <w:rFonts w:ascii="Calibri" w:hAnsi="Calibri" w:cs="Calibri"/>
+          <w:lang w:val="de-DE"/>
+        </w:rPr>
+      </w:pPr>
+      <w:r>
+        <w:rPr>
+          <w:rFonts w:ascii="Calibri" w:hAnsi="Calibri" w:cs="Calibri"/>
+          <w:lang w:val="de-DE"/>
+        </w:rPr>
+        <w:t>FXML erleichtert UI-Entwicklung, ist aber leicht fehleranfällig.</w:t>
       </w:r>
     </w:p>
     <w:p>
       <w:pPr>
         <w:ind w:left="720"/>
+        <w:jc w:val="both"/>
         <w:rPr>
           <w:rFonts w:ascii="Calibri" w:hAnsi="Calibri" w:cs="Calibri"/>
           <w:lang w:val="de-DE"/>
@@ -3619,6 +3685,7 @@
           <w:ilvl w:val="0"/>
           <w:numId w:val="22"/>
         </w:numPr>
+        <w:jc w:val="both"/>
         <w:rPr>
           <w:rFonts w:ascii="Calibri" w:hAnsi="Calibri" w:cs="Calibri"/>
           <w:lang w:val="de-DE"/>
@@ -3635,31 +3702,18 @@
     <w:p>
       <w:pPr>
         <w:ind w:left="720"/>
-        <w:rPr>
-          <w:rFonts w:ascii="Calibri" w:hAnsi="Calibri" w:cs="Calibri"/>
-          <w:lang w:val="de-DE"/>
-        </w:rPr>
-      </w:pPr>
-      <w:r>
-        <w:rPr>
-          <w:rFonts w:ascii="Calibri" w:hAnsi="Calibri" w:cs="Calibri"/>
-          <w:lang w:val="de-DE"/>
-        </w:rPr>
-        <w:t>Es hab</w:t>
-      </w:r>
-      <w:r>
-        <w:rPr>
-          <w:rFonts w:ascii="Calibri" w:hAnsi="Calibri" w:cs="Calibri"/>
-          <w:lang w:val="de-DE"/>
-        </w:rPr>
-        <w:t xml:space="preserve"> viele Bugs in der Ansicht – z. B. falsche Kartendarstellung, </w:t>
-      </w:r>
-      <w:r>
-        <w:rPr>
-          <w:rFonts w:ascii="Calibri" w:hAnsi="Calibri" w:cs="Calibri"/>
-          <w:lang w:val="de-DE"/>
-        </w:rPr>
-        <w:t>Route wird nicht geladen, Route wird nicht angezeigt, die Karte ist nicht ganz sichtbar usw.</w:t>
+        <w:jc w:val="both"/>
+        <w:rPr>
+          <w:rFonts w:ascii="Calibri" w:hAnsi="Calibri" w:cs="Calibri"/>
+          <w:lang w:val="de-DE"/>
+        </w:rPr>
+      </w:pPr>
+      <w:r>
+        <w:rPr>
+          <w:rFonts w:ascii="Calibri" w:hAnsi="Calibri" w:cs="Calibri"/>
+          <w:lang w:val="de-DE"/>
+        </w:rPr>
+        <w:t>Es hab viele Bugs in der Ansicht – z. B. falsche Kartendarstellung, Route wird nicht geladen, Route wird nicht angezeigt, die Karte ist nicht ganz sichtbar usw.</w:t>
       </w:r>
     </w:p>
     <w:p>
@@ -3668,27 +3722,23 @@
           <w:ilvl w:val="0"/>
           <w:numId w:val="22"/>
         </w:numPr>
-        <w:rPr>
-          <w:rFonts w:ascii="Calibri" w:hAnsi="Calibri" w:cs="Calibri"/>
-          <w:lang w:val="de-DE"/>
-        </w:rPr>
-      </w:pPr>
-      <w:r>
-        <w:rPr>
-          <w:rFonts w:ascii="Calibri" w:hAnsi="Calibri" w:cs="Calibri"/>
-        </w:rPr>
-        <w:t>Screenshot-Erstellung mit html2canvas</w:t>
-      </w:r>
-      <w:r>
-        <w:rPr>
-          <w:rFonts w:ascii="Calibri" w:hAnsi="Calibri" w:cs="Calibri"/>
-        </w:rPr>
-        <w:t xml:space="preserve"> ist verzögert</w:t>
+        <w:jc w:val="both"/>
+        <w:rPr>
+          <w:rFonts w:ascii="Calibri" w:hAnsi="Calibri" w:cs="Calibri"/>
+          <w:lang w:val="de-DE"/>
+        </w:rPr>
+      </w:pPr>
+      <w:r>
+        <w:rPr>
+          <w:rFonts w:ascii="Calibri" w:hAnsi="Calibri" w:cs="Calibri"/>
+        </w:rPr>
+        <w:t>Screenshot-Erstellung mit html2canvas ist verzögert</w:t>
       </w:r>
     </w:p>
     <w:p>
       <w:pPr>
         <w:pStyle w:val="ListParagraph"/>
+        <w:jc w:val="both"/>
         <w:rPr>
           <w:rFonts w:ascii="Calibri" w:hAnsi="Calibri" w:cs="Calibri"/>
           <w:lang w:val="de-DE"/>
@@ -3707,49 +3757,33 @@
           <w:ilvl w:val="0"/>
           <w:numId w:val="22"/>
         </w:numPr>
-        <w:rPr>
-          <w:rFonts w:ascii="Calibri" w:hAnsi="Calibri" w:cs="Calibri"/>
-          <w:lang w:val="de-DE"/>
-        </w:rPr>
-      </w:pPr>
-      <w:r>
-        <w:rPr>
-          <w:rFonts w:ascii="Calibri" w:hAnsi="Calibri" w:cs="Calibri"/>
-        </w:rPr>
-        <w:t>I</w:t>
-      </w:r>
-      <w:r>
-        <w:rPr>
-          <w:rFonts w:ascii="Calibri" w:hAnsi="Calibri" w:cs="Calibri"/>
-        </w:rPr>
-        <w:t>mport/Export über JSON war eine robuste Lösung.</w:t>
+        <w:jc w:val="both"/>
+        <w:rPr>
+          <w:rFonts w:ascii="Calibri" w:hAnsi="Calibri" w:cs="Calibri"/>
+          <w:lang w:val="de-DE"/>
+        </w:rPr>
+      </w:pPr>
+      <w:r>
+        <w:rPr>
+          <w:rFonts w:ascii="Calibri" w:hAnsi="Calibri" w:cs="Calibri"/>
+        </w:rPr>
+        <w:t>Import/Export über JSON war eine robuste Lösung.</w:t>
       </w:r>
     </w:p>
     <w:p>
       <w:pPr>
         <w:ind w:left="720"/>
-        <w:rPr>
-          <w:rFonts w:ascii="Calibri" w:hAnsi="Calibri" w:cs="Calibri"/>
-          <w:lang w:val="de-DE"/>
-        </w:rPr>
-      </w:pPr>
-      <w:r>
-        <w:rPr>
-          <w:rFonts w:ascii="Calibri" w:hAnsi="Calibri" w:cs="Calibri"/>
-        </w:rPr>
-        <w:t>Anfangs haben wir versucht auch das Importieren und Exportieren mit PDFs zu machen, haben das aber</w:t>
-      </w:r>
-      <w:r>
-        <w:rPr>
-          <w:rFonts w:ascii="Calibri" w:hAnsi="Calibri" w:cs="Calibri"/>
-        </w:rPr>
-        <w:t xml:space="preserve"> verworfen, weil der Import zu aufwändig war. JSON war einfacher zu handhaben</w:t>
-      </w:r>
-      <w:r>
-        <w:rPr>
-          <w:rFonts w:ascii="Calibri" w:hAnsi="Calibri" w:cs="Calibri"/>
-        </w:rPr>
-        <w:t>.</w:t>
+        <w:jc w:val="both"/>
+        <w:rPr>
+          <w:rFonts w:ascii="Calibri" w:hAnsi="Calibri" w:cs="Calibri"/>
+          <w:lang w:val="de-DE"/>
+        </w:rPr>
+      </w:pPr>
+      <w:r>
+        <w:rPr>
+          <w:rFonts w:ascii="Calibri" w:hAnsi="Calibri" w:cs="Calibri"/>
+        </w:rPr>
+        <w:t>Anfangs haben wir versucht auch das Importieren und Exportieren mit PDFs zu machen, haben das aber verworfen, weil der Import zu aufwändig war. JSON war einfacher zu handhaben.</w:t>
       </w:r>
     </w:p>
     <w:p>
@@ -3759,12 +3793,15 @@
           <w:ilvl w:val="0"/>
           <w:numId w:val="14"/>
         </w:numPr>
-        <w:rPr>
+        <w:jc w:val="both"/>
+        <w:rPr>
+          <w:rFonts w:ascii="Calibri" w:hAnsi="Calibri" w:cs="Calibri"/>
           <w:lang w:val="en-US"/>
         </w:rPr>
       </w:pPr>
       <w:r>
         <w:rPr>
+          <w:rFonts w:ascii="Calibri" w:hAnsi="Calibri" w:cs="Calibri"/>
           <w:lang w:val="en-US"/>
         </w:rPr>
         <w:t>Tracked Time</w:t>
@@ -3776,7 +3813,9 @@
           <w:ilvl w:val="0"/>
           <w:numId w:val="22"/>
         </w:numPr>
-        <w:rPr>
+        <w:jc w:val="both"/>
+        <w:rPr>
+          <w:rFonts w:ascii="Calibri" w:hAnsi="Calibri" w:cs="Calibri"/>
           <w:lang w:val="de-DE"/>
         </w:rPr>
       </w:pPr>
@@ -3834,21 +3873,7 @@
           <w:rFonts w:ascii="Calibri" w:hAnsi="Calibri" w:cs="Calibri"/>
           <w:lang w:val="de-DE"/>
         </w:rPr>
-        <w:t>)</w:t>
-      </w:r>
-      <w:r>
-        <w:rPr>
-          <w:rFonts w:ascii="Calibri" w:hAnsi="Calibri" w:cs="Calibri"/>
-          <w:lang w:val="de-DE"/>
-        </w:rPr>
-        <w:t xml:space="preserve">: </w:t>
-      </w:r>
-      <w:r>
-        <w:rPr>
-          <w:rFonts w:ascii="Calibri" w:hAnsi="Calibri" w:cs="Calibri"/>
-          <w:lang w:val="de-DE"/>
-        </w:rPr>
-        <w:t>4</w:t>
+        <w:t>): 4</w:t>
       </w:r>
       <w:r>
         <w:rPr>
@@ -3862,14 +3887,7 @@
           <w:rFonts w:ascii="Calibri" w:hAnsi="Calibri" w:cs="Calibri"/>
           <w:lang w:val="de-DE"/>
         </w:rPr>
-        <w:t xml:space="preserve"> S</w:t>
-      </w:r>
-      <w:r>
-        <w:rPr>
-          <w:rFonts w:ascii="Calibri" w:hAnsi="Calibri" w:cs="Calibri"/>
-          <w:lang w:val="de-DE"/>
-        </w:rPr>
-        <w:t>tunden</w:t>
+        <w:t xml:space="preserve"> Stunden</w:t>
       </w:r>
     </w:p>
     <w:p>
@@ -3878,85 +3896,93 @@
           <w:ilvl w:val="0"/>
           <w:numId w:val="22"/>
         </w:numPr>
-        <w:rPr>
+        <w:jc w:val="both"/>
+        <w:rPr>
+          <w:rFonts w:ascii="Calibri" w:hAnsi="Calibri" w:cs="Calibri"/>
           <w:lang w:val="en-US"/>
         </w:rPr>
       </w:pPr>
       <w:r>
         <w:rPr>
+          <w:rFonts w:ascii="Calibri" w:hAnsi="Calibri" w:cs="Calibri"/>
           <w:lang w:val="en-US"/>
         </w:rPr>
         <w:t>Backend (DB</w:t>
       </w:r>
       <w:r>
         <w:rPr>
+          <w:rFonts w:ascii="Calibri" w:hAnsi="Calibri" w:cs="Calibri"/>
           <w:lang w:val="en-US"/>
         </w:rPr>
         <w:t xml:space="preserve">, </w:t>
       </w:r>
       <w:r>
         <w:rPr>
+          <w:rFonts w:ascii="Calibri" w:hAnsi="Calibri" w:cs="Calibri"/>
           <w:lang w:val="en-US"/>
         </w:rPr>
         <w:t>Repo</w:t>
       </w:r>
       <w:r>
         <w:rPr>
+          <w:rFonts w:ascii="Calibri" w:hAnsi="Calibri" w:cs="Calibri"/>
           <w:lang w:val="en-US"/>
         </w:rPr>
         <w:t xml:space="preserve">, </w:t>
       </w:r>
       <w:r>
         <w:rPr>
+          <w:rFonts w:ascii="Calibri" w:hAnsi="Calibri" w:cs="Calibri"/>
           <w:lang w:val="en-US"/>
         </w:rPr>
         <w:t>Service</w:t>
       </w:r>
       <w:r>
         <w:rPr>
+          <w:rFonts w:ascii="Calibri" w:hAnsi="Calibri" w:cs="Calibri"/>
           <w:lang w:val="en-US"/>
         </w:rPr>
         <w:t xml:space="preserve">, Route </w:t>
       </w:r>
       <w:r>
         <w:rPr>
+          <w:rFonts w:ascii="Calibri" w:hAnsi="Calibri" w:cs="Calibri"/>
           <w:lang w:val="en-US"/>
         </w:rPr>
         <w:t>API</w:t>
       </w:r>
       <w:r>
         <w:rPr>
+          <w:rFonts w:ascii="Calibri" w:hAnsi="Calibri" w:cs="Calibri"/>
           <w:lang w:val="en-US"/>
         </w:rPr>
         <w:t>,</w:t>
       </w:r>
       <w:r>
         <w:rPr>
+          <w:rFonts w:ascii="Calibri" w:hAnsi="Calibri" w:cs="Calibri"/>
           <w:lang w:val="en-US"/>
         </w:rPr>
         <w:t xml:space="preserve"> JSON</w:t>
       </w:r>
       <w:r>
         <w:rPr>
+          <w:rFonts w:ascii="Calibri" w:hAnsi="Calibri" w:cs="Calibri"/>
           <w:lang w:val="en-US"/>
         </w:rPr>
         <w:t>,</w:t>
       </w:r>
       <w:r>
         <w:rPr>
+          <w:rFonts w:ascii="Calibri" w:hAnsi="Calibri" w:cs="Calibri"/>
           <w:lang w:val="en-US"/>
         </w:rPr>
-        <w:t xml:space="preserve"> PDF)</w:t>
-      </w:r>
-      <w:r>
-        <w:rPr>
-          <w:lang w:val="en-US"/>
-        </w:rPr>
-        <w:t xml:space="preserve">: 35 </w:t>
+        <w:t xml:space="preserve"> PDF): 35 </w:t>
       </w:r>
       <w:proofErr w:type="spellStart"/>
       <w:r>
         <w:rPr>
+          <w:rFonts w:ascii="Calibri" w:hAnsi="Calibri" w:cs="Calibri"/>
           <w:lang w:val="en-US"/>
         </w:rPr>
         <w:t>Stunden</w:t>
@@ -3969,68 +3995,29 @@
           <w:ilvl w:val="0"/>
           <w:numId w:val="22"/>
         </w:numPr>
-        <w:rPr>
-          <w:lang w:val="de-DE"/>
-        </w:rPr>
-      </w:pPr>
-      <w:r>
-        <w:rPr>
-          <w:lang w:val="de-DE"/>
-        </w:rPr>
-        <w:t>Sonstiges</w:t>
-      </w:r>
-      <w:r>
-        <w:rPr>
-          <w:lang w:val="de-DE"/>
-        </w:rPr>
-        <w:t xml:space="preserve"> (Logging, </w:t>
-      </w:r>
-      <w:r>
-        <w:rPr>
-          <w:lang w:val="de-DE"/>
-        </w:rPr>
-        <w:t>Helper Klass</w:t>
-      </w:r>
-      <w:r>
-        <w:rPr>
-          <w:lang w:val="de-DE"/>
-        </w:rPr>
-        <w:t xml:space="preserve">en, </w:t>
-      </w:r>
-      <w:proofErr w:type="spellStart"/>
-      <w:r>
-        <w:rPr>
-          <w:lang w:val="de-DE"/>
-        </w:rPr>
-        <w:t>Config</w:t>
-      </w:r>
-      <w:proofErr w:type="spellEnd"/>
-      <w:r>
-        <w:rPr>
-          <w:lang w:val="de-DE"/>
-        </w:rPr>
-        <w:t xml:space="preserve">, </w:t>
-      </w:r>
-      <w:r>
-        <w:rPr>
-          <w:lang w:val="de-DE"/>
-        </w:rPr>
-        <w:t>usw.):</w:t>
-      </w:r>
-      <w:r>
-        <w:rPr>
-          <w:lang w:val="de-DE"/>
-        </w:rPr>
-        <w:t xml:space="preserve"> </w:t>
-      </w:r>
-      <w:r>
-        <w:rPr>
+        <w:jc w:val="both"/>
+        <w:rPr>
+          <w:rFonts w:ascii="Calibri" w:hAnsi="Calibri" w:cs="Calibri"/>
+          <w:lang w:val="de-DE"/>
+        </w:rPr>
+      </w:pPr>
+      <w:r>
+        <w:rPr>
+          <w:rFonts w:ascii="Calibri" w:hAnsi="Calibri" w:cs="Calibri"/>
+          <w:lang w:val="de-DE"/>
+        </w:rPr>
+        <w:t xml:space="preserve">Sonstiges (Logging, Helper Klassen, Config, usw.): </w:t>
+      </w:r>
+      <w:r>
+        <w:rPr>
+          <w:rFonts w:ascii="Calibri" w:hAnsi="Calibri" w:cs="Calibri"/>
           <w:lang w:val="de-DE"/>
         </w:rPr>
         <w:t>10</w:t>
       </w:r>
       <w:r>
         <w:rPr>
+          <w:rFonts w:ascii="Calibri" w:hAnsi="Calibri" w:cs="Calibri"/>
           <w:lang w:val="de-DE"/>
         </w:rPr>
         <w:t xml:space="preserve"> Stunden</w:t>
@@ -4038,7 +4025,9 @@
     </w:p>
     <w:p>
       <w:pPr>
-        <w:rPr>
+        <w:jc w:val="both"/>
+        <w:rPr>
+          <w:rFonts w:ascii="Calibri" w:hAnsi="Calibri" w:cs="Calibri"/>
           <w:lang w:val="de-DE"/>
         </w:rPr>
       </w:pPr>
@@ -4051,12 +4040,15 @@
           <w:numId w:val="14"/>
         </w:numPr>
         <w:ind w:left="170" w:hanging="57"/>
-        <w:rPr>
+        <w:jc w:val="both"/>
+        <w:rPr>
+          <w:rFonts w:ascii="Calibri" w:hAnsi="Calibri" w:cs="Calibri"/>
           <w:lang w:val="en-US"/>
         </w:rPr>
       </w:pPr>
       <w:r>
         <w:rPr>
+          <w:rFonts w:ascii="Calibri" w:hAnsi="Calibri" w:cs="Calibri"/>
           <w:lang w:val="en-US"/>
         </w:rPr>
         <w:t>GIT Repository</w:t>
@@ -4064,49 +4056,44 @@
     </w:p>
     <w:p>
       <w:pPr>
-        <w:rPr>
-          <w:lang w:val="en-US"/>
-        </w:rPr>
-      </w:pPr>
-    </w:p>
-    <w:p>
-      <w:pPr>
-        <w:rPr>
-          <w:lang w:val="de-DE"/>
-        </w:rPr>
-      </w:pPr>
-      <w:r>
-        <w:rPr>
-          <w:lang w:val="de-DE"/>
-        </w:rPr>
-        <w:t xml:space="preserve">Die GIT </w:t>
-      </w:r>
-      <w:proofErr w:type="spellStart"/>
-      <w:r>
-        <w:rPr>
-          <w:lang w:val="de-DE"/>
-        </w:rPr>
-        <w:t>History</w:t>
-      </w:r>
-      <w:proofErr w:type="spellEnd"/>
-      <w:r>
-        <w:rPr>
-          <w:lang w:val="de-DE"/>
-        </w:rPr>
-        <w:t xml:space="preserve"> kann über unser öffentliches GIT Repository eingesehen werden.</w:t>
-      </w:r>
-    </w:p>
-    <w:p>
-      <w:r>
+        <w:jc w:val="both"/>
+        <w:rPr>
+          <w:rFonts w:ascii="Calibri" w:hAnsi="Calibri" w:cs="Calibri"/>
+          <w:lang w:val="de-DE"/>
+        </w:rPr>
+      </w:pPr>
+      <w:r>
+        <w:rPr>
+          <w:rFonts w:ascii="Calibri" w:hAnsi="Calibri" w:cs="Calibri"/>
+          <w:lang w:val="de-DE"/>
+        </w:rPr>
+        <w:t>Die GIT History kann über unser öffentliches GIT Repository eingesehen werden.</w:t>
+      </w:r>
+    </w:p>
+    <w:p>
+      <w:pPr>
+        <w:jc w:val="both"/>
+        <w:rPr>
+          <w:rFonts w:ascii="Calibri" w:hAnsi="Calibri" w:cs="Calibri"/>
+        </w:rPr>
+      </w:pPr>
+      <w:r>
+        <w:rPr>
+          <w:rFonts w:ascii="Calibri" w:hAnsi="Calibri" w:cs="Calibri"/>
+        </w:rPr>
         <w:t>GIT-URL:</w:t>
       </w:r>
       <w:r>
+        <w:rPr>
+          <w:rFonts w:ascii="Calibri" w:hAnsi="Calibri" w:cs="Calibri"/>
+        </w:rPr>
         <w:t xml:space="preserve"> </w:t>
       </w:r>
-      <w:hyperlink r:id="rId9" w:history="1">
+      <w:hyperlink r:id="rId14" w:history="1">
         <w:r>
           <w:rPr>
             <w:rStyle w:val="Hyperlink"/>
+            <w:rFonts w:ascii="Calibri" w:hAnsi="Calibri" w:cs="Calibri"/>
           </w:rPr>
           <w:t>https://github.com/SilverPheonix/TourPlanner</w:t>
         </w:r>
@@ -4114,28 +4101,33 @@
     </w:p>
     <w:p>
       <w:pPr>
-        <w:rPr>
-          <w:lang w:val="de-DE"/>
-        </w:rPr>
-      </w:pPr>
-    </w:p>
-    <w:p>
-      <w:pPr>
-        <w:rPr>
-          <w:lang w:val="de-DE"/>
-        </w:rPr>
-      </w:pPr>
-    </w:p>
-    <w:p>
-      <w:pPr>
+        <w:jc w:val="both"/>
+        <w:rPr>
+          <w:rFonts w:ascii="Calibri" w:hAnsi="Calibri" w:cs="Calibri"/>
+          <w:lang w:val="de-DE"/>
+        </w:rPr>
+      </w:pPr>
+    </w:p>
+    <w:p>
+      <w:pPr>
+        <w:jc w:val="both"/>
+        <w:rPr>
+          <w:rFonts w:ascii="Calibri" w:hAnsi="Calibri" w:cs="Calibri"/>
+          <w:lang w:val="de-DE"/>
+        </w:rPr>
+      </w:pPr>
+    </w:p>
+    <w:p>
+      <w:pPr>
+        <w:jc w:val="both"/>
         <w:rPr>
           <w:rFonts w:ascii="Calibri" w:hAnsi="Calibri" w:cs="Calibri"/>
         </w:rPr>
       </w:pPr>
     </w:p>
     <w:sectPr>
-      <w:headerReference w:type="default" r:id="rId10"/>
-      <w:footerReference w:type="default" r:id="rId11"/>
+      <w:headerReference w:type="default" r:id="rId15"/>
+      <w:footerReference w:type="default" r:id="rId16"/>
       <w:pgSz w:w="11906" w:h="16838"/>
       <w:pgMar w:top="1440" w:right="1440" w:bottom="1440" w:left="1440" w:header="708" w:footer="708" w:gutter="0"/>
       <w:cols w:space="708"/>
@@ -4241,15 +4233,7 @@
               <w:fldChar w:fldCharType="end"/>
             </w:r>
             <w:r>
-              <w:t xml:space="preserve"> </w:t>
-            </w:r>
-            <w:proofErr w:type="spellStart"/>
-            <w:r>
-              <w:t>of</w:t>
-            </w:r>
-            <w:proofErr w:type="spellEnd"/>
-            <w:r>
-              <w:t xml:space="preserve"> </w:t>
+              <w:t xml:space="preserve"> of </w:t>
             </w:r>
             <w:r>
               <w:rPr>

</xml_diff>